<commit_message>
Replace String.format with out.printf().
</commit_message>
<xml_diff>
--- a/src/labs/lab_1/report.docx
+++ b/src/labs/lab_1/report.docx
@@ -357,6 +357,7 @@
           <w:docPartUnique/>
         </w:docPartObj>
       </w:sdtPr>
+      <w:sdtEndPr/>
       <w:sdtContent>
         <w:p>
           <w:pPr>
@@ -4486,7 +4487,7 @@
           <w:color w:val="CCCCCC"/>
           <w:sz w:val="21"/>
           <w:szCs w:val="21"/>
-          <w:lang w:val="en-US" w:eastAsia="ru-RU"/>
+          <w:lang w:eastAsia="ru-RU"/>
         </w:rPr>
       </w:pPr>
       <w:r>
@@ -4497,7 +4498,17 @@
           <w:szCs w:val="21"/>
           <w:lang w:val="en-US" w:eastAsia="ru-RU"/>
         </w:rPr>
-        <w:t xml:space="preserve">     * </w:t>
+        <w:t>     </w:t>
+      </w:r>
+      <w:r>
+        <w:rPr>
+          <w:rFonts w:ascii="Consolas" w:eastAsia="Times New Roman" w:hAnsi="Consolas" w:cs="Times New Roman"/>
+          <w:color w:val="6A9955"/>
+          <w:sz w:val="21"/>
+          <w:szCs w:val="21"/>
+          <w:lang w:eastAsia="ru-RU"/>
+        </w:rPr>
+        <w:t xml:space="preserve">* </w:t>
       </w:r>
       <w:r>
         <w:rPr>
@@ -4505,7 +4516,7 @@
           <w:color w:val="569CD6"/>
           <w:sz w:val="21"/>
           <w:szCs w:val="21"/>
-          <w:lang w:val="en-US" w:eastAsia="ru-RU"/>
+          <w:lang w:eastAsia="ru-RU"/>
         </w:rPr>
         <w:t>@param</w:t>
       </w:r>
@@ -4515,7 +4526,7 @@
           <w:color w:val="6A9955"/>
           <w:sz w:val="21"/>
           <w:szCs w:val="21"/>
-          <w:lang w:val="en-US" w:eastAsia="ru-RU"/>
+          <w:lang w:eastAsia="ru-RU"/>
         </w:rPr>
         <w:t xml:space="preserve"> </w:t>
       </w:r>
@@ -4525,7 +4536,7 @@
           <w:color w:val="9CDCFE"/>
           <w:sz w:val="21"/>
           <w:szCs w:val="21"/>
-          <w:lang w:val="en-US" w:eastAsia="ru-RU"/>
+          <w:lang w:eastAsia="ru-RU"/>
         </w:rPr>
         <w:t>toMin</w:t>
       </w:r>
@@ -4535,7 +4546,7 @@
           <w:color w:val="6A9955"/>
           <w:sz w:val="21"/>
           <w:szCs w:val="21"/>
-          <w:lang w:val="en-US" w:eastAsia="ru-RU"/>
+          <w:lang w:eastAsia="ru-RU"/>
         </w:rPr>
         <w:t xml:space="preserve">   the lower bound of the target range.</w:t>
       </w:r>
@@ -4550,7 +4561,7 @@
           <w:color w:val="CCCCCC"/>
           <w:sz w:val="21"/>
           <w:szCs w:val="21"/>
-          <w:lang w:val="en-US" w:eastAsia="ru-RU"/>
+          <w:lang w:eastAsia="ru-RU"/>
         </w:rPr>
       </w:pPr>
       <w:r>
@@ -4559,7 +4570,7 @@
           <w:color w:val="6A9955"/>
           <w:sz w:val="21"/>
           <w:szCs w:val="21"/>
-          <w:lang w:val="en-US" w:eastAsia="ru-RU"/>
+          <w:lang w:eastAsia="ru-RU"/>
         </w:rPr>
         <w:t xml:space="preserve">     * </w:t>
       </w:r>
@@ -4569,7 +4580,7 @@
           <w:color w:val="569CD6"/>
           <w:sz w:val="21"/>
           <w:szCs w:val="21"/>
-          <w:lang w:val="en-US" w:eastAsia="ru-RU"/>
+          <w:lang w:eastAsia="ru-RU"/>
         </w:rPr>
         <w:t>@param</w:t>
       </w:r>
@@ -4579,7 +4590,7 @@
           <w:color w:val="6A9955"/>
           <w:sz w:val="21"/>
           <w:szCs w:val="21"/>
-          <w:lang w:val="en-US" w:eastAsia="ru-RU"/>
+          <w:lang w:eastAsia="ru-RU"/>
         </w:rPr>
         <w:t xml:space="preserve"> </w:t>
       </w:r>
@@ -4589,7 +4600,7 @@
           <w:color w:val="9CDCFE"/>
           <w:sz w:val="21"/>
           <w:szCs w:val="21"/>
-          <w:lang w:val="en-US" w:eastAsia="ru-RU"/>
+          <w:lang w:eastAsia="ru-RU"/>
         </w:rPr>
         <w:t>toMax</w:t>
       </w:r>
@@ -4599,7 +4610,7 @@
           <w:color w:val="6A9955"/>
           <w:sz w:val="21"/>
           <w:szCs w:val="21"/>
-          <w:lang w:val="en-US" w:eastAsia="ru-RU"/>
+          <w:lang w:eastAsia="ru-RU"/>
         </w:rPr>
         <w:t xml:space="preserve">   the upper bound of the target range.</w:t>
       </w:r>
@@ -4614,7 +4625,7 @@
           <w:color w:val="CCCCCC"/>
           <w:sz w:val="21"/>
           <w:szCs w:val="21"/>
-          <w:lang w:val="en-US" w:eastAsia="ru-RU"/>
+          <w:lang w:eastAsia="ru-RU"/>
         </w:rPr>
       </w:pPr>
       <w:r>
@@ -4623,7 +4634,7 @@
           <w:color w:val="6A9955"/>
           <w:sz w:val="21"/>
           <w:szCs w:val="21"/>
-          <w:lang w:val="en-US" w:eastAsia="ru-RU"/>
+          <w:lang w:eastAsia="ru-RU"/>
         </w:rPr>
         <w:t xml:space="preserve">     * </w:t>
       </w:r>
@@ -4633,7 +4644,7 @@
           <w:color w:val="569CD6"/>
           <w:sz w:val="21"/>
           <w:szCs w:val="21"/>
-          <w:lang w:val="en-US" w:eastAsia="ru-RU"/>
+          <w:lang w:eastAsia="ru-RU"/>
         </w:rPr>
         <w:t>@return</w:t>
       </w:r>
@@ -4643,7 +4654,7 @@
           <w:color w:val="6A9955"/>
           <w:sz w:val="21"/>
           <w:szCs w:val="21"/>
-          <w:lang w:val="en-US" w:eastAsia="ru-RU"/>
+          <w:lang w:eastAsia="ru-RU"/>
         </w:rPr>
         <w:t xml:space="preserve"> the mapped value in the target range.</w:t>
       </w:r>
@@ -4658,7 +4669,7 @@
           <w:color w:val="CCCCCC"/>
           <w:sz w:val="21"/>
           <w:szCs w:val="21"/>
-          <w:lang w:val="en-US" w:eastAsia="ru-RU"/>
+          <w:lang w:eastAsia="ru-RU"/>
         </w:rPr>
       </w:pPr>
       <w:r>
@@ -4667,7 +4678,7 @@
           <w:color w:val="6A9955"/>
           <w:sz w:val="21"/>
           <w:szCs w:val="21"/>
-          <w:lang w:val="en-US" w:eastAsia="ru-RU"/>
+          <w:lang w:eastAsia="ru-RU"/>
         </w:rPr>
         <w:t>     */</w:t>
       </w:r>
@@ -4682,7 +4693,7 @@
           <w:color w:val="CCCCCC"/>
           <w:sz w:val="21"/>
           <w:szCs w:val="21"/>
-          <w:lang w:val="en-US" w:eastAsia="ru-RU"/>
+          <w:lang w:eastAsia="ru-RU"/>
         </w:rPr>
       </w:pPr>
       <w:r>
@@ -4691,7 +4702,7 @@
           <w:color w:val="CCCCCC"/>
           <w:sz w:val="21"/>
           <w:szCs w:val="21"/>
-          <w:lang w:val="en-US" w:eastAsia="ru-RU"/>
+          <w:lang w:eastAsia="ru-RU"/>
         </w:rPr>
         <w:t xml:space="preserve">    </w:t>
       </w:r>
@@ -4701,7 +4712,7 @@
           <w:color w:val="569CD6"/>
           <w:sz w:val="21"/>
           <w:szCs w:val="21"/>
-          <w:lang w:val="en-US" w:eastAsia="ru-RU"/>
+          <w:lang w:eastAsia="ru-RU"/>
         </w:rPr>
         <w:t>private</w:t>
       </w:r>
@@ -4711,7 +4722,7 @@
           <w:color w:val="CCCCCC"/>
           <w:sz w:val="21"/>
           <w:szCs w:val="21"/>
-          <w:lang w:val="en-US" w:eastAsia="ru-RU"/>
+          <w:lang w:eastAsia="ru-RU"/>
         </w:rPr>
         <w:t xml:space="preserve"> </w:t>
       </w:r>
@@ -4721,7 +4732,7 @@
           <w:color w:val="569CD6"/>
           <w:sz w:val="21"/>
           <w:szCs w:val="21"/>
-          <w:lang w:val="en-US" w:eastAsia="ru-RU"/>
+          <w:lang w:eastAsia="ru-RU"/>
         </w:rPr>
         <w:t>static</w:t>
       </w:r>
@@ -4731,7 +4742,7 @@
           <w:color w:val="CCCCCC"/>
           <w:sz w:val="21"/>
           <w:szCs w:val="21"/>
-          <w:lang w:val="en-US" w:eastAsia="ru-RU"/>
+          <w:lang w:eastAsia="ru-RU"/>
         </w:rPr>
         <w:t xml:space="preserve"> </w:t>
       </w:r>
@@ -4741,7 +4752,7 @@
           <w:color w:val="4EC9B0"/>
           <w:sz w:val="21"/>
           <w:szCs w:val="21"/>
-          <w:lang w:val="en-US" w:eastAsia="ru-RU"/>
+          <w:lang w:eastAsia="ru-RU"/>
         </w:rPr>
         <w:t>float</w:t>
       </w:r>
@@ -4751,7 +4762,7 @@
           <w:color w:val="CCCCCC"/>
           <w:sz w:val="21"/>
           <w:szCs w:val="21"/>
-          <w:lang w:val="en-US" w:eastAsia="ru-RU"/>
+          <w:lang w:eastAsia="ru-RU"/>
         </w:rPr>
         <w:t xml:space="preserve"> </w:t>
       </w:r>
@@ -4761,7 +4772,7 @@
           <w:color w:val="DCDCAA"/>
           <w:sz w:val="21"/>
           <w:szCs w:val="21"/>
-          <w:lang w:val="en-US" w:eastAsia="ru-RU"/>
+          <w:lang w:eastAsia="ru-RU"/>
         </w:rPr>
         <w:t>m_map</w:t>
       </w:r>
@@ -4771,7 +4782,7 @@
           <w:color w:val="CCCCCC"/>
           <w:sz w:val="21"/>
           <w:szCs w:val="21"/>
-          <w:lang w:val="en-US" w:eastAsia="ru-RU"/>
+          <w:lang w:eastAsia="ru-RU"/>
         </w:rPr>
         <w:t>(</w:t>
       </w:r>
@@ -4781,7 +4792,7 @@
           <w:color w:val="4EC9B0"/>
           <w:sz w:val="21"/>
           <w:szCs w:val="21"/>
-          <w:lang w:val="en-US" w:eastAsia="ru-RU"/>
+          <w:lang w:eastAsia="ru-RU"/>
         </w:rPr>
         <w:t>float</w:t>
       </w:r>
@@ -4791,7 +4802,7 @@
           <w:color w:val="CCCCCC"/>
           <w:sz w:val="21"/>
           <w:szCs w:val="21"/>
-          <w:lang w:val="en-US" w:eastAsia="ru-RU"/>
+          <w:lang w:eastAsia="ru-RU"/>
         </w:rPr>
         <w:t xml:space="preserve"> </w:t>
       </w:r>
@@ -4801,7 +4812,7 @@
           <w:color w:val="9CDCFE"/>
           <w:sz w:val="21"/>
           <w:szCs w:val="21"/>
-          <w:lang w:val="en-US" w:eastAsia="ru-RU"/>
+          <w:lang w:eastAsia="ru-RU"/>
         </w:rPr>
         <w:t>value</w:t>
       </w:r>
@@ -4811,7 +4822,7 @@
           <w:color w:val="CCCCCC"/>
           <w:sz w:val="21"/>
           <w:szCs w:val="21"/>
-          <w:lang w:val="en-US" w:eastAsia="ru-RU"/>
+          <w:lang w:eastAsia="ru-RU"/>
         </w:rPr>
         <w:t xml:space="preserve">, </w:t>
       </w:r>
@@ -4821,7 +4832,7 @@
           <w:color w:val="4EC9B0"/>
           <w:sz w:val="21"/>
           <w:szCs w:val="21"/>
-          <w:lang w:val="en-US" w:eastAsia="ru-RU"/>
+          <w:lang w:eastAsia="ru-RU"/>
         </w:rPr>
         <w:t>float</w:t>
       </w:r>
@@ -4831,7 +4842,7 @@
           <w:color w:val="CCCCCC"/>
           <w:sz w:val="21"/>
           <w:szCs w:val="21"/>
-          <w:lang w:val="en-US" w:eastAsia="ru-RU"/>
+          <w:lang w:eastAsia="ru-RU"/>
         </w:rPr>
         <w:t xml:space="preserve"> </w:t>
       </w:r>
@@ -4841,7 +4852,7 @@
           <w:color w:val="9CDCFE"/>
           <w:sz w:val="21"/>
           <w:szCs w:val="21"/>
-          <w:lang w:val="en-US" w:eastAsia="ru-RU"/>
+          <w:lang w:eastAsia="ru-RU"/>
         </w:rPr>
         <w:t>fromMin</w:t>
       </w:r>
@@ -4851,7 +4862,7 @@
           <w:color w:val="CCCCCC"/>
           <w:sz w:val="21"/>
           <w:szCs w:val="21"/>
-          <w:lang w:val="en-US" w:eastAsia="ru-RU"/>
+          <w:lang w:eastAsia="ru-RU"/>
         </w:rPr>
         <w:t xml:space="preserve">, </w:t>
       </w:r>
@@ -4861,7 +4872,7 @@
           <w:color w:val="4EC9B0"/>
           <w:sz w:val="21"/>
           <w:szCs w:val="21"/>
-          <w:lang w:val="en-US" w:eastAsia="ru-RU"/>
+          <w:lang w:eastAsia="ru-RU"/>
         </w:rPr>
         <w:t>float</w:t>
       </w:r>
@@ -4871,7 +4882,7 @@
           <w:color w:val="CCCCCC"/>
           <w:sz w:val="21"/>
           <w:szCs w:val="21"/>
-          <w:lang w:val="en-US" w:eastAsia="ru-RU"/>
+          <w:lang w:eastAsia="ru-RU"/>
         </w:rPr>
         <w:t xml:space="preserve"> </w:t>
       </w:r>
@@ -4881,7 +4892,7 @@
           <w:color w:val="9CDCFE"/>
           <w:sz w:val="21"/>
           <w:szCs w:val="21"/>
-          <w:lang w:val="en-US" w:eastAsia="ru-RU"/>
+          <w:lang w:eastAsia="ru-RU"/>
         </w:rPr>
         <w:t>fromMax</w:t>
       </w:r>
@@ -4891,7 +4902,7 @@
           <w:color w:val="CCCCCC"/>
           <w:sz w:val="21"/>
           <w:szCs w:val="21"/>
-          <w:lang w:val="en-US" w:eastAsia="ru-RU"/>
+          <w:lang w:eastAsia="ru-RU"/>
         </w:rPr>
         <w:t xml:space="preserve">, </w:t>
       </w:r>
@@ -4901,7 +4912,7 @@
           <w:color w:val="4EC9B0"/>
           <w:sz w:val="21"/>
           <w:szCs w:val="21"/>
-          <w:lang w:val="en-US" w:eastAsia="ru-RU"/>
+          <w:lang w:eastAsia="ru-RU"/>
         </w:rPr>
         <w:t>float</w:t>
       </w:r>
@@ -4911,7 +4922,7 @@
           <w:color w:val="CCCCCC"/>
           <w:sz w:val="21"/>
           <w:szCs w:val="21"/>
-          <w:lang w:val="en-US" w:eastAsia="ru-RU"/>
+          <w:lang w:eastAsia="ru-RU"/>
         </w:rPr>
         <w:t xml:space="preserve"> </w:t>
       </w:r>
@@ -4921,7 +4932,7 @@
           <w:color w:val="9CDCFE"/>
           <w:sz w:val="21"/>
           <w:szCs w:val="21"/>
-          <w:lang w:val="en-US" w:eastAsia="ru-RU"/>
+          <w:lang w:eastAsia="ru-RU"/>
         </w:rPr>
         <w:t>toMin</w:t>
       </w:r>
@@ -4931,7 +4942,7 @@
           <w:color w:val="CCCCCC"/>
           <w:sz w:val="21"/>
           <w:szCs w:val="21"/>
-          <w:lang w:val="en-US" w:eastAsia="ru-RU"/>
+          <w:lang w:eastAsia="ru-RU"/>
         </w:rPr>
         <w:t xml:space="preserve">, </w:t>
       </w:r>
@@ -4941,7 +4952,7 @@
           <w:color w:val="4EC9B0"/>
           <w:sz w:val="21"/>
           <w:szCs w:val="21"/>
-          <w:lang w:val="en-US" w:eastAsia="ru-RU"/>
+          <w:lang w:eastAsia="ru-RU"/>
         </w:rPr>
         <w:t>float</w:t>
       </w:r>
@@ -4951,7 +4962,7 @@
           <w:color w:val="CCCCCC"/>
           <w:sz w:val="21"/>
           <w:szCs w:val="21"/>
-          <w:lang w:val="en-US" w:eastAsia="ru-RU"/>
+          <w:lang w:eastAsia="ru-RU"/>
         </w:rPr>
         <w:t xml:space="preserve"> </w:t>
       </w:r>
@@ -4961,7 +4972,7 @@
           <w:color w:val="9CDCFE"/>
           <w:sz w:val="21"/>
           <w:szCs w:val="21"/>
-          <w:lang w:val="en-US" w:eastAsia="ru-RU"/>
+          <w:lang w:eastAsia="ru-RU"/>
         </w:rPr>
         <w:t>toMax</w:t>
       </w:r>
@@ -4971,7 +4982,7 @@
           <w:color w:val="CCCCCC"/>
           <w:sz w:val="21"/>
           <w:szCs w:val="21"/>
-          <w:lang w:val="en-US" w:eastAsia="ru-RU"/>
+          <w:lang w:eastAsia="ru-RU"/>
         </w:rPr>
         <w:t>) {</w:t>
       </w:r>
@@ -4986,7 +4997,7 @@
           <w:color w:val="CCCCCC"/>
           <w:sz w:val="21"/>
           <w:szCs w:val="21"/>
-          <w:lang w:val="en-US" w:eastAsia="ru-RU"/>
+          <w:lang w:eastAsia="ru-RU"/>
         </w:rPr>
       </w:pPr>
       <w:r>
@@ -4995,7 +5006,7 @@
           <w:color w:val="CCCCCC"/>
           <w:sz w:val="21"/>
           <w:szCs w:val="21"/>
-          <w:lang w:val="en-US" w:eastAsia="ru-RU"/>
+          <w:lang w:eastAsia="ru-RU"/>
         </w:rPr>
         <w:t xml:space="preserve">        </w:t>
       </w:r>
@@ -5005,7 +5016,7 @@
           <w:color w:val="C586C0"/>
           <w:sz w:val="21"/>
           <w:szCs w:val="21"/>
-          <w:lang w:val="en-US" w:eastAsia="ru-RU"/>
+          <w:lang w:eastAsia="ru-RU"/>
         </w:rPr>
         <w:t>return</w:t>
       </w:r>
@@ -5015,7 +5026,7 @@
           <w:color w:val="CCCCCC"/>
           <w:sz w:val="21"/>
           <w:szCs w:val="21"/>
-          <w:lang w:val="en-US" w:eastAsia="ru-RU"/>
+          <w:lang w:eastAsia="ru-RU"/>
         </w:rPr>
         <w:t xml:space="preserve"> (</w:t>
       </w:r>
@@ -5025,7 +5036,7 @@
           <w:color w:val="9CDCFE"/>
           <w:sz w:val="21"/>
           <w:szCs w:val="21"/>
-          <w:lang w:val="en-US" w:eastAsia="ru-RU"/>
+          <w:lang w:eastAsia="ru-RU"/>
         </w:rPr>
         <w:t>value</w:t>
       </w:r>
@@ -5035,7 +5046,7 @@
           <w:color w:val="CCCCCC"/>
           <w:sz w:val="21"/>
           <w:szCs w:val="21"/>
-          <w:lang w:val="en-US" w:eastAsia="ru-RU"/>
+          <w:lang w:eastAsia="ru-RU"/>
         </w:rPr>
         <w:t xml:space="preserve"> </w:t>
       </w:r>
@@ -5045,7 +5056,7 @@
           <w:color w:val="D4D4D4"/>
           <w:sz w:val="21"/>
           <w:szCs w:val="21"/>
-          <w:lang w:val="en-US" w:eastAsia="ru-RU"/>
+          <w:lang w:eastAsia="ru-RU"/>
         </w:rPr>
         <w:t>-</w:t>
       </w:r>
@@ -5055,7 +5066,7 @@
           <w:color w:val="CCCCCC"/>
           <w:sz w:val="21"/>
           <w:szCs w:val="21"/>
-          <w:lang w:val="en-US" w:eastAsia="ru-RU"/>
+          <w:lang w:eastAsia="ru-RU"/>
         </w:rPr>
         <w:t xml:space="preserve"> </w:t>
       </w:r>
@@ -5065,7 +5076,7 @@
           <w:color w:val="9CDCFE"/>
           <w:sz w:val="21"/>
           <w:szCs w:val="21"/>
-          <w:lang w:val="en-US" w:eastAsia="ru-RU"/>
+          <w:lang w:eastAsia="ru-RU"/>
         </w:rPr>
         <w:t>fromMin</w:t>
       </w:r>
@@ -5075,7 +5086,7 @@
           <w:color w:val="CCCCCC"/>
           <w:sz w:val="21"/>
           <w:szCs w:val="21"/>
-          <w:lang w:val="en-US" w:eastAsia="ru-RU"/>
+          <w:lang w:eastAsia="ru-RU"/>
         </w:rPr>
         <w:t xml:space="preserve">) </w:t>
       </w:r>
@@ -5085,7 +5096,7 @@
           <w:color w:val="D4D4D4"/>
           <w:sz w:val="21"/>
           <w:szCs w:val="21"/>
-          <w:lang w:val="en-US" w:eastAsia="ru-RU"/>
+          <w:lang w:eastAsia="ru-RU"/>
         </w:rPr>
         <w:t>*</w:t>
       </w:r>
@@ -5095,7 +5106,7 @@
           <w:color w:val="CCCCCC"/>
           <w:sz w:val="21"/>
           <w:szCs w:val="21"/>
-          <w:lang w:val="en-US" w:eastAsia="ru-RU"/>
+          <w:lang w:eastAsia="ru-RU"/>
         </w:rPr>
         <w:t xml:space="preserve"> (</w:t>
       </w:r>
@@ -5105,7 +5116,7 @@
           <w:color w:val="9CDCFE"/>
           <w:sz w:val="21"/>
           <w:szCs w:val="21"/>
-          <w:lang w:val="en-US" w:eastAsia="ru-RU"/>
+          <w:lang w:eastAsia="ru-RU"/>
         </w:rPr>
         <w:t>toMax</w:t>
       </w:r>
@@ -5115,7 +5126,7 @@
           <w:color w:val="CCCCCC"/>
           <w:sz w:val="21"/>
           <w:szCs w:val="21"/>
-          <w:lang w:val="en-US" w:eastAsia="ru-RU"/>
+          <w:lang w:eastAsia="ru-RU"/>
         </w:rPr>
         <w:t xml:space="preserve"> </w:t>
       </w:r>
@@ -5125,7 +5136,7 @@
           <w:color w:val="D4D4D4"/>
           <w:sz w:val="21"/>
           <w:szCs w:val="21"/>
-          <w:lang w:val="en-US" w:eastAsia="ru-RU"/>
+          <w:lang w:eastAsia="ru-RU"/>
         </w:rPr>
         <w:t>-</w:t>
       </w:r>
@@ -5135,7 +5146,7 @@
           <w:color w:val="CCCCCC"/>
           <w:sz w:val="21"/>
           <w:szCs w:val="21"/>
-          <w:lang w:val="en-US" w:eastAsia="ru-RU"/>
+          <w:lang w:eastAsia="ru-RU"/>
         </w:rPr>
         <w:t xml:space="preserve"> </w:t>
       </w:r>
@@ -5145,7 +5156,7 @@
           <w:color w:val="9CDCFE"/>
           <w:sz w:val="21"/>
           <w:szCs w:val="21"/>
-          <w:lang w:val="en-US" w:eastAsia="ru-RU"/>
+          <w:lang w:eastAsia="ru-RU"/>
         </w:rPr>
         <w:t>toMin</w:t>
       </w:r>
@@ -5155,7 +5166,7 @@
           <w:color w:val="CCCCCC"/>
           <w:sz w:val="21"/>
           <w:szCs w:val="21"/>
-          <w:lang w:val="en-US" w:eastAsia="ru-RU"/>
+          <w:lang w:eastAsia="ru-RU"/>
         </w:rPr>
         <w:t xml:space="preserve">) </w:t>
       </w:r>
@@ -5165,7 +5176,7 @@
           <w:color w:val="D4D4D4"/>
           <w:sz w:val="21"/>
           <w:szCs w:val="21"/>
-          <w:lang w:val="en-US" w:eastAsia="ru-RU"/>
+          <w:lang w:eastAsia="ru-RU"/>
         </w:rPr>
         <w:t>/</w:t>
       </w:r>
@@ -5175,7 +5186,7 @@
           <w:color w:val="CCCCCC"/>
           <w:sz w:val="21"/>
           <w:szCs w:val="21"/>
-          <w:lang w:val="en-US" w:eastAsia="ru-RU"/>
+          <w:lang w:eastAsia="ru-RU"/>
         </w:rPr>
         <w:t xml:space="preserve"> (</w:t>
       </w:r>
@@ -5185,7 +5196,7 @@
           <w:color w:val="9CDCFE"/>
           <w:sz w:val="21"/>
           <w:szCs w:val="21"/>
-          <w:lang w:val="en-US" w:eastAsia="ru-RU"/>
+          <w:lang w:eastAsia="ru-RU"/>
         </w:rPr>
         <w:t>fromMax</w:t>
       </w:r>
@@ -5195,7 +5206,7 @@
           <w:color w:val="CCCCCC"/>
           <w:sz w:val="21"/>
           <w:szCs w:val="21"/>
-          <w:lang w:val="en-US" w:eastAsia="ru-RU"/>
+          <w:lang w:eastAsia="ru-RU"/>
         </w:rPr>
         <w:t xml:space="preserve"> </w:t>
       </w:r>
@@ -5205,7 +5216,7 @@
           <w:color w:val="D4D4D4"/>
           <w:sz w:val="21"/>
           <w:szCs w:val="21"/>
-          <w:lang w:val="en-US" w:eastAsia="ru-RU"/>
+          <w:lang w:eastAsia="ru-RU"/>
         </w:rPr>
         <w:t>-</w:t>
       </w:r>
@@ -5215,7 +5226,7 @@
           <w:color w:val="CCCCCC"/>
           <w:sz w:val="21"/>
           <w:szCs w:val="21"/>
-          <w:lang w:val="en-US" w:eastAsia="ru-RU"/>
+          <w:lang w:eastAsia="ru-RU"/>
         </w:rPr>
         <w:t xml:space="preserve"> </w:t>
       </w:r>
@@ -5225,7 +5236,7 @@
           <w:color w:val="9CDCFE"/>
           <w:sz w:val="21"/>
           <w:szCs w:val="21"/>
-          <w:lang w:val="en-US" w:eastAsia="ru-RU"/>
+          <w:lang w:eastAsia="ru-RU"/>
         </w:rPr>
         <w:t>fromMin</w:t>
       </w:r>
@@ -5235,7 +5246,7 @@
           <w:color w:val="CCCCCC"/>
           <w:sz w:val="21"/>
           <w:szCs w:val="21"/>
-          <w:lang w:val="en-US" w:eastAsia="ru-RU"/>
+          <w:lang w:eastAsia="ru-RU"/>
         </w:rPr>
         <w:t xml:space="preserve">) </w:t>
       </w:r>
@@ -5245,7 +5256,7 @@
           <w:color w:val="D4D4D4"/>
           <w:sz w:val="21"/>
           <w:szCs w:val="21"/>
-          <w:lang w:val="en-US" w:eastAsia="ru-RU"/>
+          <w:lang w:eastAsia="ru-RU"/>
         </w:rPr>
         <w:t>+</w:t>
       </w:r>
@@ -5255,7 +5266,7 @@
           <w:color w:val="CCCCCC"/>
           <w:sz w:val="21"/>
           <w:szCs w:val="21"/>
-          <w:lang w:val="en-US" w:eastAsia="ru-RU"/>
+          <w:lang w:eastAsia="ru-RU"/>
         </w:rPr>
         <w:t xml:space="preserve"> </w:t>
       </w:r>
@@ -5265,7 +5276,7 @@
           <w:color w:val="9CDCFE"/>
           <w:sz w:val="21"/>
           <w:szCs w:val="21"/>
-          <w:lang w:val="en-US" w:eastAsia="ru-RU"/>
+          <w:lang w:eastAsia="ru-RU"/>
         </w:rPr>
         <w:t>toMin</w:t>
       </w:r>
@@ -5275,7 +5286,7 @@
           <w:color w:val="CCCCCC"/>
           <w:sz w:val="21"/>
           <w:szCs w:val="21"/>
-          <w:lang w:val="en-US" w:eastAsia="ru-RU"/>
+          <w:lang w:eastAsia="ru-RU"/>
         </w:rPr>
         <w:t>;</w:t>
       </w:r>
@@ -5290,7 +5301,7 @@
           <w:color w:val="CCCCCC"/>
           <w:sz w:val="21"/>
           <w:szCs w:val="21"/>
-          <w:lang w:val="en-US" w:eastAsia="ru-RU"/>
+          <w:lang w:eastAsia="ru-RU"/>
         </w:rPr>
       </w:pPr>
       <w:r>
@@ -5299,7 +5310,7 @@
           <w:color w:val="CCCCCC"/>
           <w:sz w:val="21"/>
           <w:szCs w:val="21"/>
-          <w:lang w:val="en-US" w:eastAsia="ru-RU"/>
+          <w:lang w:eastAsia="ru-RU"/>
         </w:rPr>
         <w:t>    }</w:t>
       </w:r>
@@ -5314,7 +5325,7 @@
           <w:color w:val="CCCCCC"/>
           <w:sz w:val="21"/>
           <w:szCs w:val="21"/>
-          <w:lang w:val="en-US" w:eastAsia="ru-RU"/>
+          <w:lang w:eastAsia="ru-RU"/>
         </w:rPr>
       </w:pPr>
     </w:p>
@@ -5328,7 +5339,7 @@
           <w:color w:val="CCCCCC"/>
           <w:sz w:val="21"/>
           <w:szCs w:val="21"/>
-          <w:lang w:val="en-US" w:eastAsia="ru-RU"/>
+          <w:lang w:eastAsia="ru-RU"/>
         </w:rPr>
       </w:pPr>
       <w:r>
@@ -5337,7 +5348,7 @@
           <w:color w:val="6A9955"/>
           <w:sz w:val="21"/>
           <w:szCs w:val="21"/>
-          <w:lang w:val="en-US" w:eastAsia="ru-RU"/>
+          <w:lang w:eastAsia="ru-RU"/>
         </w:rPr>
         <w:t>    /**</w:t>
       </w:r>
@@ -5352,7 +5363,7 @@
           <w:color w:val="CCCCCC"/>
           <w:sz w:val="21"/>
           <w:szCs w:val="21"/>
-          <w:lang w:val="en-US" w:eastAsia="ru-RU"/>
+          <w:lang w:eastAsia="ru-RU"/>
         </w:rPr>
       </w:pPr>
       <w:r>
@@ -5361,7 +5372,7 @@
           <w:color w:val="6A9955"/>
           <w:sz w:val="21"/>
           <w:szCs w:val="21"/>
-          <w:lang w:val="en-US" w:eastAsia="ru-RU"/>
+          <w:lang w:eastAsia="ru-RU"/>
         </w:rPr>
         <w:t xml:space="preserve">     * </w:t>
       </w:r>
@@ -5371,7 +5382,7 @@
           <w:color w:val="569CD6"/>
           <w:sz w:val="21"/>
           <w:szCs w:val="21"/>
-          <w:lang w:val="en-US" w:eastAsia="ru-RU"/>
+          <w:lang w:eastAsia="ru-RU"/>
         </w:rPr>
         <w:t>@param</w:t>
       </w:r>
@@ -5381,7 +5392,7 @@
           <w:color w:val="6A9955"/>
           <w:sz w:val="21"/>
           <w:szCs w:val="21"/>
-          <w:lang w:val="en-US" w:eastAsia="ru-RU"/>
+          <w:lang w:eastAsia="ru-RU"/>
         </w:rPr>
         <w:t xml:space="preserve"> </w:t>
       </w:r>
@@ -5391,7 +5402,7 @@
           <w:color w:val="9CDCFE"/>
           <w:sz w:val="21"/>
           <w:szCs w:val="21"/>
-          <w:lang w:val="en-US" w:eastAsia="ru-RU"/>
+          <w:lang w:eastAsia="ru-RU"/>
         </w:rPr>
         <w:t>x</w:t>
       </w:r>
@@ -5401,7 +5412,7 @@
           <w:color w:val="6A9955"/>
           <w:sz w:val="21"/>
           <w:szCs w:val="21"/>
-          <w:lang w:val="en-US" w:eastAsia="ru-RU"/>
+          <w:lang w:eastAsia="ru-RU"/>
         </w:rPr>
         <w:t xml:space="preserve">  = x[j] (the input value from array x).</w:t>
       </w:r>
@@ -5416,7 +5427,7 @@
           <w:color w:val="CCCCCC"/>
           <w:sz w:val="21"/>
           <w:szCs w:val="21"/>
-          <w:lang w:val="en-US" w:eastAsia="ru-RU"/>
+          <w:lang w:eastAsia="ru-RU"/>
         </w:rPr>
       </w:pPr>
       <w:r>
@@ -5425,7 +5436,7 @@
           <w:color w:val="6A9955"/>
           <w:sz w:val="21"/>
           <w:szCs w:val="21"/>
-          <w:lang w:val="en-US" w:eastAsia="ru-RU"/>
+          <w:lang w:eastAsia="ru-RU"/>
         </w:rPr>
         <w:t xml:space="preserve">     * </w:t>
       </w:r>
@@ -5435,7 +5446,7 @@
           <w:color w:val="569CD6"/>
           <w:sz w:val="21"/>
           <w:szCs w:val="21"/>
-          <w:lang w:val="en-US" w:eastAsia="ru-RU"/>
+          <w:lang w:eastAsia="ru-RU"/>
         </w:rPr>
         <w:t>@param</w:t>
       </w:r>
@@ -5445,7 +5456,7 @@
           <w:color w:val="6A9955"/>
           <w:sz w:val="21"/>
           <w:szCs w:val="21"/>
-          <w:lang w:val="en-US" w:eastAsia="ru-RU"/>
+          <w:lang w:eastAsia="ru-RU"/>
         </w:rPr>
         <w:t xml:space="preserve"> </w:t>
       </w:r>
@@ -5455,7 +5466,7 @@
           <w:color w:val="9CDCFE"/>
           <w:sz w:val="21"/>
           <w:szCs w:val="21"/>
-          <w:lang w:val="en-US" w:eastAsia="ru-RU"/>
+          <w:lang w:eastAsia="ru-RU"/>
         </w:rPr>
         <w:t>wi</w:t>
       </w:r>
@@ -5465,7 +5476,7 @@
           <w:color w:val="6A9955"/>
           <w:sz w:val="21"/>
           <w:szCs w:val="21"/>
-          <w:lang w:val="en-US" w:eastAsia="ru-RU"/>
+          <w:lang w:eastAsia="ru-RU"/>
         </w:rPr>
         <w:t xml:space="preserve"> = w[i] (the input value from array w).</w:t>
       </w:r>
@@ -5480,7 +5491,7 @@
           <w:color w:val="CCCCCC"/>
           <w:sz w:val="21"/>
           <w:szCs w:val="21"/>
-          <w:lang w:val="en-US" w:eastAsia="ru-RU"/>
+          <w:lang w:eastAsia="ru-RU"/>
         </w:rPr>
       </w:pPr>
       <w:r>
@@ -5489,7 +5500,7 @@
           <w:color w:val="6A9955"/>
           <w:sz w:val="21"/>
           <w:szCs w:val="21"/>
-          <w:lang w:val="en-US" w:eastAsia="ru-RU"/>
+          <w:lang w:eastAsia="ru-RU"/>
         </w:rPr>
         <w:t xml:space="preserve">     * </w:t>
       </w:r>
@@ -5499,7 +5510,7 @@
           <w:color w:val="569CD6"/>
           <w:sz w:val="21"/>
           <w:szCs w:val="21"/>
-          <w:lang w:val="en-US" w:eastAsia="ru-RU"/>
+          <w:lang w:eastAsia="ru-RU"/>
         </w:rPr>
         <w:t>@return</w:t>
       </w:r>
@@ -5509,7 +5520,7 @@
           <w:color w:val="6A9955"/>
           <w:sz w:val="21"/>
           <w:szCs w:val="21"/>
-          <w:lang w:val="en-US" w:eastAsia="ru-RU"/>
+          <w:lang w:eastAsia="ru-RU"/>
         </w:rPr>
         <w:t xml:space="preserve"> The calculated result as a float.</w:t>
       </w:r>
@@ -5524,7 +5535,7 @@
           <w:color w:val="CCCCCC"/>
           <w:sz w:val="21"/>
           <w:szCs w:val="21"/>
-          <w:lang w:val="en-US" w:eastAsia="ru-RU"/>
+          <w:lang w:eastAsia="ru-RU"/>
         </w:rPr>
       </w:pPr>
       <w:r>
@@ -5533,7 +5544,7 @@
           <w:color w:val="6A9955"/>
           <w:sz w:val="21"/>
           <w:szCs w:val="21"/>
-          <w:lang w:val="en-US" w:eastAsia="ru-RU"/>
+          <w:lang w:eastAsia="ru-RU"/>
         </w:rPr>
         <w:t>     */</w:t>
       </w:r>
@@ -5548,7 +5559,7 @@
           <w:color w:val="CCCCCC"/>
           <w:sz w:val="21"/>
           <w:szCs w:val="21"/>
-          <w:lang w:val="en-US" w:eastAsia="ru-RU"/>
+          <w:lang w:eastAsia="ru-RU"/>
         </w:rPr>
       </w:pPr>
       <w:r>
@@ -5557,7 +5568,7 @@
           <w:color w:val="CCCCCC"/>
           <w:sz w:val="21"/>
           <w:szCs w:val="21"/>
-          <w:lang w:val="en-US" w:eastAsia="ru-RU"/>
+          <w:lang w:eastAsia="ru-RU"/>
         </w:rPr>
         <w:t xml:space="preserve">    </w:t>
       </w:r>
@@ -5567,7 +5578,7 @@
           <w:color w:val="569CD6"/>
           <w:sz w:val="21"/>
           <w:szCs w:val="21"/>
-          <w:lang w:val="en-US" w:eastAsia="ru-RU"/>
+          <w:lang w:eastAsia="ru-RU"/>
         </w:rPr>
         <w:t>private</w:t>
       </w:r>
@@ -5577,7 +5588,7 @@
           <w:color w:val="CCCCCC"/>
           <w:sz w:val="21"/>
           <w:szCs w:val="21"/>
-          <w:lang w:val="en-US" w:eastAsia="ru-RU"/>
+          <w:lang w:eastAsia="ru-RU"/>
         </w:rPr>
         <w:t xml:space="preserve"> </w:t>
       </w:r>
@@ -5587,7 +5598,7 @@
           <w:color w:val="569CD6"/>
           <w:sz w:val="21"/>
           <w:szCs w:val="21"/>
-          <w:lang w:val="en-US" w:eastAsia="ru-RU"/>
+          <w:lang w:eastAsia="ru-RU"/>
         </w:rPr>
         <w:t>static</w:t>
       </w:r>
@@ -5597,7 +5608,7 @@
           <w:color w:val="CCCCCC"/>
           <w:sz w:val="21"/>
           <w:szCs w:val="21"/>
-          <w:lang w:val="en-US" w:eastAsia="ru-RU"/>
+          <w:lang w:eastAsia="ru-RU"/>
         </w:rPr>
         <w:t xml:space="preserve"> </w:t>
       </w:r>
@@ -5607,7 +5618,7 @@
           <w:color w:val="4EC9B0"/>
           <w:sz w:val="21"/>
           <w:szCs w:val="21"/>
-          <w:lang w:val="en-US" w:eastAsia="ru-RU"/>
+          <w:lang w:eastAsia="ru-RU"/>
         </w:rPr>
         <w:t>float</w:t>
       </w:r>
@@ -5617,7 +5628,7 @@
           <w:color w:val="CCCCCC"/>
           <w:sz w:val="21"/>
           <w:szCs w:val="21"/>
-          <w:lang w:val="en-US" w:eastAsia="ru-RU"/>
+          <w:lang w:eastAsia="ru-RU"/>
         </w:rPr>
         <w:t xml:space="preserve"> </w:t>
       </w:r>
@@ -5627,7 +5638,7 @@
           <w:color w:val="DCDCAA"/>
           <w:sz w:val="21"/>
           <w:szCs w:val="21"/>
-          <w:lang w:val="en-US" w:eastAsia="ru-RU"/>
+          <w:lang w:eastAsia="ru-RU"/>
         </w:rPr>
         <w:t>m_calculate</w:t>
       </w:r>
@@ -5637,7 +5648,7 @@
           <w:color w:val="CCCCCC"/>
           <w:sz w:val="21"/>
           <w:szCs w:val="21"/>
-          <w:lang w:val="en-US" w:eastAsia="ru-RU"/>
+          <w:lang w:eastAsia="ru-RU"/>
         </w:rPr>
         <w:t>(</w:t>
       </w:r>
@@ -5647,7 +5658,7 @@
           <w:color w:val="569CD6"/>
           <w:sz w:val="21"/>
           <w:szCs w:val="21"/>
-          <w:lang w:val="en-US" w:eastAsia="ru-RU"/>
+          <w:lang w:eastAsia="ru-RU"/>
         </w:rPr>
         <w:t>final</w:t>
       </w:r>
@@ -5657,7 +5668,7 @@
           <w:color w:val="CCCCCC"/>
           <w:sz w:val="21"/>
           <w:szCs w:val="21"/>
-          <w:lang w:val="en-US" w:eastAsia="ru-RU"/>
+          <w:lang w:eastAsia="ru-RU"/>
         </w:rPr>
         <w:t xml:space="preserve"> </w:t>
       </w:r>
@@ -5667,7 +5678,7 @@
           <w:color w:val="4EC9B0"/>
           <w:sz w:val="21"/>
           <w:szCs w:val="21"/>
-          <w:lang w:val="en-US" w:eastAsia="ru-RU"/>
+          <w:lang w:eastAsia="ru-RU"/>
         </w:rPr>
         <w:t>float</w:t>
       </w:r>
@@ -5677,7 +5688,7 @@
           <w:color w:val="CCCCCC"/>
           <w:sz w:val="21"/>
           <w:szCs w:val="21"/>
-          <w:lang w:val="en-US" w:eastAsia="ru-RU"/>
+          <w:lang w:eastAsia="ru-RU"/>
         </w:rPr>
         <w:t xml:space="preserve"> </w:t>
       </w:r>
@@ -5687,7 +5698,7 @@
           <w:color w:val="9CDCFE"/>
           <w:sz w:val="21"/>
           <w:szCs w:val="21"/>
-          <w:lang w:val="en-US" w:eastAsia="ru-RU"/>
+          <w:lang w:eastAsia="ru-RU"/>
         </w:rPr>
         <w:t>x</w:t>
       </w:r>
@@ -5697,7 +5708,7 @@
           <w:color w:val="CCCCCC"/>
           <w:sz w:val="21"/>
           <w:szCs w:val="21"/>
-          <w:lang w:val="en-US" w:eastAsia="ru-RU"/>
+          <w:lang w:eastAsia="ru-RU"/>
         </w:rPr>
         <w:t xml:space="preserve">, </w:t>
       </w:r>
@@ -5707,7 +5718,7 @@
           <w:color w:val="569CD6"/>
           <w:sz w:val="21"/>
           <w:szCs w:val="21"/>
-          <w:lang w:val="en-US" w:eastAsia="ru-RU"/>
+          <w:lang w:eastAsia="ru-RU"/>
         </w:rPr>
         <w:t>final</w:t>
       </w:r>
@@ -5717,7 +5728,7 @@
           <w:color w:val="CCCCCC"/>
           <w:sz w:val="21"/>
           <w:szCs w:val="21"/>
-          <w:lang w:val="en-US" w:eastAsia="ru-RU"/>
+          <w:lang w:eastAsia="ru-RU"/>
         </w:rPr>
         <w:t xml:space="preserve"> </w:t>
       </w:r>
@@ -5727,7 +5738,7 @@
           <w:color w:val="4EC9B0"/>
           <w:sz w:val="21"/>
           <w:szCs w:val="21"/>
-          <w:lang w:val="en-US" w:eastAsia="ru-RU"/>
+          <w:lang w:eastAsia="ru-RU"/>
         </w:rPr>
         <w:t>long</w:t>
       </w:r>
@@ -5737,7 +5748,7 @@
           <w:color w:val="CCCCCC"/>
           <w:sz w:val="21"/>
           <w:szCs w:val="21"/>
-          <w:lang w:val="en-US" w:eastAsia="ru-RU"/>
+          <w:lang w:eastAsia="ru-RU"/>
         </w:rPr>
         <w:t xml:space="preserve"> </w:t>
       </w:r>
@@ -5747,7 +5758,7 @@
           <w:color w:val="9CDCFE"/>
           <w:sz w:val="21"/>
           <w:szCs w:val="21"/>
-          <w:lang w:val="en-US" w:eastAsia="ru-RU"/>
+          <w:lang w:eastAsia="ru-RU"/>
         </w:rPr>
         <w:t>wi</w:t>
       </w:r>
@@ -5757,7 +5768,7 @@
           <w:color w:val="CCCCCC"/>
           <w:sz w:val="21"/>
           <w:szCs w:val="21"/>
-          <w:lang w:val="en-US" w:eastAsia="ru-RU"/>
+          <w:lang w:eastAsia="ru-RU"/>
         </w:rPr>
         <w:t>) {</w:t>
       </w:r>
@@ -5772,7 +5783,7 @@
           <w:color w:val="CCCCCC"/>
           <w:sz w:val="21"/>
           <w:szCs w:val="21"/>
-          <w:lang w:val="en-US" w:eastAsia="ru-RU"/>
+          <w:lang w:eastAsia="ru-RU"/>
         </w:rPr>
       </w:pPr>
       <w:r>
@@ -5781,7 +5792,7 @@
           <w:color w:val="CCCCCC"/>
           <w:sz w:val="21"/>
           <w:szCs w:val="21"/>
-          <w:lang w:val="en-US" w:eastAsia="ru-RU"/>
+          <w:lang w:eastAsia="ru-RU"/>
         </w:rPr>
         <w:t xml:space="preserve">        </w:t>
       </w:r>
@@ -5791,7 +5802,7 @@
           <w:color w:val="C586C0"/>
           <w:sz w:val="21"/>
           <w:szCs w:val="21"/>
-          <w:lang w:val="en-US" w:eastAsia="ru-RU"/>
+          <w:lang w:eastAsia="ru-RU"/>
         </w:rPr>
         <w:t>return</w:t>
       </w:r>
@@ -5801,7 +5812,7 @@
           <w:color w:val="CCCCCC"/>
           <w:sz w:val="21"/>
           <w:szCs w:val="21"/>
-          <w:lang w:val="en-US" w:eastAsia="ru-RU"/>
+          <w:lang w:eastAsia="ru-RU"/>
         </w:rPr>
         <w:t xml:space="preserve"> </w:t>
       </w:r>
@@ -5811,7 +5822,7 @@
           <w:color w:val="C586C0"/>
           <w:sz w:val="21"/>
           <w:szCs w:val="21"/>
-          <w:lang w:val="en-US" w:eastAsia="ru-RU"/>
+          <w:lang w:eastAsia="ru-RU"/>
         </w:rPr>
         <w:t>switch</w:t>
       </w:r>
@@ -5821,7 +5832,7 @@
           <w:color w:val="CCCCCC"/>
           <w:sz w:val="21"/>
           <w:szCs w:val="21"/>
-          <w:lang w:val="en-US" w:eastAsia="ru-RU"/>
+          <w:lang w:eastAsia="ru-RU"/>
         </w:rPr>
         <w:t xml:space="preserve"> ((</w:t>
       </w:r>
@@ -5831,7 +5842,7 @@
           <w:color w:val="4EC9B0"/>
           <w:sz w:val="21"/>
           <w:szCs w:val="21"/>
-          <w:lang w:val="en-US" w:eastAsia="ru-RU"/>
+          <w:lang w:eastAsia="ru-RU"/>
         </w:rPr>
         <w:t>int</w:t>
       </w:r>
@@ -5841,7 +5852,7 @@
           <w:color w:val="CCCCCC"/>
           <w:sz w:val="21"/>
           <w:szCs w:val="21"/>
-          <w:lang w:val="en-US" w:eastAsia="ru-RU"/>
+          <w:lang w:eastAsia="ru-RU"/>
         </w:rPr>
         <w:t xml:space="preserve">) </w:t>
       </w:r>
@@ -5851,7 +5862,7 @@
           <w:color w:val="9CDCFE"/>
           <w:sz w:val="21"/>
           <w:szCs w:val="21"/>
-          <w:lang w:val="en-US" w:eastAsia="ru-RU"/>
+          <w:lang w:eastAsia="ru-RU"/>
         </w:rPr>
         <w:t>wi</w:t>
       </w:r>
@@ -5861,7 +5872,7 @@
           <w:color w:val="CCCCCC"/>
           <w:sz w:val="21"/>
           <w:szCs w:val="21"/>
-          <w:lang w:val="en-US" w:eastAsia="ru-RU"/>
+          <w:lang w:eastAsia="ru-RU"/>
         </w:rPr>
         <w:t>) {</w:t>
       </w:r>
@@ -5876,7 +5887,7 @@
           <w:color w:val="CCCCCC"/>
           <w:sz w:val="21"/>
           <w:szCs w:val="21"/>
-          <w:lang w:val="en-US" w:eastAsia="ru-RU"/>
+          <w:lang w:eastAsia="ru-RU"/>
         </w:rPr>
       </w:pPr>
       <w:r>
@@ -5885,7 +5896,7 @@
           <w:color w:val="CCCCCC"/>
           <w:sz w:val="21"/>
           <w:szCs w:val="21"/>
-          <w:lang w:val="en-US" w:eastAsia="ru-RU"/>
+          <w:lang w:eastAsia="ru-RU"/>
         </w:rPr>
         <w:t xml:space="preserve">            </w:t>
       </w:r>
@@ -5895,7 +5906,7 @@
           <w:color w:val="C586C0"/>
           <w:sz w:val="21"/>
           <w:szCs w:val="21"/>
-          <w:lang w:val="en-US" w:eastAsia="ru-RU"/>
+          <w:lang w:eastAsia="ru-RU"/>
         </w:rPr>
         <w:t>case</w:t>
       </w:r>
@@ -5905,7 +5916,7 @@
           <w:color w:val="CCCCCC"/>
           <w:sz w:val="21"/>
           <w:szCs w:val="21"/>
-          <w:lang w:val="en-US" w:eastAsia="ru-RU"/>
+          <w:lang w:eastAsia="ru-RU"/>
         </w:rPr>
         <w:t xml:space="preserve"> </w:t>
       </w:r>
@@ -5915,7 +5926,7 @@
           <w:color w:val="B5CEA8"/>
           <w:sz w:val="21"/>
           <w:szCs w:val="21"/>
-          <w:lang w:val="en-US" w:eastAsia="ru-RU"/>
+          <w:lang w:eastAsia="ru-RU"/>
         </w:rPr>
         <w:t>19</w:t>
       </w:r>
@@ -5925,7 +5936,7 @@
           <w:color w:val="CCCCCC"/>
           <w:sz w:val="21"/>
           <w:szCs w:val="21"/>
-          <w:lang w:val="en-US" w:eastAsia="ru-RU"/>
+          <w:lang w:eastAsia="ru-RU"/>
         </w:rPr>
         <w:t xml:space="preserve"> </w:t>
       </w:r>
@@ -5935,7 +5946,7 @@
           <w:color w:val="569CD6"/>
           <w:sz w:val="21"/>
           <w:szCs w:val="21"/>
-          <w:lang w:val="en-US" w:eastAsia="ru-RU"/>
+          <w:lang w:eastAsia="ru-RU"/>
         </w:rPr>
         <w:t>-&gt;</w:t>
       </w:r>
@@ -5945,7 +5956,7 @@
           <w:color w:val="CCCCCC"/>
           <w:sz w:val="21"/>
           <w:szCs w:val="21"/>
-          <w:lang w:val="en-US" w:eastAsia="ru-RU"/>
+          <w:lang w:eastAsia="ru-RU"/>
         </w:rPr>
         <w:t xml:space="preserve"> (</w:t>
       </w:r>
@@ -5955,7 +5966,7 @@
           <w:color w:val="4EC9B0"/>
           <w:sz w:val="21"/>
           <w:szCs w:val="21"/>
-          <w:lang w:val="en-US" w:eastAsia="ru-RU"/>
+          <w:lang w:eastAsia="ru-RU"/>
         </w:rPr>
         <w:t>float</w:t>
       </w:r>
@@ -5965,7 +5976,7 @@
           <w:color w:val="CCCCCC"/>
           <w:sz w:val="21"/>
           <w:szCs w:val="21"/>
-          <w:lang w:val="en-US" w:eastAsia="ru-RU"/>
+          <w:lang w:eastAsia="ru-RU"/>
         </w:rPr>
         <w:t xml:space="preserve">) </w:t>
       </w:r>
@@ -5975,7 +5986,7 @@
           <w:color w:val="4EC9B0"/>
           <w:sz w:val="21"/>
           <w:szCs w:val="21"/>
-          <w:lang w:val="en-US" w:eastAsia="ru-RU"/>
+          <w:lang w:eastAsia="ru-RU"/>
         </w:rPr>
         <w:t>Math</w:t>
       </w:r>
@@ -5985,7 +5996,7 @@
           <w:color w:val="CCCCCC"/>
           <w:sz w:val="21"/>
           <w:szCs w:val="21"/>
-          <w:lang w:val="en-US" w:eastAsia="ru-RU"/>
+          <w:lang w:eastAsia="ru-RU"/>
         </w:rPr>
         <w:t>.</w:t>
       </w:r>
@@ -5995,7 +6006,7 @@
           <w:color w:val="DCDCAA"/>
           <w:sz w:val="21"/>
           <w:szCs w:val="21"/>
-          <w:lang w:val="en-US" w:eastAsia="ru-RU"/>
+          <w:lang w:eastAsia="ru-RU"/>
         </w:rPr>
         <w:t>pow</w:t>
       </w:r>
@@ -6005,7 +6016,7 @@
           <w:color w:val="CCCCCC"/>
           <w:sz w:val="21"/>
           <w:szCs w:val="21"/>
-          <w:lang w:val="en-US" w:eastAsia="ru-RU"/>
+          <w:lang w:eastAsia="ru-RU"/>
         </w:rPr>
         <w:t>(</w:t>
       </w:r>
@@ -6015,7 +6026,7 @@
           <w:color w:val="4EC9B0"/>
           <w:sz w:val="21"/>
           <w:szCs w:val="21"/>
-          <w:lang w:val="en-US" w:eastAsia="ru-RU"/>
+          <w:lang w:eastAsia="ru-RU"/>
         </w:rPr>
         <w:t>Math</w:t>
       </w:r>
@@ -6025,7 +6036,7 @@
           <w:color w:val="CCCCCC"/>
           <w:sz w:val="21"/>
           <w:szCs w:val="21"/>
-          <w:lang w:val="en-US" w:eastAsia="ru-RU"/>
+          <w:lang w:eastAsia="ru-RU"/>
         </w:rPr>
         <w:t>.</w:t>
       </w:r>
@@ -6035,7 +6046,7 @@
           <w:color w:val="DCDCAA"/>
           <w:sz w:val="21"/>
           <w:szCs w:val="21"/>
-          <w:lang w:val="en-US" w:eastAsia="ru-RU"/>
+          <w:lang w:eastAsia="ru-RU"/>
         </w:rPr>
         <w:t>pow</w:t>
       </w:r>
@@ -6045,7 +6056,7 @@
           <w:color w:val="CCCCCC"/>
           <w:sz w:val="21"/>
           <w:szCs w:val="21"/>
-          <w:lang w:val="en-US" w:eastAsia="ru-RU"/>
+          <w:lang w:eastAsia="ru-RU"/>
         </w:rPr>
         <w:t>(</w:t>
       </w:r>
@@ -6055,7 +6066,7 @@
           <w:color w:val="B5CEA8"/>
           <w:sz w:val="21"/>
           <w:szCs w:val="21"/>
-          <w:lang w:val="en-US" w:eastAsia="ru-RU"/>
+          <w:lang w:eastAsia="ru-RU"/>
         </w:rPr>
         <w:t>1</w:t>
       </w:r>
@@ -6065,7 +6076,7 @@
           <w:color w:val="CCCCCC"/>
           <w:sz w:val="21"/>
           <w:szCs w:val="21"/>
-          <w:lang w:val="en-US" w:eastAsia="ru-RU"/>
+          <w:lang w:eastAsia="ru-RU"/>
         </w:rPr>
         <w:t xml:space="preserve"> </w:t>
       </w:r>
@@ -6075,7 +6086,7 @@
           <w:color w:val="D4D4D4"/>
           <w:sz w:val="21"/>
           <w:szCs w:val="21"/>
-          <w:lang w:val="en-US" w:eastAsia="ru-RU"/>
+          <w:lang w:eastAsia="ru-RU"/>
         </w:rPr>
         <w:t>-</w:t>
       </w:r>
@@ -6085,7 +6096,7 @@
           <w:color w:val="CCCCCC"/>
           <w:sz w:val="21"/>
           <w:szCs w:val="21"/>
-          <w:lang w:val="en-US" w:eastAsia="ru-RU"/>
+          <w:lang w:eastAsia="ru-RU"/>
         </w:rPr>
         <w:t xml:space="preserve"> </w:t>
       </w:r>
@@ -6095,7 +6106,7 @@
           <w:color w:val="4EC9B0"/>
           <w:sz w:val="21"/>
           <w:szCs w:val="21"/>
-          <w:lang w:val="en-US" w:eastAsia="ru-RU"/>
+          <w:lang w:eastAsia="ru-RU"/>
         </w:rPr>
         <w:t>Math</w:t>
       </w:r>
@@ -6105,7 +6116,7 @@
           <w:color w:val="CCCCCC"/>
           <w:sz w:val="21"/>
           <w:szCs w:val="21"/>
-          <w:lang w:val="en-US" w:eastAsia="ru-RU"/>
+          <w:lang w:eastAsia="ru-RU"/>
         </w:rPr>
         <w:t>.</w:t>
       </w:r>
@@ -6115,7 +6126,7 @@
           <w:color w:val="DCDCAA"/>
           <w:sz w:val="21"/>
           <w:szCs w:val="21"/>
-          <w:lang w:val="en-US" w:eastAsia="ru-RU"/>
+          <w:lang w:eastAsia="ru-RU"/>
         </w:rPr>
         <w:t>pow</w:t>
       </w:r>
@@ -6125,7 +6136,7 @@
           <w:color w:val="CCCCCC"/>
           <w:sz w:val="21"/>
           <w:szCs w:val="21"/>
-          <w:lang w:val="en-US" w:eastAsia="ru-RU"/>
+          <w:lang w:eastAsia="ru-RU"/>
         </w:rPr>
         <w:t>(</w:t>
       </w:r>
@@ -6135,7 +6146,7 @@
           <w:color w:val="9CDCFE"/>
           <w:sz w:val="21"/>
           <w:szCs w:val="21"/>
-          <w:lang w:val="en-US" w:eastAsia="ru-RU"/>
+          <w:lang w:eastAsia="ru-RU"/>
         </w:rPr>
         <w:t>x</w:t>
       </w:r>
@@ -6145,7 +6156,7 @@
           <w:color w:val="CCCCCC"/>
           <w:sz w:val="21"/>
           <w:szCs w:val="21"/>
-          <w:lang w:val="en-US" w:eastAsia="ru-RU"/>
+          <w:lang w:eastAsia="ru-RU"/>
         </w:rPr>
         <w:t xml:space="preserve">, </w:t>
       </w:r>
@@ -6155,7 +6166,7 @@
           <w:color w:val="B5CEA8"/>
           <w:sz w:val="21"/>
           <w:szCs w:val="21"/>
-          <w:lang w:val="en-US" w:eastAsia="ru-RU"/>
+          <w:lang w:eastAsia="ru-RU"/>
         </w:rPr>
         <w:t>3</w:t>
       </w:r>
@@ -6165,7 +6176,7 @@
           <w:color w:val="CCCCCC"/>
           <w:sz w:val="21"/>
           <w:szCs w:val="21"/>
-          <w:lang w:val="en-US" w:eastAsia="ru-RU"/>
+          <w:lang w:eastAsia="ru-RU"/>
         </w:rPr>
         <w:t xml:space="preserve">), </w:t>
       </w:r>
@@ -6175,7 +6186,7 @@
           <w:color w:val="B5CEA8"/>
           <w:sz w:val="21"/>
           <w:szCs w:val="21"/>
-          <w:lang w:val="en-US" w:eastAsia="ru-RU"/>
+          <w:lang w:eastAsia="ru-RU"/>
         </w:rPr>
         <w:t>3</w:t>
       </w:r>
@@ -6185,7 +6196,7 @@
           <w:color w:val="CCCCCC"/>
           <w:sz w:val="21"/>
           <w:szCs w:val="21"/>
-          <w:lang w:val="en-US" w:eastAsia="ru-RU"/>
+          <w:lang w:eastAsia="ru-RU"/>
         </w:rPr>
         <w:t xml:space="preserve">) </w:t>
       </w:r>
@@ -6195,7 +6206,7 @@
           <w:color w:val="D4D4D4"/>
           <w:sz w:val="21"/>
           <w:szCs w:val="21"/>
-          <w:lang w:val="en-US" w:eastAsia="ru-RU"/>
+          <w:lang w:eastAsia="ru-RU"/>
         </w:rPr>
         <w:t>+</w:t>
       </w:r>
@@ -6205,7 +6216,7 @@
           <w:color w:val="CCCCCC"/>
           <w:sz w:val="21"/>
           <w:szCs w:val="21"/>
-          <w:lang w:val="en-US" w:eastAsia="ru-RU"/>
+          <w:lang w:eastAsia="ru-RU"/>
         </w:rPr>
         <w:t xml:space="preserve"> </w:t>
       </w:r>
@@ -6215,7 +6226,7 @@
           <w:color w:val="B5CEA8"/>
           <w:sz w:val="21"/>
           <w:szCs w:val="21"/>
-          <w:lang w:val="en-US" w:eastAsia="ru-RU"/>
+          <w:lang w:eastAsia="ru-RU"/>
         </w:rPr>
         <w:t>0.5f</w:t>
       </w:r>
@@ -6225,7 +6236,7 @@
           <w:color w:val="CCCCCC"/>
           <w:sz w:val="21"/>
           <w:szCs w:val="21"/>
-          <w:lang w:val="en-US" w:eastAsia="ru-RU"/>
+          <w:lang w:eastAsia="ru-RU"/>
         </w:rPr>
         <w:t xml:space="preserve">, </w:t>
       </w:r>
@@ -6235,7 +6246,7 @@
           <w:color w:val="4EC9B0"/>
           <w:sz w:val="21"/>
           <w:szCs w:val="21"/>
-          <w:lang w:val="en-US" w:eastAsia="ru-RU"/>
+          <w:lang w:eastAsia="ru-RU"/>
         </w:rPr>
         <w:t>Math</w:t>
       </w:r>
@@ -6245,7 +6256,7 @@
           <w:color w:val="CCCCCC"/>
           <w:sz w:val="21"/>
           <w:szCs w:val="21"/>
-          <w:lang w:val="en-US" w:eastAsia="ru-RU"/>
+          <w:lang w:eastAsia="ru-RU"/>
         </w:rPr>
         <w:t>.</w:t>
       </w:r>
@@ -6255,7 +6266,7 @@
           <w:color w:val="DCDCAA"/>
           <w:sz w:val="21"/>
           <w:szCs w:val="21"/>
-          <w:lang w:val="en-US" w:eastAsia="ru-RU"/>
+          <w:lang w:eastAsia="ru-RU"/>
         </w:rPr>
         <w:t>cos</w:t>
       </w:r>
@@ -6265,7 +6276,7 @@
           <w:color w:val="CCCCCC"/>
           <w:sz w:val="21"/>
           <w:szCs w:val="21"/>
-          <w:lang w:val="en-US" w:eastAsia="ru-RU"/>
+          <w:lang w:eastAsia="ru-RU"/>
         </w:rPr>
         <w:t>(</w:t>
       </w:r>
@@ -6275,7 +6286,7 @@
           <w:color w:val="4EC9B0"/>
           <w:sz w:val="21"/>
           <w:szCs w:val="21"/>
-          <w:lang w:val="en-US" w:eastAsia="ru-RU"/>
+          <w:lang w:eastAsia="ru-RU"/>
         </w:rPr>
         <w:t>Math</w:t>
       </w:r>
@@ -6285,7 +6296,7 @@
           <w:color w:val="CCCCCC"/>
           <w:sz w:val="21"/>
           <w:szCs w:val="21"/>
-          <w:lang w:val="en-US" w:eastAsia="ru-RU"/>
+          <w:lang w:eastAsia="ru-RU"/>
         </w:rPr>
         <w:t>.</w:t>
       </w:r>
@@ -6295,7 +6306,7 @@
           <w:color w:val="DCDCAA"/>
           <w:sz w:val="21"/>
           <w:szCs w:val="21"/>
-          <w:lang w:val="en-US" w:eastAsia="ru-RU"/>
+          <w:lang w:eastAsia="ru-RU"/>
         </w:rPr>
         <w:t>cos</w:t>
       </w:r>
@@ -6305,7 +6316,7 @@
           <w:color w:val="CCCCCC"/>
           <w:sz w:val="21"/>
           <w:szCs w:val="21"/>
-          <w:lang w:val="en-US" w:eastAsia="ru-RU"/>
+          <w:lang w:eastAsia="ru-RU"/>
         </w:rPr>
         <w:t>(</w:t>
       </w:r>
@@ -6315,7 +6326,7 @@
           <w:color w:val="9CDCFE"/>
           <w:sz w:val="21"/>
           <w:szCs w:val="21"/>
-          <w:lang w:val="en-US" w:eastAsia="ru-RU"/>
+          <w:lang w:eastAsia="ru-RU"/>
         </w:rPr>
         <w:t>x</w:t>
       </w:r>
@@ -6325,7 +6336,7 @@
           <w:color w:val="CCCCCC"/>
           <w:sz w:val="21"/>
           <w:szCs w:val="21"/>
-          <w:lang w:val="en-US" w:eastAsia="ru-RU"/>
+          <w:lang w:eastAsia="ru-RU"/>
         </w:rPr>
         <w:t>)));</w:t>
       </w:r>
@@ -6340,7 +6351,7 @@
           <w:color w:val="CCCCCC"/>
           <w:sz w:val="21"/>
           <w:szCs w:val="21"/>
-          <w:lang w:val="en-US" w:eastAsia="ru-RU"/>
+          <w:lang w:eastAsia="ru-RU"/>
         </w:rPr>
       </w:pPr>
       <w:r>
@@ -6349,7 +6360,7 @@
           <w:color w:val="CCCCCC"/>
           <w:sz w:val="21"/>
           <w:szCs w:val="21"/>
-          <w:lang w:val="en-US" w:eastAsia="ru-RU"/>
+          <w:lang w:eastAsia="ru-RU"/>
         </w:rPr>
         <w:t xml:space="preserve">            </w:t>
       </w:r>
@@ -6359,7 +6370,7 @@
           <w:color w:val="C586C0"/>
           <w:sz w:val="21"/>
           <w:szCs w:val="21"/>
-          <w:lang w:val="en-US" w:eastAsia="ru-RU"/>
+          <w:lang w:eastAsia="ru-RU"/>
         </w:rPr>
         <w:t>case</w:t>
       </w:r>
@@ -6369,7 +6380,7 @@
           <w:color w:val="CCCCCC"/>
           <w:sz w:val="21"/>
           <w:szCs w:val="21"/>
-          <w:lang w:val="en-US" w:eastAsia="ru-RU"/>
+          <w:lang w:eastAsia="ru-RU"/>
         </w:rPr>
         <w:t xml:space="preserve"> </w:t>
       </w:r>
@@ -6379,7 +6390,7 @@
           <w:color w:val="B5CEA8"/>
           <w:sz w:val="21"/>
           <w:szCs w:val="21"/>
-          <w:lang w:val="en-US" w:eastAsia="ru-RU"/>
+          <w:lang w:eastAsia="ru-RU"/>
         </w:rPr>
         <w:t>9</w:t>
       </w:r>
@@ -6389,7 +6400,7 @@
           <w:color w:val="CCCCCC"/>
           <w:sz w:val="21"/>
           <w:szCs w:val="21"/>
-          <w:lang w:val="en-US" w:eastAsia="ru-RU"/>
+          <w:lang w:eastAsia="ru-RU"/>
         </w:rPr>
         <w:t xml:space="preserve">, </w:t>
       </w:r>
@@ -6399,7 +6410,7 @@
           <w:color w:val="B5CEA8"/>
           <w:sz w:val="21"/>
           <w:szCs w:val="21"/>
-          <w:lang w:val="en-US" w:eastAsia="ru-RU"/>
+          <w:lang w:eastAsia="ru-RU"/>
         </w:rPr>
         <w:t>11</w:t>
       </w:r>
@@ -6409,7 +6420,7 @@
           <w:color w:val="CCCCCC"/>
           <w:sz w:val="21"/>
           <w:szCs w:val="21"/>
-          <w:lang w:val="en-US" w:eastAsia="ru-RU"/>
+          <w:lang w:eastAsia="ru-RU"/>
         </w:rPr>
         <w:t xml:space="preserve">, </w:t>
       </w:r>
@@ -6419,7 +6430,7 @@
           <w:color w:val="B5CEA8"/>
           <w:sz w:val="21"/>
           <w:szCs w:val="21"/>
-          <w:lang w:val="en-US" w:eastAsia="ru-RU"/>
+          <w:lang w:eastAsia="ru-RU"/>
         </w:rPr>
         <w:t>13</w:t>
       </w:r>
@@ -6429,7 +6440,7 @@
           <w:color w:val="CCCCCC"/>
           <w:sz w:val="21"/>
           <w:szCs w:val="21"/>
-          <w:lang w:val="en-US" w:eastAsia="ru-RU"/>
+          <w:lang w:eastAsia="ru-RU"/>
         </w:rPr>
         <w:t xml:space="preserve"> </w:t>
       </w:r>
@@ -6439,7 +6450,7 @@
           <w:color w:val="569CD6"/>
           <w:sz w:val="21"/>
           <w:szCs w:val="21"/>
-          <w:lang w:val="en-US" w:eastAsia="ru-RU"/>
+          <w:lang w:eastAsia="ru-RU"/>
         </w:rPr>
         <w:t>-&gt;</w:t>
       </w:r>
@@ -6449,7 +6460,7 @@
           <w:color w:val="CCCCCC"/>
           <w:sz w:val="21"/>
           <w:szCs w:val="21"/>
-          <w:lang w:val="en-US" w:eastAsia="ru-RU"/>
+          <w:lang w:eastAsia="ru-RU"/>
         </w:rPr>
         <w:t xml:space="preserve"> (</w:t>
       </w:r>
@@ -6459,7 +6470,7 @@
           <w:color w:val="4EC9B0"/>
           <w:sz w:val="21"/>
           <w:szCs w:val="21"/>
-          <w:lang w:val="en-US" w:eastAsia="ru-RU"/>
+          <w:lang w:eastAsia="ru-RU"/>
         </w:rPr>
         <w:t>float</w:t>
       </w:r>
@@ -6469,7 +6480,7 @@
           <w:color w:val="CCCCCC"/>
           <w:sz w:val="21"/>
           <w:szCs w:val="21"/>
-          <w:lang w:val="en-US" w:eastAsia="ru-RU"/>
+          <w:lang w:eastAsia="ru-RU"/>
         </w:rPr>
         <w:t xml:space="preserve">) </w:t>
       </w:r>
@@ -6479,7 +6490,7 @@
           <w:color w:val="4EC9B0"/>
           <w:sz w:val="21"/>
           <w:szCs w:val="21"/>
-          <w:lang w:val="en-US" w:eastAsia="ru-RU"/>
+          <w:lang w:eastAsia="ru-RU"/>
         </w:rPr>
         <w:t>Math</w:t>
       </w:r>
@@ -6489,7 +6500,7 @@
           <w:color w:val="CCCCCC"/>
           <w:sz w:val="21"/>
           <w:szCs w:val="21"/>
-          <w:lang w:val="en-US" w:eastAsia="ru-RU"/>
+          <w:lang w:eastAsia="ru-RU"/>
         </w:rPr>
         <w:t>.</w:t>
       </w:r>
@@ -6499,7 +6510,7 @@
           <w:color w:val="DCDCAA"/>
           <w:sz w:val="21"/>
           <w:szCs w:val="21"/>
-          <w:lang w:val="en-US" w:eastAsia="ru-RU"/>
+          <w:lang w:eastAsia="ru-RU"/>
         </w:rPr>
         <w:t>pow</w:t>
       </w:r>
@@ -6509,7 +6520,7 @@
           <w:color w:val="CCCCCC"/>
           <w:sz w:val="21"/>
           <w:szCs w:val="21"/>
-          <w:lang w:val="en-US" w:eastAsia="ru-RU"/>
+          <w:lang w:eastAsia="ru-RU"/>
         </w:rPr>
         <w:t>(</w:t>
       </w:r>
@@ -6519,7 +6530,7 @@
           <w:color w:val="4EC9B0"/>
           <w:sz w:val="21"/>
           <w:szCs w:val="21"/>
-          <w:lang w:val="en-US" w:eastAsia="ru-RU"/>
+          <w:lang w:eastAsia="ru-RU"/>
         </w:rPr>
         <w:t>Math</w:t>
       </w:r>
@@ -6529,7 +6540,7 @@
           <w:color w:val="CCCCCC"/>
           <w:sz w:val="21"/>
           <w:szCs w:val="21"/>
-          <w:lang w:val="en-US" w:eastAsia="ru-RU"/>
+          <w:lang w:eastAsia="ru-RU"/>
         </w:rPr>
         <w:t>.</w:t>
       </w:r>
@@ -6539,7 +6550,7 @@
           <w:color w:val="9CDCFE"/>
           <w:sz w:val="21"/>
           <w:szCs w:val="21"/>
-          <w:lang w:val="en-US" w:eastAsia="ru-RU"/>
+          <w:lang w:eastAsia="ru-RU"/>
         </w:rPr>
         <w:t>E</w:t>
       </w:r>
@@ -6549,7 +6560,7 @@
           <w:color w:val="CCCCCC"/>
           <w:sz w:val="21"/>
           <w:szCs w:val="21"/>
-          <w:lang w:val="en-US" w:eastAsia="ru-RU"/>
+          <w:lang w:eastAsia="ru-RU"/>
         </w:rPr>
         <w:t xml:space="preserve">, </w:t>
       </w:r>
@@ -6559,7 +6570,7 @@
           <w:color w:val="4EC9B0"/>
           <w:sz w:val="21"/>
           <w:szCs w:val="21"/>
-          <w:lang w:val="en-US" w:eastAsia="ru-RU"/>
+          <w:lang w:eastAsia="ru-RU"/>
         </w:rPr>
         <w:t>Math</w:t>
       </w:r>
@@ -6569,7 +6580,7 @@
           <w:color w:val="CCCCCC"/>
           <w:sz w:val="21"/>
           <w:szCs w:val="21"/>
-          <w:lang w:val="en-US" w:eastAsia="ru-RU"/>
+          <w:lang w:eastAsia="ru-RU"/>
         </w:rPr>
         <w:t>.</w:t>
       </w:r>
@@ -6579,7 +6590,7 @@
           <w:color w:val="DCDCAA"/>
           <w:sz w:val="21"/>
           <w:szCs w:val="21"/>
-          <w:lang w:val="en-US" w:eastAsia="ru-RU"/>
+          <w:lang w:eastAsia="ru-RU"/>
         </w:rPr>
         <w:t>cbrt</w:t>
       </w:r>
@@ -6589,7 +6600,7 @@
           <w:color w:val="CCCCCC"/>
           <w:sz w:val="21"/>
           <w:szCs w:val="21"/>
-          <w:lang w:val="en-US" w:eastAsia="ru-RU"/>
+          <w:lang w:eastAsia="ru-RU"/>
         </w:rPr>
         <w:t>(</w:t>
       </w:r>
@@ -6599,7 +6610,7 @@
           <w:color w:val="9CDCFE"/>
           <w:sz w:val="21"/>
           <w:szCs w:val="21"/>
-          <w:lang w:val="en-US" w:eastAsia="ru-RU"/>
+          <w:lang w:eastAsia="ru-RU"/>
         </w:rPr>
         <w:t>x</w:t>
       </w:r>
@@ -6609,7 +6620,7 @@
           <w:color w:val="CCCCCC"/>
           <w:sz w:val="21"/>
           <w:szCs w:val="21"/>
-          <w:lang w:val="en-US" w:eastAsia="ru-RU"/>
+          <w:lang w:eastAsia="ru-RU"/>
         </w:rPr>
         <w:t xml:space="preserve">)) </w:t>
       </w:r>
@@ -6619,7 +6630,7 @@
           <w:color w:val="D4D4D4"/>
           <w:sz w:val="21"/>
           <w:szCs w:val="21"/>
-          <w:lang w:val="en-US" w:eastAsia="ru-RU"/>
+          <w:lang w:eastAsia="ru-RU"/>
         </w:rPr>
         <w:t>+</w:t>
       </w:r>
@@ -6629,7 +6640,7 @@
           <w:color w:val="CCCCCC"/>
           <w:sz w:val="21"/>
           <w:szCs w:val="21"/>
-          <w:lang w:val="en-US" w:eastAsia="ru-RU"/>
+          <w:lang w:eastAsia="ru-RU"/>
         </w:rPr>
         <w:t xml:space="preserve"> </w:t>
       </w:r>
@@ -6639,7 +6650,7 @@
           <w:color w:val="B5CEA8"/>
           <w:sz w:val="21"/>
           <w:szCs w:val="21"/>
-          <w:lang w:val="en-US" w:eastAsia="ru-RU"/>
+          <w:lang w:eastAsia="ru-RU"/>
         </w:rPr>
         <w:t>1</w:t>
       </w:r>
@@ -6649,7 +6660,7 @@
           <w:color w:val="CCCCCC"/>
           <w:sz w:val="21"/>
           <w:szCs w:val="21"/>
-          <w:lang w:val="en-US" w:eastAsia="ru-RU"/>
+          <w:lang w:eastAsia="ru-RU"/>
         </w:rPr>
         <w:t>;</w:t>
       </w:r>
@@ -6664,7 +6675,7 @@
           <w:color w:val="CCCCCC"/>
           <w:sz w:val="21"/>
           <w:szCs w:val="21"/>
-          <w:lang w:val="en-US" w:eastAsia="ru-RU"/>
+          <w:lang w:eastAsia="ru-RU"/>
         </w:rPr>
       </w:pPr>
       <w:r>
@@ -6673,7 +6684,7 @@
           <w:color w:val="CCCCCC"/>
           <w:sz w:val="21"/>
           <w:szCs w:val="21"/>
-          <w:lang w:val="en-US" w:eastAsia="ru-RU"/>
+          <w:lang w:eastAsia="ru-RU"/>
         </w:rPr>
         <w:t xml:space="preserve">            </w:t>
       </w:r>
@@ -6683,7 +6694,7 @@
           <w:color w:val="C586C0"/>
           <w:sz w:val="21"/>
           <w:szCs w:val="21"/>
-          <w:lang w:val="en-US" w:eastAsia="ru-RU"/>
+          <w:lang w:eastAsia="ru-RU"/>
         </w:rPr>
         <w:t>default</w:t>
       </w:r>
@@ -6693,7 +6704,7 @@
           <w:color w:val="CCCCCC"/>
           <w:sz w:val="21"/>
           <w:szCs w:val="21"/>
-          <w:lang w:val="en-US" w:eastAsia="ru-RU"/>
+          <w:lang w:eastAsia="ru-RU"/>
         </w:rPr>
         <w:t xml:space="preserve"> </w:t>
       </w:r>
@@ -6703,7 +6714,7 @@
           <w:color w:val="569CD6"/>
           <w:sz w:val="21"/>
           <w:szCs w:val="21"/>
-          <w:lang w:val="en-US" w:eastAsia="ru-RU"/>
+          <w:lang w:eastAsia="ru-RU"/>
         </w:rPr>
         <w:t>-&gt;</w:t>
       </w:r>
@@ -6713,7 +6724,7 @@
           <w:color w:val="CCCCCC"/>
           <w:sz w:val="21"/>
           <w:szCs w:val="21"/>
-          <w:lang w:val="en-US" w:eastAsia="ru-RU"/>
+          <w:lang w:eastAsia="ru-RU"/>
         </w:rPr>
         <w:t xml:space="preserve"> (</w:t>
       </w:r>
@@ -6723,7 +6734,7 @@
           <w:color w:val="4EC9B0"/>
           <w:sz w:val="21"/>
           <w:szCs w:val="21"/>
-          <w:lang w:val="en-US" w:eastAsia="ru-RU"/>
+          <w:lang w:eastAsia="ru-RU"/>
         </w:rPr>
         <w:t>float</w:t>
       </w:r>
@@ -6733,7 +6744,7 @@
           <w:color w:val="CCCCCC"/>
           <w:sz w:val="21"/>
           <w:szCs w:val="21"/>
-          <w:lang w:val="en-US" w:eastAsia="ru-RU"/>
+          <w:lang w:eastAsia="ru-RU"/>
         </w:rPr>
         <w:t xml:space="preserve">) </w:t>
       </w:r>
@@ -6743,7 +6754,7 @@
           <w:color w:val="4EC9B0"/>
           <w:sz w:val="21"/>
           <w:szCs w:val="21"/>
-          <w:lang w:val="en-US" w:eastAsia="ru-RU"/>
+          <w:lang w:eastAsia="ru-RU"/>
         </w:rPr>
         <w:t>Math</w:t>
       </w:r>
@@ -6753,7 +6764,7 @@
           <w:color w:val="CCCCCC"/>
           <w:sz w:val="21"/>
           <w:szCs w:val="21"/>
-          <w:lang w:val="en-US" w:eastAsia="ru-RU"/>
+          <w:lang w:eastAsia="ru-RU"/>
         </w:rPr>
         <w:t>.</w:t>
       </w:r>
@@ -6763,7 +6774,7 @@
           <w:color w:val="DCDCAA"/>
           <w:sz w:val="21"/>
           <w:szCs w:val="21"/>
-          <w:lang w:val="en-US" w:eastAsia="ru-RU"/>
+          <w:lang w:eastAsia="ru-RU"/>
         </w:rPr>
         <w:t>log</w:t>
       </w:r>
@@ -6773,7 +6784,7 @@
           <w:color w:val="CCCCCC"/>
           <w:sz w:val="21"/>
           <w:szCs w:val="21"/>
-          <w:lang w:val="en-US" w:eastAsia="ru-RU"/>
+          <w:lang w:eastAsia="ru-RU"/>
         </w:rPr>
         <w:t>(</w:t>
       </w:r>
@@ -6783,7 +6794,7 @@
           <w:color w:val="4EC9B0"/>
           <w:sz w:val="21"/>
           <w:szCs w:val="21"/>
-          <w:lang w:val="en-US" w:eastAsia="ru-RU"/>
+          <w:lang w:eastAsia="ru-RU"/>
         </w:rPr>
         <w:t>Math</w:t>
       </w:r>
@@ -6793,7 +6804,7 @@
           <w:color w:val="CCCCCC"/>
           <w:sz w:val="21"/>
           <w:szCs w:val="21"/>
-          <w:lang w:val="en-US" w:eastAsia="ru-RU"/>
+          <w:lang w:eastAsia="ru-RU"/>
         </w:rPr>
         <w:t>.</w:t>
       </w:r>
@@ -6803,7 +6814,7 @@
           <w:color w:val="DCDCAA"/>
           <w:sz w:val="21"/>
           <w:szCs w:val="21"/>
-          <w:lang w:val="en-US" w:eastAsia="ru-RU"/>
+          <w:lang w:eastAsia="ru-RU"/>
         </w:rPr>
         <w:t>pow</w:t>
       </w:r>
@@ -6813,7 +6824,7 @@
           <w:color w:val="CCCCCC"/>
           <w:sz w:val="21"/>
           <w:szCs w:val="21"/>
-          <w:lang w:val="en-US" w:eastAsia="ru-RU"/>
+          <w:lang w:eastAsia="ru-RU"/>
         </w:rPr>
         <w:t>(</w:t>
       </w:r>
@@ -6823,7 +6834,7 @@
           <w:color w:val="4EC9B0"/>
           <w:sz w:val="21"/>
           <w:szCs w:val="21"/>
-          <w:lang w:val="en-US" w:eastAsia="ru-RU"/>
+          <w:lang w:eastAsia="ru-RU"/>
         </w:rPr>
         <w:t>Math</w:t>
       </w:r>
@@ -6833,7 +6844,7 @@
           <w:color w:val="CCCCCC"/>
           <w:sz w:val="21"/>
           <w:szCs w:val="21"/>
-          <w:lang w:val="en-US" w:eastAsia="ru-RU"/>
+          <w:lang w:eastAsia="ru-RU"/>
         </w:rPr>
         <w:t>.</w:t>
       </w:r>
@@ -6843,7 +6854,7 @@
           <w:color w:val="DCDCAA"/>
           <w:sz w:val="21"/>
           <w:szCs w:val="21"/>
-          <w:lang w:val="en-US" w:eastAsia="ru-RU"/>
+          <w:lang w:eastAsia="ru-RU"/>
         </w:rPr>
         <w:t>sin</w:t>
       </w:r>
@@ -6853,7 +6864,7 @@
           <w:color w:val="CCCCCC"/>
           <w:sz w:val="21"/>
           <w:szCs w:val="21"/>
-          <w:lang w:val="en-US" w:eastAsia="ru-RU"/>
+          <w:lang w:eastAsia="ru-RU"/>
         </w:rPr>
         <w:t>(</w:t>
       </w:r>
@@ -6863,7 +6874,7 @@
           <w:color w:val="4EC9B0"/>
           <w:sz w:val="21"/>
           <w:szCs w:val="21"/>
-          <w:lang w:val="en-US" w:eastAsia="ru-RU"/>
+          <w:lang w:eastAsia="ru-RU"/>
         </w:rPr>
         <w:t>Math</w:t>
       </w:r>
@@ -6873,7 +6884,7 @@
           <w:color w:val="CCCCCC"/>
           <w:sz w:val="21"/>
           <w:szCs w:val="21"/>
-          <w:lang w:val="en-US" w:eastAsia="ru-RU"/>
+          <w:lang w:eastAsia="ru-RU"/>
         </w:rPr>
         <w:t>.</w:t>
       </w:r>
@@ -6883,7 +6894,7 @@
           <w:color w:val="DCDCAA"/>
           <w:sz w:val="21"/>
           <w:szCs w:val="21"/>
-          <w:lang w:val="en-US" w:eastAsia="ru-RU"/>
+          <w:lang w:eastAsia="ru-RU"/>
         </w:rPr>
         <w:t>tan</w:t>
       </w:r>
@@ -6893,7 +6904,7 @@
           <w:color w:val="CCCCCC"/>
           <w:sz w:val="21"/>
           <w:szCs w:val="21"/>
-          <w:lang w:val="en-US" w:eastAsia="ru-RU"/>
+          <w:lang w:eastAsia="ru-RU"/>
         </w:rPr>
         <w:t>(</w:t>
       </w:r>
@@ -6903,7 +6914,7 @@
           <w:color w:val="4EC9B0"/>
           <w:sz w:val="21"/>
           <w:szCs w:val="21"/>
-          <w:lang w:val="en-US" w:eastAsia="ru-RU"/>
+          <w:lang w:eastAsia="ru-RU"/>
         </w:rPr>
         <w:t>Math</w:t>
       </w:r>
@@ -6913,7 +6924,7 @@
           <w:color w:val="CCCCCC"/>
           <w:sz w:val="21"/>
           <w:szCs w:val="21"/>
-          <w:lang w:val="en-US" w:eastAsia="ru-RU"/>
+          <w:lang w:eastAsia="ru-RU"/>
         </w:rPr>
         <w:t>.</w:t>
       </w:r>
@@ -6923,7 +6934,7 @@
           <w:color w:val="DCDCAA"/>
           <w:sz w:val="21"/>
           <w:szCs w:val="21"/>
-          <w:lang w:val="en-US" w:eastAsia="ru-RU"/>
+          <w:lang w:eastAsia="ru-RU"/>
         </w:rPr>
         <w:t>asin</w:t>
       </w:r>
@@ -6933,7 +6944,7 @@
           <w:color w:val="CCCCCC"/>
           <w:sz w:val="21"/>
           <w:szCs w:val="21"/>
-          <w:lang w:val="en-US" w:eastAsia="ru-RU"/>
+          <w:lang w:eastAsia="ru-RU"/>
         </w:rPr>
         <w:t>(</w:t>
       </w:r>
@@ -6943,7 +6954,7 @@
           <w:color w:val="B5CEA8"/>
           <w:sz w:val="21"/>
           <w:szCs w:val="21"/>
-          <w:lang w:val="en-US" w:eastAsia="ru-RU"/>
+          <w:lang w:eastAsia="ru-RU"/>
         </w:rPr>
         <w:t>3f</w:t>
       </w:r>
@@ -6953,7 +6964,7 @@
           <w:color w:val="CCCCCC"/>
           <w:sz w:val="21"/>
           <w:szCs w:val="21"/>
-          <w:lang w:val="en-US" w:eastAsia="ru-RU"/>
+          <w:lang w:eastAsia="ru-RU"/>
         </w:rPr>
         <w:t xml:space="preserve"> </w:t>
       </w:r>
@@ -6963,7 +6974,7 @@
           <w:color w:val="D4D4D4"/>
           <w:sz w:val="21"/>
           <w:szCs w:val="21"/>
-          <w:lang w:val="en-US" w:eastAsia="ru-RU"/>
+          <w:lang w:eastAsia="ru-RU"/>
         </w:rPr>
         <w:t>/</w:t>
       </w:r>
@@ -6973,7 +6984,7 @@
           <w:color w:val="CCCCCC"/>
           <w:sz w:val="21"/>
           <w:szCs w:val="21"/>
-          <w:lang w:val="en-US" w:eastAsia="ru-RU"/>
+          <w:lang w:eastAsia="ru-RU"/>
         </w:rPr>
         <w:t xml:space="preserve"> </w:t>
       </w:r>
@@ -6983,7 +6994,7 @@
           <w:color w:val="B5CEA8"/>
           <w:sz w:val="21"/>
           <w:szCs w:val="21"/>
-          <w:lang w:val="en-US" w:eastAsia="ru-RU"/>
+          <w:lang w:eastAsia="ru-RU"/>
         </w:rPr>
         <w:t>4f</w:t>
       </w:r>
@@ -6993,7 +7004,7 @@
           <w:color w:val="CCCCCC"/>
           <w:sz w:val="21"/>
           <w:szCs w:val="21"/>
-          <w:lang w:val="en-US" w:eastAsia="ru-RU"/>
+          <w:lang w:eastAsia="ru-RU"/>
         </w:rPr>
         <w:t xml:space="preserve"> </w:t>
       </w:r>
@@ -7003,7 +7014,7 @@
           <w:color w:val="D4D4D4"/>
           <w:sz w:val="21"/>
           <w:szCs w:val="21"/>
-          <w:lang w:val="en-US" w:eastAsia="ru-RU"/>
+          <w:lang w:eastAsia="ru-RU"/>
         </w:rPr>
         <w:t>*</w:t>
       </w:r>
@@ -7013,7 +7024,7 @@
           <w:color w:val="CCCCCC"/>
           <w:sz w:val="21"/>
           <w:szCs w:val="21"/>
-          <w:lang w:val="en-US" w:eastAsia="ru-RU"/>
+          <w:lang w:eastAsia="ru-RU"/>
         </w:rPr>
         <w:t xml:space="preserve"> (</w:t>
       </w:r>
@@ -7023,7 +7034,7 @@
           <w:color w:val="9CDCFE"/>
           <w:sz w:val="21"/>
           <w:szCs w:val="21"/>
-          <w:lang w:val="en-US" w:eastAsia="ru-RU"/>
+          <w:lang w:eastAsia="ru-RU"/>
         </w:rPr>
         <w:t>x</w:t>
       </w:r>
@@ -7033,7 +7044,7 @@
           <w:color w:val="CCCCCC"/>
           <w:sz w:val="21"/>
           <w:szCs w:val="21"/>
-          <w:lang w:val="en-US" w:eastAsia="ru-RU"/>
+          <w:lang w:eastAsia="ru-RU"/>
         </w:rPr>
         <w:t xml:space="preserve"> </w:t>
       </w:r>
@@ -7043,7 +7054,7 @@
           <w:color w:val="D4D4D4"/>
           <w:sz w:val="21"/>
           <w:szCs w:val="21"/>
-          <w:lang w:val="en-US" w:eastAsia="ru-RU"/>
+          <w:lang w:eastAsia="ru-RU"/>
         </w:rPr>
         <w:t>-</w:t>
       </w:r>
@@ -7053,7 +7064,7 @@
           <w:color w:val="CCCCCC"/>
           <w:sz w:val="21"/>
           <w:szCs w:val="21"/>
-          <w:lang w:val="en-US" w:eastAsia="ru-RU"/>
+          <w:lang w:eastAsia="ru-RU"/>
         </w:rPr>
         <w:t xml:space="preserve"> </w:t>
       </w:r>
@@ -7063,7 +7074,7 @@
           <w:color w:val="B5CEA8"/>
           <w:sz w:val="21"/>
           <w:szCs w:val="21"/>
-          <w:lang w:val="en-US" w:eastAsia="ru-RU"/>
+          <w:lang w:eastAsia="ru-RU"/>
         </w:rPr>
         <w:t>3</w:t>
       </w:r>
@@ -7073,7 +7084,7 @@
           <w:color w:val="CCCCCC"/>
           <w:sz w:val="21"/>
           <w:szCs w:val="21"/>
-          <w:lang w:val="en-US" w:eastAsia="ru-RU"/>
+          <w:lang w:eastAsia="ru-RU"/>
         </w:rPr>
         <w:t xml:space="preserve">) </w:t>
       </w:r>
@@ -7083,7 +7094,7 @@
           <w:color w:val="D4D4D4"/>
           <w:sz w:val="21"/>
           <w:szCs w:val="21"/>
-          <w:lang w:val="en-US" w:eastAsia="ru-RU"/>
+          <w:lang w:eastAsia="ru-RU"/>
         </w:rPr>
         <w:t>/</w:t>
       </w:r>
@@ -7093,7 +7104,7 @@
           <w:color w:val="CCCCCC"/>
           <w:sz w:val="21"/>
           <w:szCs w:val="21"/>
-          <w:lang w:val="en-US" w:eastAsia="ru-RU"/>
+          <w:lang w:eastAsia="ru-RU"/>
         </w:rPr>
         <w:t xml:space="preserve"> </w:t>
       </w:r>
@@ -7103,7 +7114,7 @@
           <w:color w:val="B5CEA8"/>
           <w:sz w:val="21"/>
           <w:szCs w:val="21"/>
-          <w:lang w:val="en-US" w:eastAsia="ru-RU"/>
+          <w:lang w:eastAsia="ru-RU"/>
         </w:rPr>
         <w:t>16</w:t>
       </w:r>
@@ -7113,7 +7124,7 @@
           <w:color w:val="CCCCCC"/>
           <w:sz w:val="21"/>
           <w:szCs w:val="21"/>
-          <w:lang w:val="en-US" w:eastAsia="ru-RU"/>
+          <w:lang w:eastAsia="ru-RU"/>
         </w:rPr>
         <w:t xml:space="preserve">))), </w:t>
       </w:r>
@@ -7123,7 +7134,7 @@
           <w:color w:val="B5CEA8"/>
           <w:sz w:val="21"/>
           <w:szCs w:val="21"/>
-          <w:lang w:val="en-US" w:eastAsia="ru-RU"/>
+          <w:lang w:eastAsia="ru-RU"/>
         </w:rPr>
         <w:t>2</w:t>
       </w:r>
@@ -7133,7 +7144,7 @@
           <w:color w:val="CCCCCC"/>
           <w:sz w:val="21"/>
           <w:szCs w:val="21"/>
-          <w:lang w:val="en-US" w:eastAsia="ru-RU"/>
+          <w:lang w:eastAsia="ru-RU"/>
         </w:rPr>
         <w:t>));</w:t>
       </w:r>
@@ -7148,7 +7159,7 @@
           <w:color w:val="CCCCCC"/>
           <w:sz w:val="21"/>
           <w:szCs w:val="21"/>
-          <w:lang w:val="en-US" w:eastAsia="ru-RU"/>
+          <w:lang w:eastAsia="ru-RU"/>
         </w:rPr>
       </w:pPr>
       <w:r>
@@ -7157,7 +7168,7 @@
           <w:color w:val="CCCCCC"/>
           <w:sz w:val="21"/>
           <w:szCs w:val="21"/>
-          <w:lang w:val="en-US" w:eastAsia="ru-RU"/>
+          <w:lang w:eastAsia="ru-RU"/>
         </w:rPr>
         <w:t>        };</w:t>
       </w:r>
@@ -7172,7 +7183,7 @@
           <w:color w:val="CCCCCC"/>
           <w:sz w:val="21"/>
           <w:szCs w:val="21"/>
-          <w:lang w:val="en-US" w:eastAsia="ru-RU"/>
+          <w:lang w:eastAsia="ru-RU"/>
         </w:rPr>
       </w:pPr>
       <w:r>
@@ -7181,7 +7192,7 @@
           <w:color w:val="CCCCCC"/>
           <w:sz w:val="21"/>
           <w:szCs w:val="21"/>
-          <w:lang w:val="en-US" w:eastAsia="ru-RU"/>
+          <w:lang w:eastAsia="ru-RU"/>
         </w:rPr>
         <w:t>    }</w:t>
       </w:r>
@@ -7196,7 +7207,7 @@
           <w:color w:val="CCCCCC"/>
           <w:sz w:val="21"/>
           <w:szCs w:val="21"/>
-          <w:lang w:val="en-US" w:eastAsia="ru-RU"/>
+          <w:lang w:eastAsia="ru-RU"/>
         </w:rPr>
       </w:pPr>
     </w:p>
@@ -7210,7 +7221,7 @@
           <w:color w:val="CCCCCC"/>
           <w:sz w:val="21"/>
           <w:szCs w:val="21"/>
-          <w:lang w:val="en-US" w:eastAsia="ru-RU"/>
+          <w:lang w:eastAsia="ru-RU"/>
         </w:rPr>
       </w:pPr>
       <w:r>
@@ -7219,7 +7230,7 @@
           <w:color w:val="6A9955"/>
           <w:sz w:val="21"/>
           <w:szCs w:val="21"/>
-          <w:lang w:val="en-US" w:eastAsia="ru-RU"/>
+          <w:lang w:eastAsia="ru-RU"/>
         </w:rPr>
         <w:t>    /**</w:t>
       </w:r>
@@ -7243,9 +7254,19 @@
           <w:color w:val="6A9955"/>
           <w:sz w:val="21"/>
           <w:szCs w:val="21"/>
-          <w:lang w:val="en-US" w:eastAsia="ru-RU"/>
-        </w:rPr>
-        <w:t>     * Prints a two-dimensional float array to the console in a formatted table.</w:t>
+          <w:lang w:eastAsia="ru-RU"/>
+        </w:rPr>
+        <w:t>     </w:t>
+      </w:r>
+      <w:r>
+        <w:rPr>
+          <w:rFonts w:ascii="Consolas" w:eastAsia="Times New Roman" w:hAnsi="Consolas" w:cs="Times New Roman"/>
+          <w:color w:val="6A9955"/>
+          <w:sz w:val="21"/>
+          <w:szCs w:val="21"/>
+          <w:lang w:val="en-US" w:eastAsia="ru-RU"/>
+        </w:rPr>
+        <w:t>* Prints a two-dimensional float array to the console in a formatted table.</w:t>
       </w:r>
     </w:p>
     <w:p>
@@ -7258,7 +7279,7 @@
           <w:color w:val="CCCCCC"/>
           <w:sz w:val="21"/>
           <w:szCs w:val="21"/>
-          <w:lang w:val="en-US" w:eastAsia="ru-RU"/>
+          <w:lang w:eastAsia="ru-RU"/>
         </w:rPr>
       </w:pPr>
       <w:r>
@@ -7269,7 +7290,17 @@
           <w:szCs w:val="21"/>
           <w:lang w:val="en-US" w:eastAsia="ru-RU"/>
         </w:rPr>
-        <w:t>     *</w:t>
+        <w:t>     </w:t>
+      </w:r>
+      <w:r>
+        <w:rPr>
+          <w:rFonts w:ascii="Consolas" w:eastAsia="Times New Roman" w:hAnsi="Consolas" w:cs="Times New Roman"/>
+          <w:color w:val="6A9955"/>
+          <w:sz w:val="21"/>
+          <w:szCs w:val="21"/>
+          <w:lang w:eastAsia="ru-RU"/>
+        </w:rPr>
+        <w:t>*</w:t>
       </w:r>
     </w:p>
     <w:p>
@@ -7282,7 +7313,7 @@
           <w:color w:val="CCCCCC"/>
           <w:sz w:val="21"/>
           <w:szCs w:val="21"/>
-          <w:lang w:val="en-US" w:eastAsia="ru-RU"/>
+          <w:lang w:eastAsia="ru-RU"/>
         </w:rPr>
       </w:pPr>
       <w:r>
@@ -7291,7 +7322,7 @@
           <w:color w:val="6A9955"/>
           <w:sz w:val="21"/>
           <w:szCs w:val="21"/>
-          <w:lang w:val="en-US" w:eastAsia="ru-RU"/>
+          <w:lang w:eastAsia="ru-RU"/>
         </w:rPr>
         <w:t xml:space="preserve">     * </w:t>
       </w:r>
@@ -7301,7 +7332,7 @@
           <w:color w:val="569CD6"/>
           <w:sz w:val="21"/>
           <w:szCs w:val="21"/>
-          <w:lang w:val="en-US" w:eastAsia="ru-RU"/>
+          <w:lang w:eastAsia="ru-RU"/>
         </w:rPr>
         <w:t>@param</w:t>
       </w:r>
@@ -7311,7 +7342,7 @@
           <w:color w:val="6A9955"/>
           <w:sz w:val="21"/>
           <w:szCs w:val="21"/>
-          <w:lang w:val="en-US" w:eastAsia="ru-RU"/>
+          <w:lang w:eastAsia="ru-RU"/>
         </w:rPr>
         <w:t xml:space="preserve"> </w:t>
       </w:r>
@@ -7321,7 +7352,7 @@
           <w:color w:val="9CDCFE"/>
           <w:sz w:val="21"/>
           <w:szCs w:val="21"/>
-          <w:lang w:val="en-US" w:eastAsia="ru-RU"/>
+          <w:lang w:eastAsia="ru-RU"/>
         </w:rPr>
         <w:t>arr</w:t>
       </w:r>
@@ -7331,7 +7362,7 @@
           <w:color w:val="6A9955"/>
           <w:sz w:val="21"/>
           <w:szCs w:val="21"/>
-          <w:lang w:val="en-US" w:eastAsia="ru-RU"/>
+          <w:lang w:eastAsia="ru-RU"/>
         </w:rPr>
         <w:t xml:space="preserve"> the 2D float array to print.</w:t>
       </w:r>
@@ -7346,7 +7377,7 @@
           <w:color w:val="CCCCCC"/>
           <w:sz w:val="21"/>
           <w:szCs w:val="21"/>
-          <w:lang w:val="en-US" w:eastAsia="ru-RU"/>
+          <w:lang w:eastAsia="ru-RU"/>
         </w:rPr>
       </w:pPr>
       <w:r>
@@ -7355,7 +7386,7 @@
           <w:color w:val="6A9955"/>
           <w:sz w:val="21"/>
           <w:szCs w:val="21"/>
-          <w:lang w:val="en-US" w:eastAsia="ru-RU"/>
+          <w:lang w:eastAsia="ru-RU"/>
         </w:rPr>
         <w:t>     */</w:t>
       </w:r>
@@ -7370,7 +7401,7 @@
           <w:color w:val="CCCCCC"/>
           <w:sz w:val="21"/>
           <w:szCs w:val="21"/>
-          <w:lang w:val="en-US" w:eastAsia="ru-RU"/>
+          <w:lang w:eastAsia="ru-RU"/>
         </w:rPr>
       </w:pPr>
       <w:r>
@@ -7379,7 +7410,7 @@
           <w:color w:val="CCCCCC"/>
           <w:sz w:val="21"/>
           <w:szCs w:val="21"/>
-          <w:lang w:val="en-US" w:eastAsia="ru-RU"/>
+          <w:lang w:eastAsia="ru-RU"/>
         </w:rPr>
         <w:t xml:space="preserve">    </w:t>
       </w:r>
@@ -7389,7 +7420,7 @@
           <w:color w:val="569CD6"/>
           <w:sz w:val="21"/>
           <w:szCs w:val="21"/>
-          <w:lang w:val="en-US" w:eastAsia="ru-RU"/>
+          <w:lang w:eastAsia="ru-RU"/>
         </w:rPr>
         <w:t>private</w:t>
       </w:r>
@@ -7399,7 +7430,7 @@
           <w:color w:val="CCCCCC"/>
           <w:sz w:val="21"/>
           <w:szCs w:val="21"/>
-          <w:lang w:val="en-US" w:eastAsia="ru-RU"/>
+          <w:lang w:eastAsia="ru-RU"/>
         </w:rPr>
         <w:t xml:space="preserve"> </w:t>
       </w:r>
@@ -7409,7 +7440,7 @@
           <w:color w:val="569CD6"/>
           <w:sz w:val="21"/>
           <w:szCs w:val="21"/>
-          <w:lang w:val="en-US" w:eastAsia="ru-RU"/>
+          <w:lang w:eastAsia="ru-RU"/>
         </w:rPr>
         <w:t>static</w:t>
       </w:r>
@@ -7419,7 +7450,7 @@
           <w:color w:val="CCCCCC"/>
           <w:sz w:val="21"/>
           <w:szCs w:val="21"/>
-          <w:lang w:val="en-US" w:eastAsia="ru-RU"/>
+          <w:lang w:eastAsia="ru-RU"/>
         </w:rPr>
         <w:t xml:space="preserve"> </w:t>
       </w:r>
@@ -7429,7 +7460,7 @@
           <w:color w:val="4EC9B0"/>
           <w:sz w:val="21"/>
           <w:szCs w:val="21"/>
-          <w:lang w:val="en-US" w:eastAsia="ru-RU"/>
+          <w:lang w:eastAsia="ru-RU"/>
         </w:rPr>
         <w:t>void</w:t>
       </w:r>
@@ -7439,7 +7470,7 @@
           <w:color w:val="CCCCCC"/>
           <w:sz w:val="21"/>
           <w:szCs w:val="21"/>
-          <w:lang w:val="en-US" w:eastAsia="ru-RU"/>
+          <w:lang w:eastAsia="ru-RU"/>
         </w:rPr>
         <w:t xml:space="preserve"> </w:t>
       </w:r>
@@ -7449,7 +7480,7 @@
           <w:color w:val="DCDCAA"/>
           <w:sz w:val="21"/>
           <w:szCs w:val="21"/>
-          <w:lang w:val="en-US" w:eastAsia="ru-RU"/>
+          <w:lang w:eastAsia="ru-RU"/>
         </w:rPr>
         <w:t>m_printArray</w:t>
       </w:r>
@@ -7459,7 +7490,7 @@
           <w:color w:val="CCCCCC"/>
           <w:sz w:val="21"/>
           <w:szCs w:val="21"/>
-          <w:lang w:val="en-US" w:eastAsia="ru-RU"/>
+          <w:lang w:eastAsia="ru-RU"/>
         </w:rPr>
         <w:t>(</w:t>
       </w:r>
@@ -7469,7 +7500,7 @@
           <w:color w:val="569CD6"/>
           <w:sz w:val="21"/>
           <w:szCs w:val="21"/>
-          <w:lang w:val="en-US" w:eastAsia="ru-RU"/>
+          <w:lang w:eastAsia="ru-RU"/>
         </w:rPr>
         <w:t>final</w:t>
       </w:r>
@@ -7479,7 +7510,7 @@
           <w:color w:val="CCCCCC"/>
           <w:sz w:val="21"/>
           <w:szCs w:val="21"/>
-          <w:lang w:val="en-US" w:eastAsia="ru-RU"/>
+          <w:lang w:eastAsia="ru-RU"/>
         </w:rPr>
         <w:t xml:space="preserve"> </w:t>
       </w:r>
@@ -7489,7 +7520,7 @@
           <w:color w:val="4EC9B0"/>
           <w:sz w:val="21"/>
           <w:szCs w:val="21"/>
-          <w:lang w:val="en-US" w:eastAsia="ru-RU"/>
+          <w:lang w:eastAsia="ru-RU"/>
         </w:rPr>
         <w:t>float</w:t>
       </w:r>
@@ -7499,7 +7530,7 @@
           <w:color w:val="CCCCCC"/>
           <w:sz w:val="21"/>
           <w:szCs w:val="21"/>
-          <w:lang w:val="en-US" w:eastAsia="ru-RU"/>
+          <w:lang w:eastAsia="ru-RU"/>
         </w:rPr>
         <w:t xml:space="preserve">[][] </w:t>
       </w:r>
@@ -7509,7 +7540,7 @@
           <w:color w:val="9CDCFE"/>
           <w:sz w:val="21"/>
           <w:szCs w:val="21"/>
-          <w:lang w:val="en-US" w:eastAsia="ru-RU"/>
+          <w:lang w:eastAsia="ru-RU"/>
         </w:rPr>
         <w:t>arr</w:t>
       </w:r>
@@ -7519,7 +7550,7 @@
           <w:color w:val="CCCCCC"/>
           <w:sz w:val="21"/>
           <w:szCs w:val="21"/>
-          <w:lang w:val="en-US" w:eastAsia="ru-RU"/>
+          <w:lang w:eastAsia="ru-RU"/>
         </w:rPr>
         <w:t>) {</w:t>
       </w:r>
@@ -7534,7 +7565,7 @@
           <w:color w:val="CCCCCC"/>
           <w:sz w:val="21"/>
           <w:szCs w:val="21"/>
-          <w:lang w:val="en-US" w:eastAsia="ru-RU"/>
+          <w:lang w:eastAsia="ru-RU"/>
         </w:rPr>
       </w:pPr>
       <w:r>
@@ -7543,7 +7574,7 @@
           <w:color w:val="CCCCCC"/>
           <w:sz w:val="21"/>
           <w:szCs w:val="21"/>
-          <w:lang w:val="en-US" w:eastAsia="ru-RU"/>
+          <w:lang w:eastAsia="ru-RU"/>
         </w:rPr>
         <w:t xml:space="preserve">        </w:t>
       </w:r>
@@ -7553,7 +7584,7 @@
           <w:color w:val="C586C0"/>
           <w:sz w:val="21"/>
           <w:szCs w:val="21"/>
-          <w:lang w:val="en-US" w:eastAsia="ru-RU"/>
+          <w:lang w:eastAsia="ru-RU"/>
         </w:rPr>
         <w:t>for</w:t>
       </w:r>
@@ -7563,7 +7594,7 @@
           <w:color w:val="CCCCCC"/>
           <w:sz w:val="21"/>
           <w:szCs w:val="21"/>
-          <w:lang w:val="en-US" w:eastAsia="ru-RU"/>
+          <w:lang w:eastAsia="ru-RU"/>
         </w:rPr>
         <w:t xml:space="preserve"> (</w:t>
       </w:r>
@@ -7573,7 +7604,7 @@
           <w:color w:val="569CD6"/>
           <w:sz w:val="21"/>
           <w:szCs w:val="21"/>
-          <w:lang w:val="en-US" w:eastAsia="ru-RU"/>
+          <w:lang w:eastAsia="ru-RU"/>
         </w:rPr>
         <w:t>var</w:t>
       </w:r>
@@ -7583,7 +7614,7 @@
           <w:color w:val="CCCCCC"/>
           <w:sz w:val="21"/>
           <w:szCs w:val="21"/>
-          <w:lang w:val="en-US" w:eastAsia="ru-RU"/>
+          <w:lang w:eastAsia="ru-RU"/>
         </w:rPr>
         <w:t xml:space="preserve"> </w:t>
       </w:r>
@@ -7593,7 +7624,7 @@
           <w:color w:val="9CDCFE"/>
           <w:sz w:val="21"/>
           <w:szCs w:val="21"/>
-          <w:lang w:val="en-US" w:eastAsia="ru-RU"/>
+          <w:lang w:eastAsia="ru-RU"/>
         </w:rPr>
         <w:t>line</w:t>
       </w:r>
@@ -7603,7 +7634,7 @@
           <w:color w:val="CCCCCC"/>
           <w:sz w:val="21"/>
           <w:szCs w:val="21"/>
-          <w:lang w:val="en-US" w:eastAsia="ru-RU"/>
+          <w:lang w:eastAsia="ru-RU"/>
         </w:rPr>
         <w:t xml:space="preserve"> </w:t>
       </w:r>
@@ -7613,7 +7644,7 @@
           <w:color w:val="C586C0"/>
           <w:sz w:val="21"/>
           <w:szCs w:val="21"/>
-          <w:lang w:val="en-US" w:eastAsia="ru-RU"/>
+          <w:lang w:eastAsia="ru-RU"/>
         </w:rPr>
         <w:t>:</w:t>
       </w:r>
@@ -7623,7 +7654,7 @@
           <w:color w:val="CCCCCC"/>
           <w:sz w:val="21"/>
           <w:szCs w:val="21"/>
-          <w:lang w:val="en-US" w:eastAsia="ru-RU"/>
+          <w:lang w:eastAsia="ru-RU"/>
         </w:rPr>
         <w:t xml:space="preserve"> </w:t>
       </w:r>
@@ -7633,7 +7664,7 @@
           <w:color w:val="9CDCFE"/>
           <w:sz w:val="21"/>
           <w:szCs w:val="21"/>
-          <w:lang w:val="en-US" w:eastAsia="ru-RU"/>
+          <w:lang w:eastAsia="ru-RU"/>
         </w:rPr>
         <w:t>arr</w:t>
       </w:r>
@@ -7643,7 +7674,7 @@
           <w:color w:val="CCCCCC"/>
           <w:sz w:val="21"/>
           <w:szCs w:val="21"/>
-          <w:lang w:val="en-US" w:eastAsia="ru-RU"/>
+          <w:lang w:eastAsia="ru-RU"/>
         </w:rPr>
         <w:t>) {</w:t>
       </w:r>
@@ -7658,7 +7689,7 @@
           <w:color w:val="CCCCCC"/>
           <w:sz w:val="21"/>
           <w:szCs w:val="21"/>
-          <w:lang w:val="en-US" w:eastAsia="ru-RU"/>
+          <w:lang w:eastAsia="ru-RU"/>
         </w:rPr>
       </w:pPr>
       <w:r>
@@ -7667,7 +7698,7 @@
           <w:color w:val="CCCCCC"/>
           <w:sz w:val="21"/>
           <w:szCs w:val="21"/>
-          <w:lang w:val="en-US" w:eastAsia="ru-RU"/>
+          <w:lang w:eastAsia="ru-RU"/>
         </w:rPr>
         <w:t xml:space="preserve">            </w:t>
       </w:r>
@@ -7677,7 +7708,7 @@
           <w:color w:val="C586C0"/>
           <w:sz w:val="21"/>
           <w:szCs w:val="21"/>
-          <w:lang w:val="en-US" w:eastAsia="ru-RU"/>
+          <w:lang w:eastAsia="ru-RU"/>
         </w:rPr>
         <w:t>for</w:t>
       </w:r>
@@ -7687,7 +7718,7 @@
           <w:color w:val="CCCCCC"/>
           <w:sz w:val="21"/>
           <w:szCs w:val="21"/>
-          <w:lang w:val="en-US" w:eastAsia="ru-RU"/>
+          <w:lang w:eastAsia="ru-RU"/>
         </w:rPr>
         <w:t xml:space="preserve"> (</w:t>
       </w:r>
@@ -7697,7 +7728,7 @@
           <w:color w:val="569CD6"/>
           <w:sz w:val="21"/>
           <w:szCs w:val="21"/>
-          <w:lang w:val="en-US" w:eastAsia="ru-RU"/>
+          <w:lang w:eastAsia="ru-RU"/>
         </w:rPr>
         <w:t>var</w:t>
       </w:r>
@@ -7707,7 +7738,7 @@
           <w:color w:val="CCCCCC"/>
           <w:sz w:val="21"/>
           <w:szCs w:val="21"/>
-          <w:lang w:val="en-US" w:eastAsia="ru-RU"/>
+          <w:lang w:eastAsia="ru-RU"/>
         </w:rPr>
         <w:t xml:space="preserve"> </w:t>
       </w:r>
@@ -7717,7 +7748,7 @@
           <w:color w:val="9CDCFE"/>
           <w:sz w:val="21"/>
           <w:szCs w:val="21"/>
-          <w:lang w:val="en-US" w:eastAsia="ru-RU"/>
+          <w:lang w:eastAsia="ru-RU"/>
         </w:rPr>
         <w:t>value</w:t>
       </w:r>
@@ -7727,7 +7758,7 @@
           <w:color w:val="CCCCCC"/>
           <w:sz w:val="21"/>
           <w:szCs w:val="21"/>
-          <w:lang w:val="en-US" w:eastAsia="ru-RU"/>
+          <w:lang w:eastAsia="ru-RU"/>
         </w:rPr>
         <w:t xml:space="preserve"> </w:t>
       </w:r>
@@ -7737,7 +7768,7 @@
           <w:color w:val="C586C0"/>
           <w:sz w:val="21"/>
           <w:szCs w:val="21"/>
-          <w:lang w:val="en-US" w:eastAsia="ru-RU"/>
+          <w:lang w:eastAsia="ru-RU"/>
         </w:rPr>
         <w:t>:</w:t>
       </w:r>
@@ -7747,7 +7778,7 @@
           <w:color w:val="CCCCCC"/>
           <w:sz w:val="21"/>
           <w:szCs w:val="21"/>
-          <w:lang w:val="en-US" w:eastAsia="ru-RU"/>
+          <w:lang w:eastAsia="ru-RU"/>
         </w:rPr>
         <w:t xml:space="preserve"> </w:t>
       </w:r>
@@ -7757,7 +7788,7 @@
           <w:color w:val="9CDCFE"/>
           <w:sz w:val="21"/>
           <w:szCs w:val="21"/>
-          <w:lang w:val="en-US" w:eastAsia="ru-RU"/>
+          <w:lang w:eastAsia="ru-RU"/>
         </w:rPr>
         <w:t>line</w:t>
       </w:r>
@@ -7767,7 +7798,7 @@
           <w:color w:val="CCCCCC"/>
           <w:sz w:val="21"/>
           <w:szCs w:val="21"/>
-          <w:lang w:val="en-US" w:eastAsia="ru-RU"/>
+          <w:lang w:eastAsia="ru-RU"/>
         </w:rPr>
         <w:t>) {</w:t>
       </w:r>
@@ -7782,7 +7813,7 @@
           <w:color w:val="CCCCCC"/>
           <w:sz w:val="21"/>
           <w:szCs w:val="21"/>
-          <w:lang w:val="en-US" w:eastAsia="ru-RU"/>
+          <w:lang w:eastAsia="ru-RU"/>
         </w:rPr>
       </w:pPr>
       <w:r>
@@ -7791,7 +7822,7 @@
           <w:color w:val="CCCCCC"/>
           <w:sz w:val="21"/>
           <w:szCs w:val="21"/>
-          <w:lang w:val="en-US" w:eastAsia="ru-RU"/>
+          <w:lang w:eastAsia="ru-RU"/>
         </w:rPr>
         <w:t xml:space="preserve">                </w:t>
       </w:r>
@@ -7801,7 +7832,7 @@
           <w:color w:val="4EC9B0"/>
           <w:sz w:val="21"/>
           <w:szCs w:val="21"/>
-          <w:lang w:val="en-US" w:eastAsia="ru-RU"/>
+          <w:lang w:eastAsia="ru-RU"/>
         </w:rPr>
         <w:t>System</w:t>
       </w:r>
@@ -7811,7 +7842,7 @@
           <w:color w:val="CCCCCC"/>
           <w:sz w:val="21"/>
           <w:szCs w:val="21"/>
-          <w:lang w:val="en-US" w:eastAsia="ru-RU"/>
+          <w:lang w:eastAsia="ru-RU"/>
         </w:rPr>
         <w:t>.</w:t>
       </w:r>
@@ -7821,7 +7852,7 @@
           <w:color w:val="9CDCFE"/>
           <w:sz w:val="21"/>
           <w:szCs w:val="21"/>
-          <w:lang w:val="en-US" w:eastAsia="ru-RU"/>
+          <w:lang w:eastAsia="ru-RU"/>
         </w:rPr>
         <w:t>out</w:t>
       </w:r>
@@ -7831,7 +7862,7 @@
           <w:color w:val="CCCCCC"/>
           <w:sz w:val="21"/>
           <w:szCs w:val="21"/>
-          <w:lang w:val="en-US" w:eastAsia="ru-RU"/>
+          <w:lang w:eastAsia="ru-RU"/>
         </w:rPr>
         <w:t>.</w:t>
       </w:r>
@@ -7841,97 +7872,37 @@
           <w:color w:val="DCDCAA"/>
           <w:sz w:val="21"/>
           <w:szCs w:val="21"/>
-          <w:lang w:val="en-US" w:eastAsia="ru-RU"/>
-        </w:rPr>
-        <w:t>print</w:t>
-      </w:r>
-      <w:r>
-        <w:rPr>
-          <w:rFonts w:ascii="Consolas" w:eastAsia="Times New Roman" w:hAnsi="Consolas" w:cs="Times New Roman"/>
-          <w:color w:val="CCCCCC"/>
-          <w:sz w:val="21"/>
-          <w:szCs w:val="21"/>
-          <w:lang w:val="en-US" w:eastAsia="ru-RU"/>
+          <w:lang w:eastAsia="ru-RU"/>
+        </w:rPr>
+        <w:t>printf</w:t>
+      </w:r>
+      <w:r>
+        <w:rPr>
+          <w:rFonts w:ascii="Consolas" w:eastAsia="Times New Roman" w:hAnsi="Consolas" w:cs="Times New Roman"/>
+          <w:color w:val="CCCCCC"/>
+          <w:sz w:val="21"/>
+          <w:szCs w:val="21"/>
+          <w:lang w:eastAsia="ru-RU"/>
         </w:rPr>
         <w:t>(</w:t>
       </w:r>
       <w:r>
         <w:rPr>
           <w:rFonts w:ascii="Consolas" w:eastAsia="Times New Roman" w:hAnsi="Consolas" w:cs="Times New Roman"/>
-          <w:color w:val="4EC9B0"/>
-          <w:sz w:val="21"/>
-          <w:szCs w:val="21"/>
-          <w:lang w:val="en-US" w:eastAsia="ru-RU"/>
-        </w:rPr>
-        <w:t>String</w:t>
-      </w:r>
-      <w:r>
-        <w:rPr>
-          <w:rFonts w:ascii="Consolas" w:eastAsia="Times New Roman" w:hAnsi="Consolas" w:cs="Times New Roman"/>
-          <w:color w:val="CCCCCC"/>
-          <w:sz w:val="21"/>
-          <w:szCs w:val="21"/>
-          <w:lang w:val="en-US" w:eastAsia="ru-RU"/>
-        </w:rPr>
-        <w:t>.</w:t>
-      </w:r>
-      <w:r>
-        <w:rPr>
-          <w:rFonts w:ascii="Consolas" w:eastAsia="Times New Roman" w:hAnsi="Consolas" w:cs="Times New Roman"/>
-          <w:color w:val="DCDCAA"/>
-          <w:sz w:val="21"/>
-          <w:szCs w:val="21"/>
-          <w:lang w:val="en-US" w:eastAsia="ru-RU"/>
-        </w:rPr>
-        <w:t>format</w:t>
-      </w:r>
-      <w:r>
-        <w:rPr>
-          <w:rFonts w:ascii="Consolas" w:eastAsia="Times New Roman" w:hAnsi="Consolas" w:cs="Times New Roman"/>
-          <w:color w:val="CCCCCC"/>
-          <w:sz w:val="21"/>
-          <w:szCs w:val="21"/>
-          <w:lang w:val="en-US" w:eastAsia="ru-RU"/>
-        </w:rPr>
-        <w:t>(</w:t>
-      </w:r>
-      <w:r>
-        <w:rPr>
-          <w:rFonts w:ascii="Consolas" w:eastAsia="Times New Roman" w:hAnsi="Consolas" w:cs="Times New Roman"/>
-          <w:color w:val="6A9955"/>
-          <w:sz w:val="21"/>
-          <w:szCs w:val="21"/>
-          <w:lang w:val="en-US" w:eastAsia="ru-RU"/>
-        </w:rPr>
-        <w:t>/*Locale.US,*/</w:t>
-      </w:r>
-      <w:r>
-        <w:rPr>
-          <w:rFonts w:ascii="Consolas" w:eastAsia="Times New Roman" w:hAnsi="Consolas" w:cs="Times New Roman"/>
-          <w:color w:val="CCCCCC"/>
-          <w:sz w:val="21"/>
-          <w:szCs w:val="21"/>
-          <w:lang w:val="en-US" w:eastAsia="ru-RU"/>
-        </w:rPr>
-        <w:t xml:space="preserve"> </w:t>
-      </w:r>
-      <w:r>
-        <w:rPr>
-          <w:rFonts w:ascii="Consolas" w:eastAsia="Times New Roman" w:hAnsi="Consolas" w:cs="Times New Roman"/>
           <w:color w:val="CE9178"/>
           <w:sz w:val="21"/>
           <w:szCs w:val="21"/>
-          <w:lang w:val="en-US" w:eastAsia="ru-RU"/>
-        </w:rPr>
-        <w:t>"%14.3f"</w:t>
-      </w:r>
-      <w:r>
-        <w:rPr>
-          <w:rFonts w:ascii="Consolas" w:eastAsia="Times New Roman" w:hAnsi="Consolas" w:cs="Times New Roman"/>
-          <w:color w:val="CCCCCC"/>
-          <w:sz w:val="21"/>
-          <w:szCs w:val="21"/>
-          <w:lang w:val="en-US" w:eastAsia="ru-RU"/>
+          <w:lang w:eastAsia="ru-RU"/>
+        </w:rPr>
+        <w:t>"%14.3f | "</w:t>
+      </w:r>
+      <w:r>
+        <w:rPr>
+          <w:rFonts w:ascii="Consolas" w:eastAsia="Times New Roman" w:hAnsi="Consolas" w:cs="Times New Roman"/>
+          <w:color w:val="CCCCCC"/>
+          <w:sz w:val="21"/>
+          <w:szCs w:val="21"/>
+          <w:lang w:eastAsia="ru-RU"/>
         </w:rPr>
         <w:t xml:space="preserve">, </w:t>
       </w:r>
@@ -7941,7 +7912,7 @@
           <w:color w:val="9CDCFE"/>
           <w:sz w:val="21"/>
           <w:szCs w:val="21"/>
-          <w:lang w:val="en-US" w:eastAsia="ru-RU"/>
+          <w:lang w:eastAsia="ru-RU"/>
         </w:rPr>
         <w:t>value</w:t>
       </w:r>
@@ -7951,47 +7922,7 @@
           <w:color w:val="CCCCCC"/>
           <w:sz w:val="21"/>
           <w:szCs w:val="21"/>
-          <w:lang w:val="en-US" w:eastAsia="ru-RU"/>
-        </w:rPr>
-        <w:t xml:space="preserve">) </w:t>
-      </w:r>
-      <w:r>
-        <w:rPr>
-          <w:rFonts w:ascii="Consolas" w:eastAsia="Times New Roman" w:hAnsi="Consolas" w:cs="Times New Roman"/>
-          <w:color w:val="D4D4D4"/>
-          <w:sz w:val="21"/>
-          <w:szCs w:val="21"/>
-          <w:lang w:val="en-US" w:eastAsia="ru-RU"/>
-        </w:rPr>
-        <w:t>+</w:t>
-      </w:r>
-      <w:r>
-        <w:rPr>
-          <w:rFonts w:ascii="Consolas" w:eastAsia="Times New Roman" w:hAnsi="Consolas" w:cs="Times New Roman"/>
-          <w:color w:val="CCCCCC"/>
-          <w:sz w:val="21"/>
-          <w:szCs w:val="21"/>
-          <w:lang w:val="en-US" w:eastAsia="ru-RU"/>
-        </w:rPr>
-        <w:t xml:space="preserve"> </w:t>
-      </w:r>
-      <w:r>
-        <w:rPr>
-          <w:rFonts w:ascii="Consolas" w:eastAsia="Times New Roman" w:hAnsi="Consolas" w:cs="Times New Roman"/>
-          <w:color w:val="CE9178"/>
-          <w:sz w:val="21"/>
-          <w:szCs w:val="21"/>
-          <w:lang w:val="en-US" w:eastAsia="ru-RU"/>
-        </w:rPr>
-        <w:t>" | "</w:t>
-      </w:r>
-      <w:r>
-        <w:rPr>
-          <w:rFonts w:ascii="Consolas" w:eastAsia="Times New Roman" w:hAnsi="Consolas" w:cs="Times New Roman"/>
-          <w:color w:val="CCCCCC"/>
-          <w:sz w:val="21"/>
-          <w:szCs w:val="21"/>
-          <w:lang w:val="en-US" w:eastAsia="ru-RU"/>
+          <w:lang w:eastAsia="ru-RU"/>
         </w:rPr>
         <w:t>);</w:t>
       </w:r>
@@ -8015,19 +7946,9 @@
           <w:color w:val="CCCCCC"/>
           <w:sz w:val="21"/>
           <w:szCs w:val="21"/>
-          <w:lang w:val="en-US" w:eastAsia="ru-RU"/>
-        </w:rPr>
-        <w:t xml:space="preserve">            </w:t>
-      </w:r>
-      <w:r>
-        <w:rPr>
-          <w:rFonts w:ascii="Consolas" w:eastAsia="Times New Roman" w:hAnsi="Consolas" w:cs="Times New Roman"/>
-          <w:color w:val="CCCCCC"/>
-          <w:sz w:val="21"/>
-          <w:szCs w:val="21"/>
-          <w:lang w:eastAsia="ru-RU"/>
-        </w:rPr>
-        <w:t>}</w:t>
+          <w:lang w:eastAsia="ru-RU"/>
+        </w:rPr>
+        <w:t>            }</w:t>
       </w:r>
     </w:p>
     <w:p>
@@ -8261,6 +8182,8 @@
           <w:lang w:eastAsia="ru-RU"/>
         </w:rPr>
       </w:pPr>
+      <w:bookmarkStart w:id="2" w:name="_GoBack"/>
+      <w:bookmarkEnd w:id="2"/>
     </w:p>
     <w:p>
       <w:pPr>
@@ -8281,7 +8204,7 @@
           <w:lang w:eastAsia="ru-RU"/>
         </w:rPr>
       </w:pPr>
-      <w:bookmarkStart w:id="2" w:name="_Toc209174527"/>
+      <w:bookmarkStart w:id="3" w:name="_Toc209174527"/>
       <w:r>
         <w:rPr>
           <w:lang w:eastAsia="ru-RU"/>
@@ -8289,7 +8212,7 @@
         <w:lastRenderedPageBreak/>
         <w:t>Результат работы программы</w:t>
       </w:r>
-      <w:bookmarkEnd w:id="2"/>
+      <w:bookmarkEnd w:id="3"/>
     </w:p>
     <w:tbl>
       <w:tblPr>
@@ -12997,11 +12920,11 @@
       <w:pPr>
         <w:pStyle w:val="1"/>
       </w:pPr>
-      <w:bookmarkStart w:id="3" w:name="_Toc209174528"/>
+      <w:bookmarkStart w:id="4" w:name="_Toc209174528"/>
       <w:r>
         <w:t>Выводы по работе</w:t>
       </w:r>
-      <w:bookmarkEnd w:id="3"/>
+      <w:bookmarkEnd w:id="4"/>
     </w:p>
     <w:p>
       <w:pPr>
@@ -13021,8 +12944,6 @@
         </w:rPr>
         <w:t xml:space="preserve"> и расширения</w:t>
       </w:r>
-      <w:bookmarkStart w:id="4" w:name="_GoBack"/>
-      <w:bookmarkEnd w:id="4"/>
       <w:r>
         <w:rPr>
           <w:rFonts w:ascii="Times New Roman" w:hAnsi="Times New Roman" w:cs="Times New Roman"/>
@@ -13190,6 +13111,7 @@
                     <w:docPartUnique/>
                   </w:docPartObj>
                 </w:sdtPr>
+                <w:sdtEndPr/>
                 <w:sdtContent>
                   <w:p>
                     <w:pPr>
@@ -13268,6 +13190,7 @@
                     <w:docPartUnique/>
                   </w:docPartObj>
                 </w:sdtPr>
+                <w:sdtEndPr/>
                 <w:sdtContent>
                   <w:p>
                     <w:pPr>
@@ -14689,7 +14612,7 @@
 </file>
 
 <file path=customXml/itemProps1.xml><?xml version="1.0" encoding="utf-8"?>
-<ds:datastoreItem xmlns:ds="http://schemas.openxmlformats.org/officeDocument/2006/customXml" ds:itemID="{93F37256-F622-4EF5-A4CE-73AF89084D44}">
+<ds:datastoreItem xmlns:ds="http://schemas.openxmlformats.org/officeDocument/2006/customXml" ds:itemID="{6A1F96DB-DE2D-45AE-B505-44D750618714}">
   <ds:schemaRefs>
     <ds:schemaRef ds:uri="http://schemas.openxmlformats.org/officeDocument/2006/bibliography"/>
   </ds:schemaRefs>

</xml_diff>

<commit_message>
Added build and run.
</commit_message>
<xml_diff>
--- a/src/labs/lab_1/report.docx
+++ b/src/labs/lab_1/report.docx
@@ -415,7 +415,7 @@
             </w:rPr>
             <w:fldChar w:fldCharType="separate"/>
           </w:r>
-          <w:hyperlink w:anchor="_Toc209174525" w:history="1">
+          <w:hyperlink w:anchor="_Toc209524915" w:history="1">
             <w:r>
               <w:rPr>
                 <w:rStyle w:val="a8"/>
@@ -442,7 +442,7 @@
                 <w:noProof/>
                 <w:webHidden/>
               </w:rPr>
-              <w:instrText xml:space="preserve"> PAGEREF _Toc209174525 \h </w:instrText>
+              <w:instrText xml:space="preserve"> PAGEREF _Toc209524915 \h </w:instrText>
             </w:r>
             <w:r>
               <w:rPr>
@@ -491,14 +491,46 @@
               <w:lang w:eastAsia="ru-RU"/>
             </w:rPr>
           </w:pPr>
-          <w:hyperlink w:anchor="_Toc209174526" w:history="1">
+          <w:hyperlink w:anchor="_Toc209524916" w:history="1">
             <w:r>
               <w:rPr>
                 <w:rStyle w:val="a8"/>
                 <w:noProof/>
                 <w:lang w:eastAsia="ru-RU"/>
               </w:rPr>
-              <w:t>Исходный код программы</w:t>
+              <w:t>Исходный</w:t>
+            </w:r>
+            <w:r>
+              <w:rPr>
+                <w:rStyle w:val="a8"/>
+                <w:noProof/>
+                <w:lang w:val="en-US" w:eastAsia="ru-RU"/>
+              </w:rPr>
+              <w:t xml:space="preserve"> </w:t>
+            </w:r>
+            <w:r>
+              <w:rPr>
+                <w:rStyle w:val="a8"/>
+                <w:noProof/>
+                <w:lang w:eastAsia="ru-RU"/>
+              </w:rPr>
+              <w:t>код</w:t>
+            </w:r>
+            <w:r>
+              <w:rPr>
+                <w:rStyle w:val="a8"/>
+                <w:noProof/>
+                <w:lang w:val="en-US" w:eastAsia="ru-RU"/>
+              </w:rPr>
+              <w:t xml:space="preserve"> </w:t>
+            </w:r>
+            <w:r>
+              <w:rPr>
+                <w:rStyle w:val="a8"/>
+                <w:noProof/>
+                <w:lang w:eastAsia="ru-RU"/>
+              </w:rPr>
+              <w:t>программы</w:t>
             </w:r>
             <w:r>
               <w:rPr>
@@ -519,7 +551,7 @@
                 <w:noProof/>
                 <w:webHidden/>
               </w:rPr>
-              <w:instrText xml:space="preserve"> PAGEREF _Toc209174526 \h </w:instrText>
+              <w:instrText xml:space="preserve"> PAGEREF _Toc209524916 \h </w:instrText>
             </w:r>
             <w:r>
               <w:rPr>
@@ -568,14 +600,14 @@
               <w:lang w:eastAsia="ru-RU"/>
             </w:rPr>
           </w:pPr>
-          <w:hyperlink w:anchor="_Toc209174527" w:history="1">
+          <w:hyperlink w:anchor="_Toc209524917" w:history="1">
             <w:r>
               <w:rPr>
                 <w:rStyle w:val="a8"/>
                 <w:noProof/>
                 <w:lang w:eastAsia="ru-RU"/>
               </w:rPr>
-              <w:t>Результат работы программы</w:t>
+              <w:t>Упаковка и запуск программы</w:t>
             </w:r>
             <w:r>
               <w:rPr>
@@ -596,7 +628,7 @@
                 <w:noProof/>
                 <w:webHidden/>
               </w:rPr>
-              <w:instrText xml:space="preserve"> PAGEREF _Toc209174527 \h </w:instrText>
+              <w:instrText xml:space="preserve"> PAGEREF _Toc209524917 \h </w:instrText>
             </w:r>
             <w:r>
               <w:rPr>
@@ -645,7 +677,84 @@
               <w:lang w:eastAsia="ru-RU"/>
             </w:rPr>
           </w:pPr>
-          <w:hyperlink w:anchor="_Toc209174528" w:history="1">
+          <w:hyperlink w:anchor="_Toc209524918" w:history="1">
+            <w:r>
+              <w:rPr>
+                <w:rStyle w:val="a8"/>
+                <w:noProof/>
+                <w:lang w:eastAsia="ru-RU"/>
+              </w:rPr>
+              <w:t>Результат работы программы</w:t>
+            </w:r>
+            <w:r>
+              <w:rPr>
+                <w:noProof/>
+                <w:webHidden/>
+              </w:rPr>
+              <w:tab/>
+            </w:r>
+            <w:r>
+              <w:rPr>
+                <w:noProof/>
+                <w:webHidden/>
+              </w:rPr>
+              <w:fldChar w:fldCharType="begin"/>
+            </w:r>
+            <w:r>
+              <w:rPr>
+                <w:noProof/>
+                <w:webHidden/>
+              </w:rPr>
+              <w:instrText xml:space="preserve"> PAGEREF _Toc209524918 \h </w:instrText>
+            </w:r>
+            <w:r>
+              <w:rPr>
+                <w:noProof/>
+                <w:webHidden/>
+              </w:rPr>
+            </w:r>
+            <w:r>
+              <w:rPr>
+                <w:noProof/>
+                <w:webHidden/>
+              </w:rPr>
+              <w:fldChar w:fldCharType="separate"/>
+            </w:r>
+            <w:r>
+              <w:rPr>
+                <w:noProof/>
+                <w:webHidden/>
+              </w:rPr>
+              <w:t>5</w:t>
+            </w:r>
+            <w:r>
+              <w:rPr>
+                <w:noProof/>
+                <w:webHidden/>
+              </w:rPr>
+              <w:fldChar w:fldCharType="end"/>
+            </w:r>
+          </w:hyperlink>
+        </w:p>
+        <w:p>
+          <w:pPr>
+            <w:pStyle w:val="11"/>
+            <w:tabs>
+              <w:tab w:val="right" w:leader="dot" w:pos="9345"/>
+            </w:tabs>
+            <w:rPr>
+              <w:rFonts w:eastAsiaTheme="minorEastAsia" w:cstheme="minorBidi"/>
+              <w:b w:val="0"/>
+              <w:bCs w:val="0"/>
+              <w:i w:val="0"/>
+              <w:iCs w:val="0"/>
+              <w:noProof/>
+              <w:sz w:val="22"/>
+              <w:szCs w:val="22"/>
+              <w:lang w:eastAsia="ru-RU"/>
+            </w:rPr>
+          </w:pPr>
+          <w:hyperlink w:anchor="_Toc209524919" w:history="1">
             <w:r>
               <w:rPr>
                 <w:rStyle w:val="a8"/>
@@ -672,7 +781,7 @@
                 <w:noProof/>
                 <w:webHidden/>
               </w:rPr>
-              <w:instrText xml:space="preserve"> PAGEREF _Toc209174528 \h </w:instrText>
+              <w:instrText xml:space="preserve"> PAGEREF _Toc209524919 \h </w:instrText>
             </w:r>
             <w:r>
               <w:rPr>
@@ -720,7 +829,7 @@
         <w:pStyle w:val="1"/>
         <w:spacing w:before="0"/>
       </w:pPr>
-      <w:bookmarkStart w:id="0" w:name="_Toc209174525"/>
+      <w:bookmarkStart w:id="0" w:name="_Toc209524915"/>
       <w:r>
         <w:lastRenderedPageBreak/>
         <w:t>Текст задания</w:t>
@@ -1510,15 +1619,39 @@
       <w:pPr>
         <w:pStyle w:val="1"/>
         <w:rPr>
+          <w:lang w:val="en-US" w:eastAsia="ru-RU"/>
+        </w:rPr>
+      </w:pPr>
+      <w:bookmarkStart w:id="1" w:name="_Toc209524916"/>
+      <w:r>
+        <w:rPr>
           <w:lang w:eastAsia="ru-RU"/>
         </w:rPr>
-      </w:pPr>
-      <w:bookmarkStart w:id="1" w:name="_Toc209174526"/>
+        <w:t>Исходный</w:t>
+      </w:r>
+      <w:r>
+        <w:rPr>
+          <w:lang w:val="en-US" w:eastAsia="ru-RU"/>
+        </w:rPr>
+        <w:t xml:space="preserve"> </w:t>
+      </w:r>
       <w:r>
         <w:rPr>
           <w:lang w:eastAsia="ru-RU"/>
         </w:rPr>
-        <w:t>Исходный код программы</w:t>
+        <w:t>код</w:t>
+      </w:r>
+      <w:r>
+        <w:rPr>
+          <w:lang w:val="en-US" w:eastAsia="ru-RU"/>
+        </w:rPr>
+        <w:t xml:space="preserve"> </w:t>
+      </w:r>
+      <w:r>
+        <w:rPr>
+          <w:lang w:eastAsia="ru-RU"/>
+        </w:rPr>
+        <w:t>программы</w:t>
       </w:r>
       <w:bookmarkEnd w:id="1"/>
     </w:p>
@@ -7601,7 +7734,7 @@
           <w:color w:val="000000"/>
           <w:sz w:val="21"/>
           <w:szCs w:val="21"/>
-          <w:lang w:eastAsia="ru-RU"/>
+          <w:lang w:val="en-US" w:eastAsia="ru-RU"/>
         </w:rPr>
       </w:pPr>
       <w:r>
@@ -7620,7 +7753,7 @@
           <w:color w:val="000000"/>
           <w:sz w:val="21"/>
           <w:szCs w:val="21"/>
-          <w:lang w:eastAsia="ru-RU"/>
+          <w:lang w:val="en-US" w:eastAsia="ru-RU"/>
         </w:rPr>
         <w:t>}</w:t>
       </w:r>
@@ -7635,16 +7768,16 @@
           <w:color w:val="000000"/>
           <w:sz w:val="21"/>
           <w:szCs w:val="21"/>
-          <w:lang w:eastAsia="ru-RU"/>
-        </w:rPr>
-      </w:pPr>
-      <w:r>
-        <w:rPr>
-          <w:rFonts w:ascii="Consolas" w:eastAsia="Times New Roman" w:hAnsi="Consolas" w:cs="Times New Roman"/>
-          <w:color w:val="000000"/>
-          <w:sz w:val="21"/>
-          <w:szCs w:val="21"/>
-          <w:lang w:eastAsia="ru-RU"/>
+          <w:lang w:val="en-US" w:eastAsia="ru-RU"/>
+        </w:rPr>
+      </w:pPr>
+      <w:r>
+        <w:rPr>
+          <w:rFonts w:ascii="Consolas" w:eastAsia="Times New Roman" w:hAnsi="Consolas" w:cs="Times New Roman"/>
+          <w:color w:val="000000"/>
+          <w:sz w:val="21"/>
+          <w:szCs w:val="21"/>
+          <w:lang w:val="en-US" w:eastAsia="ru-RU"/>
         </w:rPr>
         <w:t xml:space="preserve">            </w:t>
       </w:r>
@@ -7655,7 +7788,7 @@
           <w:color w:val="2B91AF"/>
           <w:sz w:val="21"/>
           <w:szCs w:val="21"/>
-          <w:lang w:eastAsia="ru-RU"/>
+          <w:lang w:val="en-US" w:eastAsia="ru-RU"/>
         </w:rPr>
         <w:t>System</w:t>
       </w:r>
@@ -7665,7 +7798,7 @@
           <w:color w:val="000000"/>
           <w:sz w:val="21"/>
           <w:szCs w:val="21"/>
-          <w:lang w:eastAsia="ru-RU"/>
+          <w:lang w:val="en-US" w:eastAsia="ru-RU"/>
         </w:rPr>
         <w:t>.out.</w:t>
       </w:r>
@@ -7675,7 +7808,7 @@
           <w:color w:val="74531F"/>
           <w:sz w:val="21"/>
           <w:szCs w:val="21"/>
-          <w:lang w:eastAsia="ru-RU"/>
+          <w:lang w:val="en-US" w:eastAsia="ru-RU"/>
         </w:rPr>
         <w:t>println</w:t>
       </w:r>
@@ -7686,7 +7819,7 @@
           <w:color w:val="000000"/>
           <w:sz w:val="21"/>
           <w:szCs w:val="21"/>
-          <w:lang w:eastAsia="ru-RU"/>
+          <w:lang w:val="en-US" w:eastAsia="ru-RU"/>
         </w:rPr>
         <w:t>();</w:t>
       </w:r>
@@ -7701,16 +7834,16 @@
           <w:color w:val="000000"/>
           <w:sz w:val="21"/>
           <w:szCs w:val="21"/>
-          <w:lang w:eastAsia="ru-RU"/>
-        </w:rPr>
-      </w:pPr>
-      <w:r>
-        <w:rPr>
-          <w:rFonts w:ascii="Consolas" w:eastAsia="Times New Roman" w:hAnsi="Consolas" w:cs="Times New Roman"/>
-          <w:color w:val="000000"/>
-          <w:sz w:val="21"/>
-          <w:szCs w:val="21"/>
-          <w:lang w:eastAsia="ru-RU"/>
+          <w:lang w:val="en-US" w:eastAsia="ru-RU"/>
+        </w:rPr>
+      </w:pPr>
+      <w:r>
+        <w:rPr>
+          <w:rFonts w:ascii="Consolas" w:eastAsia="Times New Roman" w:hAnsi="Consolas" w:cs="Times New Roman"/>
+          <w:color w:val="000000"/>
+          <w:sz w:val="21"/>
+          <w:szCs w:val="21"/>
+          <w:lang w:val="en-US" w:eastAsia="ru-RU"/>
         </w:rPr>
         <w:t>        }</w:t>
       </w:r>
@@ -7725,16 +7858,16 @@
           <w:color w:val="000000"/>
           <w:sz w:val="21"/>
           <w:szCs w:val="21"/>
-          <w:lang w:eastAsia="ru-RU"/>
-        </w:rPr>
-      </w:pPr>
-      <w:r>
-        <w:rPr>
-          <w:rFonts w:ascii="Consolas" w:eastAsia="Times New Roman" w:hAnsi="Consolas" w:cs="Times New Roman"/>
-          <w:color w:val="000000"/>
-          <w:sz w:val="21"/>
-          <w:szCs w:val="21"/>
-          <w:lang w:eastAsia="ru-RU"/>
+          <w:lang w:val="en-US" w:eastAsia="ru-RU"/>
+        </w:rPr>
+      </w:pPr>
+      <w:r>
+        <w:rPr>
+          <w:rFonts w:ascii="Consolas" w:eastAsia="Times New Roman" w:hAnsi="Consolas" w:cs="Times New Roman"/>
+          <w:color w:val="000000"/>
+          <w:sz w:val="21"/>
+          <w:szCs w:val="21"/>
+          <w:lang w:val="en-US" w:eastAsia="ru-RU"/>
         </w:rPr>
         <w:t>    }</w:t>
       </w:r>
@@ -7749,7 +7882,7 @@
           <w:color w:val="000000"/>
           <w:sz w:val="21"/>
           <w:szCs w:val="21"/>
-          <w:lang w:eastAsia="ru-RU"/>
+          <w:lang w:val="en-US" w:eastAsia="ru-RU"/>
         </w:rPr>
       </w:pPr>
     </w:p>
@@ -7763,16 +7896,16 @@
           <w:color w:val="000000"/>
           <w:sz w:val="21"/>
           <w:szCs w:val="21"/>
-          <w:lang w:eastAsia="ru-RU"/>
-        </w:rPr>
-      </w:pPr>
-      <w:r>
-        <w:rPr>
-          <w:rFonts w:ascii="Consolas" w:eastAsia="Times New Roman" w:hAnsi="Consolas" w:cs="Times New Roman"/>
-          <w:color w:val="000000"/>
-          <w:sz w:val="21"/>
-          <w:szCs w:val="21"/>
-          <w:lang w:eastAsia="ru-RU"/>
+          <w:lang w:val="en-US" w:eastAsia="ru-RU"/>
+        </w:rPr>
+      </w:pPr>
+      <w:r>
+        <w:rPr>
+          <w:rFonts w:ascii="Consolas" w:eastAsia="Times New Roman" w:hAnsi="Consolas" w:cs="Times New Roman"/>
+          <w:color w:val="000000"/>
+          <w:sz w:val="21"/>
+          <w:szCs w:val="21"/>
+          <w:lang w:val="en-US" w:eastAsia="ru-RU"/>
         </w:rPr>
         <w:t>}</w:t>
       </w:r>
@@ -7787,7 +7920,7 @@
           <w:color w:val="000000"/>
           <w:sz w:val="21"/>
           <w:szCs w:val="21"/>
-          <w:lang w:eastAsia="ru-RU"/>
+          <w:lang w:val="en-US" w:eastAsia="ru-RU"/>
         </w:rPr>
       </w:pPr>
     </w:p>
@@ -7799,7 +7932,7 @@
           <w:b/>
           <w:bCs/>
           <w:color w:val="212529"/>
-          <w:lang w:eastAsia="ru-RU"/>
+          <w:lang w:val="en-US" w:eastAsia="ru-RU"/>
         </w:rPr>
       </w:pPr>
     </w:p>
@@ -7811,7 +7944,7 @@
           <w:b/>
           <w:bCs/>
           <w:color w:val="212529"/>
-          <w:lang w:eastAsia="ru-RU"/>
+          <w:lang w:val="en-US" w:eastAsia="ru-RU"/>
         </w:rPr>
       </w:pPr>
     </w:p>
@@ -7823,7 +7956,7 @@
           <w:b/>
           <w:bCs/>
           <w:color w:val="212529"/>
-          <w:lang w:eastAsia="ru-RU"/>
+          <w:lang w:val="en-US" w:eastAsia="ru-RU"/>
         </w:rPr>
       </w:pPr>
     </w:p>
@@ -7835,9 +7968,1126 @@
           <w:b/>
           <w:bCs/>
           <w:color w:val="212529"/>
+          <w:lang w:val="en-US" w:eastAsia="ru-RU"/>
+        </w:rPr>
+      </w:pPr>
+    </w:p>
+    <w:p>
+      <w:pPr>
+        <w:pStyle w:val="1"/>
+        <w:rPr>
           <w:lang w:eastAsia="ru-RU"/>
         </w:rPr>
       </w:pPr>
+      <w:bookmarkStart w:id="2" w:name="_Toc209524917"/>
+      <w:r>
+        <w:rPr>
+          <w:lang w:eastAsia="ru-RU"/>
+        </w:rPr>
+        <w:lastRenderedPageBreak/>
+        <w:t>Упаковка</w:t>
+      </w:r>
+      <w:r>
+        <w:rPr>
+          <w:lang w:eastAsia="ru-RU"/>
+        </w:rPr>
+        <w:t xml:space="preserve"> </w:t>
+      </w:r>
+      <w:r>
+        <w:rPr>
+          <w:lang w:eastAsia="ru-RU"/>
+        </w:rPr>
+        <w:t>и</w:t>
+      </w:r>
+      <w:r>
+        <w:rPr>
+          <w:lang w:eastAsia="ru-RU"/>
+        </w:rPr>
+        <w:t xml:space="preserve"> </w:t>
+      </w:r>
+      <w:r>
+        <w:rPr>
+          <w:lang w:eastAsia="ru-RU"/>
+        </w:rPr>
+        <w:t>запуск программы</w:t>
+      </w:r>
+      <w:bookmarkEnd w:id="2"/>
+    </w:p>
+    <w:p>
+      <w:pPr>
+        <w:rPr>
+          <w:rFonts w:ascii="Times New Roman" w:hAnsi="Times New Roman" w:cs="Times New Roman"/>
+          <w:lang w:eastAsia="ru-RU"/>
+        </w:rPr>
+      </w:pPr>
+      <w:r>
+        <w:rPr>
+          <w:rFonts w:ascii="Times New Roman" w:hAnsi="Times New Roman" w:cs="Times New Roman"/>
+          <w:lang w:eastAsia="ru-RU"/>
+        </w:rPr>
+        <w:t xml:space="preserve">Исходный код программы расположен в папке </w:t>
+      </w:r>
+      <w:proofErr w:type="spellStart"/>
+      <w:r>
+        <w:rPr>
+          <w:rFonts w:ascii="Times New Roman" w:hAnsi="Times New Roman" w:cs="Times New Roman"/>
+          <w:lang w:val="en-US" w:eastAsia="ru-RU"/>
+        </w:rPr>
+        <w:t>src</w:t>
+      </w:r>
+      <w:proofErr w:type="spellEnd"/>
+      <w:r>
+        <w:rPr>
+          <w:rFonts w:ascii="Times New Roman" w:hAnsi="Times New Roman" w:cs="Times New Roman"/>
+          <w:lang w:eastAsia="ru-RU"/>
+        </w:rPr>
+        <w:t xml:space="preserve"> </w:t>
+      </w:r>
+      <w:r>
+        <w:rPr>
+          <w:rFonts w:ascii="Times New Roman" w:hAnsi="Times New Roman" w:cs="Times New Roman"/>
+          <w:lang w:eastAsia="ru-RU"/>
+        </w:rPr>
+        <w:t xml:space="preserve">в файле </w:t>
+      </w:r>
+      <w:r>
+        <w:rPr>
+          <w:rFonts w:ascii="Times New Roman" w:hAnsi="Times New Roman" w:cs="Times New Roman"/>
+          <w:lang w:val="en-US" w:eastAsia="ru-RU"/>
+        </w:rPr>
+        <w:t>Main</w:t>
+      </w:r>
+      <w:r>
+        <w:rPr>
+          <w:rFonts w:ascii="Times New Roman" w:hAnsi="Times New Roman" w:cs="Times New Roman"/>
+          <w:lang w:eastAsia="ru-RU"/>
+        </w:rPr>
+        <w:t>.</w:t>
+      </w:r>
+      <w:r>
+        <w:rPr>
+          <w:rFonts w:ascii="Times New Roman" w:hAnsi="Times New Roman" w:cs="Times New Roman"/>
+          <w:lang w:val="en-US" w:eastAsia="ru-RU"/>
+        </w:rPr>
+        <w:t>java</w:t>
+      </w:r>
+      <w:r>
+        <w:rPr>
+          <w:rFonts w:ascii="Times New Roman" w:hAnsi="Times New Roman" w:cs="Times New Roman"/>
+          <w:lang w:eastAsia="ru-RU"/>
+        </w:rPr>
+        <w:t>.</w:t>
+      </w:r>
+    </w:p>
+    <w:p>
+      <w:pPr>
+        <w:rPr>
+          <w:rFonts w:ascii="Times New Roman" w:hAnsi="Times New Roman" w:cs="Times New Roman"/>
+          <w:lang w:eastAsia="ru-RU"/>
+        </w:rPr>
+      </w:pPr>
+      <w:r>
+        <w:rPr>
+          <w:rFonts w:ascii="Times New Roman" w:hAnsi="Times New Roman" w:cs="Times New Roman"/>
+          <w:lang w:eastAsia="ru-RU"/>
+        </w:rPr>
+        <w:t xml:space="preserve">Для упаковки и запуска программы написан </w:t>
+      </w:r>
+      <w:r>
+        <w:rPr>
+          <w:rFonts w:ascii="Times New Roman" w:hAnsi="Times New Roman" w:cs="Times New Roman"/>
+          <w:lang w:val="en-US" w:eastAsia="ru-RU"/>
+        </w:rPr>
+        <w:t>shell</w:t>
+      </w:r>
+      <w:r>
+        <w:rPr>
+          <w:rFonts w:ascii="Times New Roman" w:hAnsi="Times New Roman" w:cs="Times New Roman"/>
+          <w:lang w:eastAsia="ru-RU"/>
+        </w:rPr>
+        <w:t>-</w:t>
+      </w:r>
+      <w:r>
+        <w:rPr>
+          <w:rFonts w:ascii="Times New Roman" w:hAnsi="Times New Roman" w:cs="Times New Roman"/>
+          <w:lang w:eastAsia="ru-RU"/>
+        </w:rPr>
+        <w:t xml:space="preserve">скрипт </w:t>
+      </w:r>
+      <w:proofErr w:type="spellStart"/>
+      <w:r>
+        <w:rPr>
+          <w:rFonts w:ascii="Times New Roman" w:hAnsi="Times New Roman" w:cs="Times New Roman"/>
+          <w:lang w:val="en-US" w:eastAsia="ru-RU"/>
+        </w:rPr>
+        <w:t>autobuild</w:t>
+      </w:r>
+      <w:proofErr w:type="spellEnd"/>
+      <w:r>
+        <w:rPr>
+          <w:rFonts w:ascii="Times New Roman" w:hAnsi="Times New Roman" w:cs="Times New Roman"/>
+          <w:lang w:eastAsia="ru-RU"/>
+        </w:rPr>
+        <w:t>.</w:t>
+      </w:r>
+      <w:proofErr w:type="spellStart"/>
+      <w:r>
+        <w:rPr>
+          <w:rFonts w:ascii="Times New Roman" w:hAnsi="Times New Roman" w:cs="Times New Roman"/>
+          <w:lang w:val="en-US" w:eastAsia="ru-RU"/>
+        </w:rPr>
+        <w:t>sh</w:t>
+      </w:r>
+      <w:proofErr w:type="spellEnd"/>
+      <w:r>
+        <w:rPr>
+          <w:rFonts w:ascii="Times New Roman" w:hAnsi="Times New Roman" w:cs="Times New Roman"/>
+          <w:lang w:eastAsia="ru-RU"/>
+        </w:rPr>
+        <w:t xml:space="preserve">, который выполняет </w:t>
+      </w:r>
+      <w:r>
+        <w:rPr>
+          <w:rFonts w:ascii="Times New Roman" w:hAnsi="Times New Roman" w:cs="Times New Roman"/>
+          <w:lang w:eastAsia="ru-RU"/>
+        </w:rPr>
+        <w:t>компилирование</w:t>
+      </w:r>
+      <w:r>
+        <w:rPr>
+          <w:rFonts w:ascii="Times New Roman" w:hAnsi="Times New Roman" w:cs="Times New Roman"/>
+          <w:lang w:eastAsia="ru-RU"/>
+        </w:rPr>
+        <w:t xml:space="preserve"> программы,</w:t>
+      </w:r>
+      <w:r>
+        <w:rPr>
+          <w:rFonts w:ascii="Times New Roman" w:hAnsi="Times New Roman" w:cs="Times New Roman"/>
+          <w:lang w:eastAsia="ru-RU"/>
+        </w:rPr>
+        <w:t xml:space="preserve"> </w:t>
+      </w:r>
+      <w:r>
+        <w:rPr>
+          <w:rFonts w:ascii="Times New Roman" w:hAnsi="Times New Roman" w:cs="Times New Roman"/>
+          <w:lang w:eastAsia="ru-RU"/>
+        </w:rPr>
+        <w:t xml:space="preserve">упаковку </w:t>
+      </w:r>
+      <w:r>
+        <w:rPr>
+          <w:rFonts w:ascii="Times New Roman" w:hAnsi="Times New Roman" w:cs="Times New Roman"/>
+          <w:lang w:eastAsia="ru-RU"/>
+        </w:rPr>
+        <w:t>байт</w:t>
+      </w:r>
+      <w:r>
+        <w:rPr>
+          <w:rFonts w:ascii="Times New Roman" w:hAnsi="Times New Roman" w:cs="Times New Roman"/>
+          <w:lang w:eastAsia="ru-RU"/>
+        </w:rPr>
+        <w:t>-</w:t>
+      </w:r>
+      <w:r>
+        <w:rPr>
+          <w:rFonts w:ascii="Times New Roman" w:hAnsi="Times New Roman" w:cs="Times New Roman"/>
+          <w:lang w:eastAsia="ru-RU"/>
+        </w:rPr>
+        <w:t xml:space="preserve">кода </w:t>
+      </w:r>
+      <w:r>
+        <w:rPr>
+          <w:rFonts w:ascii="Times New Roman" w:hAnsi="Times New Roman" w:cs="Times New Roman"/>
+          <w:lang w:eastAsia="ru-RU"/>
+        </w:rPr>
+        <w:t xml:space="preserve">в </w:t>
+      </w:r>
+      <w:r>
+        <w:rPr>
+          <w:rFonts w:ascii="Times New Roman" w:hAnsi="Times New Roman" w:cs="Times New Roman"/>
+          <w:lang w:val="en-US" w:eastAsia="ru-RU"/>
+        </w:rPr>
+        <w:t>jar</w:t>
+      </w:r>
+      <w:r>
+        <w:rPr>
+          <w:rFonts w:ascii="Times New Roman" w:hAnsi="Times New Roman" w:cs="Times New Roman"/>
+          <w:lang w:eastAsia="ru-RU"/>
+        </w:rPr>
+        <w:t xml:space="preserve">-архив и его запуск. Исходный код файла </w:t>
+      </w:r>
+      <w:proofErr w:type="spellStart"/>
+      <w:r>
+        <w:rPr>
+          <w:rFonts w:ascii="Times New Roman" w:hAnsi="Times New Roman" w:cs="Times New Roman"/>
+          <w:lang w:val="en-US" w:eastAsia="ru-RU"/>
+        </w:rPr>
+        <w:t>autobuild</w:t>
+      </w:r>
+      <w:proofErr w:type="spellEnd"/>
+      <w:r>
+        <w:rPr>
+          <w:rFonts w:ascii="Times New Roman" w:hAnsi="Times New Roman" w:cs="Times New Roman"/>
+          <w:lang w:eastAsia="ru-RU"/>
+        </w:rPr>
+        <w:t>.</w:t>
+      </w:r>
+      <w:proofErr w:type="spellStart"/>
+      <w:r>
+        <w:rPr>
+          <w:rFonts w:ascii="Times New Roman" w:hAnsi="Times New Roman" w:cs="Times New Roman"/>
+          <w:lang w:val="en-US" w:eastAsia="ru-RU"/>
+        </w:rPr>
+        <w:t>sh</w:t>
+      </w:r>
+      <w:proofErr w:type="spellEnd"/>
+      <w:r>
+        <w:rPr>
+          <w:rFonts w:ascii="Times New Roman" w:hAnsi="Times New Roman" w:cs="Times New Roman"/>
+          <w:lang w:eastAsia="ru-RU"/>
+        </w:rPr>
+        <w:t>:</w:t>
+      </w:r>
+    </w:p>
+    <w:p>
+      <w:pPr>
+        <w:rPr>
+          <w:rFonts w:ascii="Times New Roman" w:hAnsi="Times New Roman" w:cs="Times New Roman"/>
+          <w:lang w:eastAsia="ru-RU"/>
+        </w:rPr>
+      </w:pPr>
+    </w:p>
+    <w:p>
+      <w:pPr>
+        <w:shd w:val="clear" w:color="auto" w:fill="FFFFFF"/>
+        <w:suppressAutoHyphens w:val="0"/>
+        <w:spacing w:line="285" w:lineRule="atLeast"/>
+        <w:rPr>
+          <w:rFonts w:ascii="Consolas" w:eastAsia="Times New Roman" w:hAnsi="Consolas" w:cs="Times New Roman"/>
+          <w:color w:val="000000"/>
+          <w:sz w:val="21"/>
+          <w:szCs w:val="21"/>
+          <w:lang w:val="en-US" w:eastAsia="ru-RU"/>
+        </w:rPr>
+      </w:pPr>
+      <w:proofErr w:type="spellStart"/>
+      <w:r>
+        <w:rPr>
+          <w:rFonts w:ascii="Consolas" w:eastAsia="Times New Roman" w:hAnsi="Consolas" w:cs="Times New Roman"/>
+          <w:color w:val="74531F"/>
+          <w:sz w:val="21"/>
+          <w:szCs w:val="21"/>
+          <w:lang w:val="en-US" w:eastAsia="ru-RU"/>
+        </w:rPr>
+        <w:t>mkdir</w:t>
+      </w:r>
+      <w:proofErr w:type="spellEnd"/>
+      <w:r>
+        <w:rPr>
+          <w:rFonts w:ascii="Consolas" w:eastAsia="Times New Roman" w:hAnsi="Consolas" w:cs="Times New Roman"/>
+          <w:color w:val="000000"/>
+          <w:sz w:val="21"/>
+          <w:szCs w:val="21"/>
+          <w:lang w:val="en-US" w:eastAsia="ru-RU"/>
+        </w:rPr>
+        <w:t xml:space="preserve"> </w:t>
+      </w:r>
+      <w:r>
+        <w:rPr>
+          <w:rFonts w:ascii="Consolas" w:eastAsia="Times New Roman" w:hAnsi="Consolas" w:cs="Times New Roman"/>
+          <w:color w:val="A31515"/>
+          <w:sz w:val="21"/>
+          <w:szCs w:val="21"/>
+          <w:lang w:val="en-US" w:eastAsia="ru-RU"/>
+        </w:rPr>
+        <w:t>-p</w:t>
+      </w:r>
+      <w:r>
+        <w:rPr>
+          <w:rFonts w:ascii="Consolas" w:eastAsia="Times New Roman" w:hAnsi="Consolas" w:cs="Times New Roman"/>
+          <w:color w:val="000000"/>
+          <w:sz w:val="21"/>
+          <w:szCs w:val="21"/>
+          <w:lang w:val="en-US" w:eastAsia="ru-RU"/>
+        </w:rPr>
+        <w:t xml:space="preserve"> </w:t>
+      </w:r>
+      <w:r>
+        <w:rPr>
+          <w:rFonts w:ascii="Consolas" w:eastAsia="Times New Roman" w:hAnsi="Consolas" w:cs="Times New Roman"/>
+          <w:color w:val="A31515"/>
+          <w:sz w:val="21"/>
+          <w:szCs w:val="21"/>
+          <w:lang w:val="en-US" w:eastAsia="ru-RU"/>
+        </w:rPr>
+        <w:t>build</w:t>
+      </w:r>
+    </w:p>
+    <w:p>
+      <w:pPr>
+        <w:shd w:val="clear" w:color="auto" w:fill="FFFFFF"/>
+        <w:suppressAutoHyphens w:val="0"/>
+        <w:spacing w:line="285" w:lineRule="atLeast"/>
+        <w:rPr>
+          <w:rFonts w:ascii="Consolas" w:eastAsia="Times New Roman" w:hAnsi="Consolas" w:cs="Times New Roman"/>
+          <w:color w:val="000000"/>
+          <w:sz w:val="21"/>
+          <w:szCs w:val="21"/>
+          <w:lang w:val="en-US" w:eastAsia="ru-RU"/>
+        </w:rPr>
+      </w:pPr>
+    </w:p>
+    <w:p>
+      <w:pPr>
+        <w:shd w:val="clear" w:color="auto" w:fill="FFFFFF"/>
+        <w:suppressAutoHyphens w:val="0"/>
+        <w:spacing w:line="285" w:lineRule="atLeast"/>
+        <w:rPr>
+          <w:rFonts w:ascii="Consolas" w:eastAsia="Times New Roman" w:hAnsi="Consolas" w:cs="Times New Roman"/>
+          <w:color w:val="000000"/>
+          <w:sz w:val="21"/>
+          <w:szCs w:val="21"/>
+          <w:lang w:val="en-US" w:eastAsia="ru-RU"/>
+        </w:rPr>
+      </w:pPr>
+      <w:r>
+        <w:rPr>
+          <w:rFonts w:ascii="Consolas" w:eastAsia="Times New Roman" w:hAnsi="Consolas" w:cs="Times New Roman"/>
+          <w:color w:val="74531F"/>
+          <w:sz w:val="21"/>
+          <w:szCs w:val="21"/>
+          <w:lang w:val="en-US" w:eastAsia="ru-RU"/>
+        </w:rPr>
+        <w:t>cd</w:t>
+      </w:r>
+      <w:r>
+        <w:rPr>
+          <w:rFonts w:ascii="Consolas" w:eastAsia="Times New Roman" w:hAnsi="Consolas" w:cs="Times New Roman"/>
+          <w:color w:val="000000"/>
+          <w:sz w:val="21"/>
+          <w:szCs w:val="21"/>
+          <w:lang w:val="en-US" w:eastAsia="ru-RU"/>
+        </w:rPr>
+        <w:t xml:space="preserve"> </w:t>
+      </w:r>
+      <w:proofErr w:type="spellStart"/>
+      <w:r>
+        <w:rPr>
+          <w:rFonts w:ascii="Consolas" w:eastAsia="Times New Roman" w:hAnsi="Consolas" w:cs="Times New Roman"/>
+          <w:color w:val="A31515"/>
+          <w:sz w:val="21"/>
+          <w:szCs w:val="21"/>
+          <w:lang w:val="en-US" w:eastAsia="ru-RU"/>
+        </w:rPr>
+        <w:t>src</w:t>
+      </w:r>
+      <w:proofErr w:type="spellEnd"/>
+    </w:p>
+    <w:p>
+      <w:pPr>
+        <w:shd w:val="clear" w:color="auto" w:fill="FFFFFF"/>
+        <w:suppressAutoHyphens w:val="0"/>
+        <w:spacing w:line="285" w:lineRule="atLeast"/>
+        <w:rPr>
+          <w:rFonts w:ascii="Consolas" w:eastAsia="Times New Roman" w:hAnsi="Consolas" w:cs="Times New Roman"/>
+          <w:color w:val="000000"/>
+          <w:sz w:val="21"/>
+          <w:szCs w:val="21"/>
+          <w:lang w:val="en-US" w:eastAsia="ru-RU"/>
+        </w:rPr>
+      </w:pPr>
+      <w:proofErr w:type="spellStart"/>
+      <w:r>
+        <w:rPr>
+          <w:rFonts w:ascii="Consolas" w:eastAsia="Times New Roman" w:hAnsi="Consolas" w:cs="Times New Roman"/>
+          <w:color w:val="74531F"/>
+          <w:sz w:val="21"/>
+          <w:szCs w:val="21"/>
+          <w:lang w:val="en-US" w:eastAsia="ru-RU"/>
+        </w:rPr>
+        <w:t>javac</w:t>
+      </w:r>
+      <w:proofErr w:type="spellEnd"/>
+      <w:r>
+        <w:rPr>
+          <w:rFonts w:ascii="Consolas" w:eastAsia="Times New Roman" w:hAnsi="Consolas" w:cs="Times New Roman"/>
+          <w:color w:val="000000"/>
+          <w:sz w:val="21"/>
+          <w:szCs w:val="21"/>
+          <w:lang w:val="en-US" w:eastAsia="ru-RU"/>
+        </w:rPr>
+        <w:t xml:space="preserve"> </w:t>
+      </w:r>
+      <w:r>
+        <w:rPr>
+          <w:rFonts w:ascii="Consolas" w:eastAsia="Times New Roman" w:hAnsi="Consolas" w:cs="Times New Roman"/>
+          <w:color w:val="A31515"/>
+          <w:sz w:val="21"/>
+          <w:szCs w:val="21"/>
+          <w:lang w:val="en-US" w:eastAsia="ru-RU"/>
+        </w:rPr>
+        <w:t>-d</w:t>
+      </w:r>
+      <w:proofErr w:type="gramStart"/>
+      <w:r>
+        <w:rPr>
+          <w:rFonts w:ascii="Consolas" w:eastAsia="Times New Roman" w:hAnsi="Consolas" w:cs="Times New Roman"/>
+          <w:color w:val="000000"/>
+          <w:sz w:val="21"/>
+          <w:szCs w:val="21"/>
+          <w:lang w:val="en-US" w:eastAsia="ru-RU"/>
+        </w:rPr>
+        <w:t xml:space="preserve"> </w:t>
+      </w:r>
+      <w:r>
+        <w:rPr>
+          <w:rFonts w:ascii="Consolas" w:eastAsia="Times New Roman" w:hAnsi="Consolas" w:cs="Times New Roman"/>
+          <w:color w:val="A31515"/>
+          <w:sz w:val="21"/>
+          <w:szCs w:val="21"/>
+          <w:lang w:val="en-US" w:eastAsia="ru-RU"/>
+        </w:rPr>
+        <w:t>..</w:t>
+      </w:r>
+      <w:proofErr w:type="gramEnd"/>
+      <w:r>
+        <w:rPr>
+          <w:rFonts w:ascii="Consolas" w:eastAsia="Times New Roman" w:hAnsi="Consolas" w:cs="Times New Roman"/>
+          <w:color w:val="A31515"/>
+          <w:sz w:val="21"/>
+          <w:szCs w:val="21"/>
+          <w:lang w:val="en-US" w:eastAsia="ru-RU"/>
+        </w:rPr>
+        <w:t>/build/</w:t>
+      </w:r>
+      <w:r>
+        <w:rPr>
+          <w:rFonts w:ascii="Consolas" w:eastAsia="Times New Roman" w:hAnsi="Consolas" w:cs="Times New Roman"/>
+          <w:color w:val="000000"/>
+          <w:sz w:val="21"/>
+          <w:szCs w:val="21"/>
+          <w:lang w:val="en-US" w:eastAsia="ru-RU"/>
+        </w:rPr>
+        <w:t xml:space="preserve"> </w:t>
+      </w:r>
+      <w:r>
+        <w:rPr>
+          <w:rFonts w:ascii="Consolas" w:eastAsia="Times New Roman" w:hAnsi="Consolas" w:cs="Times New Roman"/>
+          <w:color w:val="A31515"/>
+          <w:sz w:val="21"/>
+          <w:szCs w:val="21"/>
+          <w:lang w:val="en-US" w:eastAsia="ru-RU"/>
+        </w:rPr>
+        <w:t>Main.java</w:t>
+      </w:r>
+    </w:p>
+    <w:p>
+      <w:pPr>
+        <w:shd w:val="clear" w:color="auto" w:fill="FFFFFF"/>
+        <w:suppressAutoHyphens w:val="0"/>
+        <w:spacing w:line="285" w:lineRule="atLeast"/>
+        <w:rPr>
+          <w:rFonts w:ascii="Consolas" w:eastAsia="Times New Roman" w:hAnsi="Consolas" w:cs="Times New Roman"/>
+          <w:color w:val="000000"/>
+          <w:sz w:val="21"/>
+          <w:szCs w:val="21"/>
+          <w:lang w:val="en-US" w:eastAsia="ru-RU"/>
+        </w:rPr>
+      </w:pPr>
+    </w:p>
+    <w:p>
+      <w:pPr>
+        <w:shd w:val="clear" w:color="auto" w:fill="FFFFFF"/>
+        <w:suppressAutoHyphens w:val="0"/>
+        <w:spacing w:line="285" w:lineRule="atLeast"/>
+        <w:rPr>
+          <w:rFonts w:ascii="Consolas" w:eastAsia="Times New Roman" w:hAnsi="Consolas" w:cs="Times New Roman"/>
+          <w:color w:val="000000"/>
+          <w:sz w:val="21"/>
+          <w:szCs w:val="21"/>
+          <w:lang w:val="en-US" w:eastAsia="ru-RU"/>
+        </w:rPr>
+      </w:pPr>
+      <w:r>
+        <w:rPr>
+          <w:rFonts w:ascii="Consolas" w:eastAsia="Times New Roman" w:hAnsi="Consolas" w:cs="Times New Roman"/>
+          <w:color w:val="74531F"/>
+          <w:sz w:val="21"/>
+          <w:szCs w:val="21"/>
+          <w:lang w:val="en-US" w:eastAsia="ru-RU"/>
+        </w:rPr>
+        <w:t>cd</w:t>
+      </w:r>
+      <w:proofErr w:type="gramStart"/>
+      <w:r>
+        <w:rPr>
+          <w:rFonts w:ascii="Consolas" w:eastAsia="Times New Roman" w:hAnsi="Consolas" w:cs="Times New Roman"/>
+          <w:color w:val="000000"/>
+          <w:sz w:val="21"/>
+          <w:szCs w:val="21"/>
+          <w:lang w:val="en-US" w:eastAsia="ru-RU"/>
+        </w:rPr>
+        <w:t xml:space="preserve"> </w:t>
+      </w:r>
+      <w:r>
+        <w:rPr>
+          <w:rFonts w:ascii="Consolas" w:eastAsia="Times New Roman" w:hAnsi="Consolas" w:cs="Times New Roman"/>
+          <w:color w:val="A31515"/>
+          <w:sz w:val="21"/>
+          <w:szCs w:val="21"/>
+          <w:lang w:val="en-US" w:eastAsia="ru-RU"/>
+        </w:rPr>
+        <w:t>..</w:t>
+      </w:r>
+      <w:proofErr w:type="gramEnd"/>
+      <w:r>
+        <w:rPr>
+          <w:rFonts w:ascii="Consolas" w:eastAsia="Times New Roman" w:hAnsi="Consolas" w:cs="Times New Roman"/>
+          <w:color w:val="A31515"/>
+          <w:sz w:val="21"/>
+          <w:szCs w:val="21"/>
+          <w:lang w:val="en-US" w:eastAsia="ru-RU"/>
+        </w:rPr>
+        <w:t>/build</w:t>
+      </w:r>
+    </w:p>
+    <w:p>
+      <w:pPr>
+        <w:shd w:val="clear" w:color="auto" w:fill="FFFFFF"/>
+        <w:suppressAutoHyphens w:val="0"/>
+        <w:spacing w:line="285" w:lineRule="atLeast"/>
+        <w:rPr>
+          <w:rFonts w:ascii="Consolas" w:eastAsia="Times New Roman" w:hAnsi="Consolas" w:cs="Times New Roman"/>
+          <w:color w:val="000000"/>
+          <w:sz w:val="21"/>
+          <w:szCs w:val="21"/>
+          <w:lang w:val="en-US" w:eastAsia="ru-RU"/>
+        </w:rPr>
+      </w:pPr>
+      <w:r>
+        <w:rPr>
+          <w:rFonts w:ascii="Consolas" w:eastAsia="Times New Roman" w:hAnsi="Consolas" w:cs="Times New Roman"/>
+          <w:color w:val="74531F"/>
+          <w:sz w:val="21"/>
+          <w:szCs w:val="21"/>
+          <w:lang w:val="en-US" w:eastAsia="ru-RU"/>
+        </w:rPr>
+        <w:t>jar</w:t>
+      </w:r>
+      <w:r>
+        <w:rPr>
+          <w:rFonts w:ascii="Consolas" w:eastAsia="Times New Roman" w:hAnsi="Consolas" w:cs="Times New Roman"/>
+          <w:color w:val="000000"/>
+          <w:sz w:val="21"/>
+          <w:szCs w:val="21"/>
+          <w:lang w:val="en-US" w:eastAsia="ru-RU"/>
+        </w:rPr>
+        <w:t xml:space="preserve"> </w:t>
+      </w:r>
+      <w:proofErr w:type="spellStart"/>
+      <w:r>
+        <w:rPr>
+          <w:rFonts w:ascii="Consolas" w:eastAsia="Times New Roman" w:hAnsi="Consolas" w:cs="Times New Roman"/>
+          <w:color w:val="A31515"/>
+          <w:sz w:val="21"/>
+          <w:szCs w:val="21"/>
+          <w:lang w:val="en-US" w:eastAsia="ru-RU"/>
+        </w:rPr>
+        <w:t>cfe</w:t>
+      </w:r>
+      <w:proofErr w:type="spellEnd"/>
+      <w:r>
+        <w:rPr>
+          <w:rFonts w:ascii="Consolas" w:eastAsia="Times New Roman" w:hAnsi="Consolas" w:cs="Times New Roman"/>
+          <w:color w:val="000000"/>
+          <w:sz w:val="21"/>
+          <w:szCs w:val="21"/>
+          <w:lang w:val="en-US" w:eastAsia="ru-RU"/>
+        </w:rPr>
+        <w:t xml:space="preserve"> </w:t>
+      </w:r>
+      <w:r>
+        <w:rPr>
+          <w:rFonts w:ascii="Consolas" w:eastAsia="Times New Roman" w:hAnsi="Consolas" w:cs="Times New Roman"/>
+          <w:color w:val="A31515"/>
+          <w:sz w:val="21"/>
+          <w:szCs w:val="21"/>
+          <w:lang w:val="en-US" w:eastAsia="ru-RU"/>
+        </w:rPr>
+        <w:t>main.jar</w:t>
+      </w:r>
+      <w:r>
+        <w:rPr>
+          <w:rFonts w:ascii="Consolas" w:eastAsia="Times New Roman" w:hAnsi="Consolas" w:cs="Times New Roman"/>
+          <w:color w:val="000000"/>
+          <w:sz w:val="21"/>
+          <w:szCs w:val="21"/>
+          <w:lang w:val="en-US" w:eastAsia="ru-RU"/>
+        </w:rPr>
+        <w:t xml:space="preserve"> </w:t>
+      </w:r>
+      <w:r>
+        <w:rPr>
+          <w:rFonts w:ascii="Consolas" w:eastAsia="Times New Roman" w:hAnsi="Consolas" w:cs="Times New Roman"/>
+          <w:color w:val="A31515"/>
+          <w:sz w:val="21"/>
+          <w:szCs w:val="21"/>
+          <w:lang w:val="en-US" w:eastAsia="ru-RU"/>
+        </w:rPr>
+        <w:t>Main</w:t>
+      </w:r>
+      <w:r>
+        <w:rPr>
+          <w:rFonts w:ascii="Consolas" w:eastAsia="Times New Roman" w:hAnsi="Consolas" w:cs="Times New Roman"/>
+          <w:color w:val="000000"/>
+          <w:sz w:val="21"/>
+          <w:szCs w:val="21"/>
+          <w:lang w:val="en-US" w:eastAsia="ru-RU"/>
+        </w:rPr>
+        <w:t xml:space="preserve"> </w:t>
+      </w:r>
+      <w:r>
+        <w:rPr>
+          <w:rFonts w:ascii="Consolas" w:eastAsia="Times New Roman" w:hAnsi="Consolas" w:cs="Times New Roman"/>
+          <w:color w:val="0000FF"/>
+          <w:sz w:val="21"/>
+          <w:szCs w:val="21"/>
+          <w:lang w:val="en-US" w:eastAsia="ru-RU"/>
+        </w:rPr>
+        <w:t>*</w:t>
+      </w:r>
+      <w:r>
+        <w:rPr>
+          <w:rFonts w:ascii="Consolas" w:eastAsia="Times New Roman" w:hAnsi="Consolas" w:cs="Times New Roman"/>
+          <w:color w:val="A31515"/>
+          <w:sz w:val="21"/>
+          <w:szCs w:val="21"/>
+          <w:lang w:val="en-US" w:eastAsia="ru-RU"/>
+        </w:rPr>
+        <w:t>.class</w:t>
+      </w:r>
+    </w:p>
+    <w:p>
+      <w:pPr>
+        <w:shd w:val="clear" w:color="auto" w:fill="FFFFFF"/>
+        <w:suppressAutoHyphens w:val="0"/>
+        <w:spacing w:line="285" w:lineRule="atLeast"/>
+        <w:rPr>
+          <w:rFonts w:ascii="Consolas" w:eastAsia="Times New Roman" w:hAnsi="Consolas" w:cs="Times New Roman"/>
+          <w:color w:val="000000"/>
+          <w:sz w:val="21"/>
+          <w:szCs w:val="21"/>
+          <w:lang w:val="en-US" w:eastAsia="ru-RU"/>
+        </w:rPr>
+      </w:pPr>
+    </w:p>
+    <w:p>
+      <w:pPr>
+        <w:shd w:val="clear" w:color="auto" w:fill="FFFFFF"/>
+        <w:suppressAutoHyphens w:val="0"/>
+        <w:spacing w:line="285" w:lineRule="atLeast"/>
+        <w:rPr>
+          <w:rFonts w:ascii="Consolas" w:eastAsia="Times New Roman" w:hAnsi="Consolas" w:cs="Times New Roman"/>
+          <w:color w:val="000000"/>
+          <w:sz w:val="21"/>
+          <w:szCs w:val="21"/>
+          <w:lang w:val="en-US" w:eastAsia="ru-RU"/>
+        </w:rPr>
+      </w:pPr>
+      <w:r>
+        <w:rPr>
+          <w:rFonts w:ascii="Consolas" w:eastAsia="Times New Roman" w:hAnsi="Consolas" w:cs="Times New Roman"/>
+          <w:color w:val="74531F"/>
+          <w:sz w:val="21"/>
+          <w:szCs w:val="21"/>
+          <w:lang w:val="en-US" w:eastAsia="ru-RU"/>
+        </w:rPr>
+        <w:t>echo</w:t>
+      </w:r>
+      <w:r>
+        <w:rPr>
+          <w:rFonts w:ascii="Consolas" w:eastAsia="Times New Roman" w:hAnsi="Consolas" w:cs="Times New Roman"/>
+          <w:color w:val="000000"/>
+          <w:sz w:val="21"/>
+          <w:szCs w:val="21"/>
+          <w:lang w:val="en-US" w:eastAsia="ru-RU"/>
+        </w:rPr>
+        <w:t xml:space="preserve"> </w:t>
+      </w:r>
+      <w:r>
+        <w:rPr>
+          <w:rFonts w:ascii="Consolas" w:eastAsia="Times New Roman" w:hAnsi="Consolas" w:cs="Times New Roman"/>
+          <w:color w:val="E21F1F"/>
+          <w:sz w:val="21"/>
+          <w:szCs w:val="21"/>
+          <w:lang w:val="en-US" w:eastAsia="ru-RU"/>
+        </w:rPr>
+        <w:t>"</w:t>
+      </w:r>
+      <w:r>
+        <w:rPr>
+          <w:rFonts w:ascii="Consolas" w:eastAsia="Times New Roman" w:hAnsi="Consolas" w:cs="Times New Roman"/>
+          <w:color w:val="A31515"/>
+          <w:sz w:val="21"/>
+          <w:szCs w:val="21"/>
+          <w:lang w:val="en-US" w:eastAsia="ru-RU"/>
+        </w:rPr>
+        <w:t xml:space="preserve">----------Run </w:t>
+      </w:r>
+      <w:proofErr w:type="spellStart"/>
+      <w:proofErr w:type="gramStart"/>
+      <w:r>
+        <w:rPr>
+          <w:rFonts w:ascii="Consolas" w:eastAsia="Times New Roman" w:hAnsi="Consolas" w:cs="Times New Roman"/>
+          <w:color w:val="A31515"/>
+          <w:sz w:val="21"/>
+          <w:szCs w:val="21"/>
+          <w:lang w:val="en-US" w:eastAsia="ru-RU"/>
+        </w:rPr>
+        <w:t>Main.class</w:t>
+      </w:r>
+      <w:proofErr w:type="spellEnd"/>
+      <w:r>
+        <w:rPr>
+          <w:rFonts w:ascii="Consolas" w:eastAsia="Times New Roman" w:hAnsi="Consolas" w:cs="Times New Roman"/>
+          <w:color w:val="A31515"/>
+          <w:sz w:val="21"/>
+          <w:szCs w:val="21"/>
+          <w:lang w:val="en-US" w:eastAsia="ru-RU"/>
+        </w:rPr>
+        <w:t>:----------</w:t>
+      </w:r>
+      <w:proofErr w:type="gramEnd"/>
+      <w:r>
+        <w:rPr>
+          <w:rFonts w:ascii="Consolas" w:eastAsia="Times New Roman" w:hAnsi="Consolas" w:cs="Times New Roman"/>
+          <w:color w:val="E21F1F"/>
+          <w:sz w:val="21"/>
+          <w:szCs w:val="21"/>
+          <w:lang w:val="en-US" w:eastAsia="ru-RU"/>
+        </w:rPr>
+        <w:t>"</w:t>
+      </w:r>
+    </w:p>
+    <w:p>
+      <w:pPr>
+        <w:shd w:val="clear" w:color="auto" w:fill="FFFFFF"/>
+        <w:suppressAutoHyphens w:val="0"/>
+        <w:spacing w:line="285" w:lineRule="atLeast"/>
+        <w:rPr>
+          <w:rFonts w:ascii="Consolas" w:eastAsia="Times New Roman" w:hAnsi="Consolas" w:cs="Times New Roman"/>
+          <w:color w:val="000000"/>
+          <w:sz w:val="21"/>
+          <w:szCs w:val="21"/>
+          <w:lang w:val="en-US" w:eastAsia="ru-RU"/>
+        </w:rPr>
+      </w:pPr>
+      <w:r>
+        <w:rPr>
+          <w:rFonts w:ascii="Consolas" w:eastAsia="Times New Roman" w:hAnsi="Consolas" w:cs="Times New Roman"/>
+          <w:color w:val="74531F"/>
+          <w:sz w:val="21"/>
+          <w:szCs w:val="21"/>
+          <w:lang w:val="en-US" w:eastAsia="ru-RU"/>
+        </w:rPr>
+        <w:t>java</w:t>
+      </w:r>
+      <w:r>
+        <w:rPr>
+          <w:rFonts w:ascii="Consolas" w:eastAsia="Times New Roman" w:hAnsi="Consolas" w:cs="Times New Roman"/>
+          <w:color w:val="000000"/>
+          <w:sz w:val="21"/>
+          <w:szCs w:val="21"/>
+          <w:lang w:val="en-US" w:eastAsia="ru-RU"/>
+        </w:rPr>
+        <w:t xml:space="preserve"> </w:t>
+      </w:r>
+      <w:r>
+        <w:rPr>
+          <w:rFonts w:ascii="Consolas" w:eastAsia="Times New Roman" w:hAnsi="Consolas" w:cs="Times New Roman"/>
+          <w:color w:val="A31515"/>
+          <w:sz w:val="21"/>
+          <w:szCs w:val="21"/>
+          <w:lang w:val="en-US" w:eastAsia="ru-RU"/>
+        </w:rPr>
+        <w:t>Main</w:t>
+      </w:r>
+    </w:p>
+    <w:p>
+      <w:pPr>
+        <w:shd w:val="clear" w:color="auto" w:fill="FFFFFF"/>
+        <w:suppressAutoHyphens w:val="0"/>
+        <w:spacing w:line="285" w:lineRule="atLeast"/>
+        <w:rPr>
+          <w:rFonts w:ascii="Consolas" w:eastAsia="Times New Roman" w:hAnsi="Consolas" w:cs="Times New Roman"/>
+          <w:color w:val="000000"/>
+          <w:sz w:val="21"/>
+          <w:szCs w:val="21"/>
+          <w:lang w:val="en-US" w:eastAsia="ru-RU"/>
+        </w:rPr>
+      </w:pPr>
+      <w:r>
+        <w:rPr>
+          <w:rFonts w:ascii="Consolas" w:eastAsia="Times New Roman" w:hAnsi="Consolas" w:cs="Times New Roman"/>
+          <w:color w:val="74531F"/>
+          <w:sz w:val="21"/>
+          <w:szCs w:val="21"/>
+          <w:lang w:val="en-US" w:eastAsia="ru-RU"/>
+        </w:rPr>
+        <w:t>echo</w:t>
+      </w:r>
+      <w:r>
+        <w:rPr>
+          <w:rFonts w:ascii="Consolas" w:eastAsia="Times New Roman" w:hAnsi="Consolas" w:cs="Times New Roman"/>
+          <w:color w:val="000000"/>
+          <w:sz w:val="21"/>
+          <w:szCs w:val="21"/>
+          <w:lang w:val="en-US" w:eastAsia="ru-RU"/>
+        </w:rPr>
+        <w:t xml:space="preserve"> </w:t>
+      </w:r>
+      <w:r>
+        <w:rPr>
+          <w:rFonts w:ascii="Consolas" w:eastAsia="Times New Roman" w:hAnsi="Consolas" w:cs="Times New Roman"/>
+          <w:color w:val="E21F1F"/>
+          <w:sz w:val="21"/>
+          <w:szCs w:val="21"/>
+          <w:lang w:val="en-US" w:eastAsia="ru-RU"/>
+        </w:rPr>
+        <w:t>"</w:t>
+      </w:r>
+      <w:r>
+        <w:rPr>
+          <w:rFonts w:ascii="Consolas" w:eastAsia="Times New Roman" w:hAnsi="Consolas" w:cs="Times New Roman"/>
+          <w:color w:val="A31515"/>
+          <w:sz w:val="21"/>
+          <w:szCs w:val="21"/>
+          <w:lang w:val="en-US" w:eastAsia="ru-RU"/>
+        </w:rPr>
+        <w:t>-----------------------------------</w:t>
+      </w:r>
+      <w:r>
+        <w:rPr>
+          <w:rFonts w:ascii="Consolas" w:eastAsia="Times New Roman" w:hAnsi="Consolas" w:cs="Times New Roman"/>
+          <w:color w:val="E21F1F"/>
+          <w:sz w:val="21"/>
+          <w:szCs w:val="21"/>
+          <w:lang w:val="en-US" w:eastAsia="ru-RU"/>
+        </w:rPr>
+        <w:t>"</w:t>
+      </w:r>
+    </w:p>
+    <w:p>
+      <w:pPr>
+        <w:shd w:val="clear" w:color="auto" w:fill="FFFFFF"/>
+        <w:suppressAutoHyphens w:val="0"/>
+        <w:spacing w:line="285" w:lineRule="atLeast"/>
+        <w:rPr>
+          <w:rFonts w:ascii="Consolas" w:eastAsia="Times New Roman" w:hAnsi="Consolas" w:cs="Times New Roman"/>
+          <w:color w:val="000000"/>
+          <w:sz w:val="21"/>
+          <w:szCs w:val="21"/>
+          <w:lang w:val="en-US" w:eastAsia="ru-RU"/>
+        </w:rPr>
+      </w:pPr>
+      <w:r>
+        <w:rPr>
+          <w:rFonts w:ascii="Consolas" w:eastAsia="Times New Roman" w:hAnsi="Consolas" w:cs="Times New Roman"/>
+          <w:color w:val="74531F"/>
+          <w:sz w:val="21"/>
+          <w:szCs w:val="21"/>
+          <w:lang w:val="en-US" w:eastAsia="ru-RU"/>
+        </w:rPr>
+        <w:t>echo</w:t>
+      </w:r>
+      <w:r>
+        <w:rPr>
+          <w:rFonts w:ascii="Consolas" w:eastAsia="Times New Roman" w:hAnsi="Consolas" w:cs="Times New Roman"/>
+          <w:color w:val="000000"/>
+          <w:sz w:val="21"/>
+          <w:szCs w:val="21"/>
+          <w:lang w:val="en-US" w:eastAsia="ru-RU"/>
+        </w:rPr>
+        <w:t xml:space="preserve"> </w:t>
+      </w:r>
+      <w:r>
+        <w:rPr>
+          <w:rFonts w:ascii="Consolas" w:eastAsia="Times New Roman" w:hAnsi="Consolas" w:cs="Times New Roman"/>
+          <w:color w:val="E21F1F"/>
+          <w:sz w:val="21"/>
+          <w:szCs w:val="21"/>
+          <w:lang w:val="en-US" w:eastAsia="ru-RU"/>
+        </w:rPr>
+        <w:t>"</w:t>
+      </w:r>
+      <w:r>
+        <w:rPr>
+          <w:rFonts w:ascii="Consolas" w:eastAsia="Times New Roman" w:hAnsi="Consolas" w:cs="Times New Roman"/>
+          <w:color w:val="A31515"/>
+          <w:sz w:val="21"/>
+          <w:szCs w:val="21"/>
+          <w:lang w:val="en-US" w:eastAsia="ru-RU"/>
+        </w:rPr>
+        <w:t xml:space="preserve">-----------Run </w:t>
+      </w:r>
+      <w:proofErr w:type="gramStart"/>
+      <w:r>
+        <w:rPr>
+          <w:rFonts w:ascii="Consolas" w:eastAsia="Times New Roman" w:hAnsi="Consolas" w:cs="Times New Roman"/>
+          <w:color w:val="A31515"/>
+          <w:sz w:val="21"/>
+          <w:szCs w:val="21"/>
+          <w:lang w:val="en-US" w:eastAsia="ru-RU"/>
+        </w:rPr>
+        <w:t>main.jar:-----------</w:t>
+      </w:r>
+      <w:proofErr w:type="gramEnd"/>
+      <w:r>
+        <w:rPr>
+          <w:rFonts w:ascii="Consolas" w:eastAsia="Times New Roman" w:hAnsi="Consolas" w:cs="Times New Roman"/>
+          <w:color w:val="E21F1F"/>
+          <w:sz w:val="21"/>
+          <w:szCs w:val="21"/>
+          <w:lang w:val="en-US" w:eastAsia="ru-RU"/>
+        </w:rPr>
+        <w:t>"</w:t>
+      </w:r>
+    </w:p>
+    <w:p>
+      <w:pPr>
+        <w:shd w:val="clear" w:color="auto" w:fill="FFFFFF"/>
+        <w:suppressAutoHyphens w:val="0"/>
+        <w:spacing w:line="285" w:lineRule="atLeast"/>
+        <w:rPr>
+          <w:rFonts w:ascii="Consolas" w:eastAsia="Times New Roman" w:hAnsi="Consolas" w:cs="Times New Roman"/>
+          <w:color w:val="000000"/>
+          <w:sz w:val="21"/>
+          <w:szCs w:val="21"/>
+          <w:lang w:val="en-US" w:eastAsia="ru-RU"/>
+        </w:rPr>
+      </w:pPr>
+      <w:r>
+        <w:rPr>
+          <w:rFonts w:ascii="Consolas" w:eastAsia="Times New Roman" w:hAnsi="Consolas" w:cs="Times New Roman"/>
+          <w:color w:val="74531F"/>
+          <w:sz w:val="21"/>
+          <w:szCs w:val="21"/>
+          <w:lang w:val="en-US" w:eastAsia="ru-RU"/>
+        </w:rPr>
+        <w:t>java</w:t>
+      </w:r>
+      <w:r>
+        <w:rPr>
+          <w:rFonts w:ascii="Consolas" w:eastAsia="Times New Roman" w:hAnsi="Consolas" w:cs="Times New Roman"/>
+          <w:color w:val="000000"/>
+          <w:sz w:val="21"/>
+          <w:szCs w:val="21"/>
+          <w:lang w:val="en-US" w:eastAsia="ru-RU"/>
+        </w:rPr>
+        <w:t xml:space="preserve"> </w:t>
+      </w:r>
+      <w:r>
+        <w:rPr>
+          <w:rFonts w:ascii="Consolas" w:eastAsia="Times New Roman" w:hAnsi="Consolas" w:cs="Times New Roman"/>
+          <w:color w:val="A31515"/>
+          <w:sz w:val="21"/>
+          <w:szCs w:val="21"/>
+          <w:lang w:val="en-US" w:eastAsia="ru-RU"/>
+        </w:rPr>
+        <w:t>-jar</w:t>
+      </w:r>
+      <w:r>
+        <w:rPr>
+          <w:rFonts w:ascii="Consolas" w:eastAsia="Times New Roman" w:hAnsi="Consolas" w:cs="Times New Roman"/>
+          <w:color w:val="000000"/>
+          <w:sz w:val="21"/>
+          <w:szCs w:val="21"/>
+          <w:lang w:val="en-US" w:eastAsia="ru-RU"/>
+        </w:rPr>
+        <w:t xml:space="preserve"> </w:t>
+      </w:r>
+      <w:r>
+        <w:rPr>
+          <w:rFonts w:ascii="Consolas" w:eastAsia="Times New Roman" w:hAnsi="Consolas" w:cs="Times New Roman"/>
+          <w:color w:val="A31515"/>
+          <w:sz w:val="21"/>
+          <w:szCs w:val="21"/>
+          <w:lang w:val="en-US" w:eastAsia="ru-RU"/>
+        </w:rPr>
+        <w:t>main.jar</w:t>
+      </w:r>
+    </w:p>
+    <w:p>
+      <w:pPr>
+        <w:shd w:val="clear" w:color="auto" w:fill="FFFFFF"/>
+        <w:suppressAutoHyphens w:val="0"/>
+        <w:spacing w:line="285" w:lineRule="atLeast"/>
+        <w:rPr>
+          <w:rFonts w:ascii="Consolas" w:eastAsia="Times New Roman" w:hAnsi="Consolas" w:cs="Times New Roman"/>
+          <w:color w:val="000000"/>
+          <w:sz w:val="21"/>
+          <w:szCs w:val="21"/>
+          <w:lang w:val="en-US" w:eastAsia="ru-RU"/>
+        </w:rPr>
+      </w:pPr>
+      <w:r>
+        <w:rPr>
+          <w:rFonts w:ascii="Consolas" w:eastAsia="Times New Roman" w:hAnsi="Consolas" w:cs="Times New Roman"/>
+          <w:color w:val="74531F"/>
+          <w:sz w:val="21"/>
+          <w:szCs w:val="21"/>
+          <w:lang w:val="en-US" w:eastAsia="ru-RU"/>
+        </w:rPr>
+        <w:t>echo</w:t>
+      </w:r>
+      <w:r>
+        <w:rPr>
+          <w:rFonts w:ascii="Consolas" w:eastAsia="Times New Roman" w:hAnsi="Consolas" w:cs="Times New Roman"/>
+          <w:color w:val="000000"/>
+          <w:sz w:val="21"/>
+          <w:szCs w:val="21"/>
+          <w:lang w:val="en-US" w:eastAsia="ru-RU"/>
+        </w:rPr>
+        <w:t xml:space="preserve"> </w:t>
+      </w:r>
+      <w:r>
+        <w:rPr>
+          <w:rFonts w:ascii="Consolas" w:eastAsia="Times New Roman" w:hAnsi="Consolas" w:cs="Times New Roman"/>
+          <w:color w:val="E21F1F"/>
+          <w:sz w:val="21"/>
+          <w:szCs w:val="21"/>
+          <w:lang w:val="en-US" w:eastAsia="ru-RU"/>
+        </w:rPr>
+        <w:t>"</w:t>
+      </w:r>
+      <w:r>
+        <w:rPr>
+          <w:rFonts w:ascii="Consolas" w:eastAsia="Times New Roman" w:hAnsi="Consolas" w:cs="Times New Roman"/>
+          <w:color w:val="A31515"/>
+          <w:sz w:val="21"/>
+          <w:szCs w:val="21"/>
+          <w:lang w:val="en-US" w:eastAsia="ru-RU"/>
+        </w:rPr>
+        <w:t>-----------------------------------</w:t>
+      </w:r>
+      <w:r>
+        <w:rPr>
+          <w:rFonts w:ascii="Consolas" w:eastAsia="Times New Roman" w:hAnsi="Consolas" w:cs="Times New Roman"/>
+          <w:color w:val="E21F1F"/>
+          <w:sz w:val="21"/>
+          <w:szCs w:val="21"/>
+          <w:lang w:val="en-US" w:eastAsia="ru-RU"/>
+        </w:rPr>
+        <w:t>"</w:t>
+      </w:r>
+    </w:p>
+    <w:p>
+      <w:pPr>
+        <w:rPr>
+          <w:rFonts w:ascii="Times New Roman" w:hAnsi="Times New Roman" w:cs="Times New Roman"/>
+          <w:lang w:val="en-US" w:eastAsia="ru-RU"/>
+        </w:rPr>
+      </w:pPr>
     </w:p>
     <w:p>
       <w:pPr>
@@ -7846,15 +9096,14 @@
           <w:lang w:eastAsia="ru-RU"/>
         </w:rPr>
       </w:pPr>
-      <w:bookmarkStart w:id="2" w:name="_Toc209174527"/>
+      <w:bookmarkStart w:id="3" w:name="_Toc209524918"/>
       <w:r>
         <w:rPr>
           <w:lang w:eastAsia="ru-RU"/>
         </w:rPr>
-        <w:lastRenderedPageBreak/>
         <w:t>Результат работы программы</w:t>
       </w:r>
-      <w:bookmarkEnd w:id="2"/>
+      <w:bookmarkEnd w:id="3"/>
     </w:p>
     <w:p>
       <w:pPr>
@@ -8138,16 +9387,6 @@
     </w:tbl>
     <w:p>
       <w:pPr>
-        <w:spacing w:afterAutospacing="1"/>
-        <w:rPr>
-          <w:rFonts w:ascii="Times New Roman" w:eastAsia="Times New Roman" w:hAnsi="Times New Roman" w:cs="Times New Roman"/>
-          <w:color w:val="212529"/>
-          <w:lang w:eastAsia="ru-RU"/>
-        </w:rPr>
-      </w:pPr>
-    </w:p>
-    <w:p>
-      <w:pPr>
         <w:pStyle w:val="1"/>
         <w:rPr>
           <w:rFonts w:eastAsia="Times New Roman"/>
@@ -8159,12 +9398,10 @@
       <w:pPr>
         <w:pStyle w:val="1"/>
       </w:pPr>
-      <w:bookmarkStart w:id="3" w:name="_Toc209174528"/>
+      <w:bookmarkStart w:id="4" w:name="_Toc209524919"/>
       <w:r>
         <w:t>Выводы по работе</w:t>
       </w:r>
-      <w:bookmarkStart w:id="4" w:name="_GoBack"/>
-      <w:bookmarkEnd w:id="3"/>
       <w:bookmarkEnd w:id="4"/>
     </w:p>
     <w:p>
@@ -8311,8 +9548,10 @@
         <w:rPr>
           <w:rFonts w:ascii="Times New Roman" w:hAnsi="Times New Roman" w:cs="Times New Roman"/>
         </w:rPr>
-        <w:t xml:space="preserve">Кроме того, я освоил методы форматированного вывода информации на консоль, что позволило сделать результаты вычислений наглядными и удобными для восприятия. </w:t>
-      </w:r>
+        <w:t>Кроме того, я освоил методы форматированного вывода информации на консоль, что позволило сделать результаты вычислений наглядными и удобными для восприятия.</w:t>
+      </w:r>
+      <w:bookmarkStart w:id="5" w:name="_GoBack"/>
+      <w:bookmarkEnd w:id="5"/>
     </w:p>
     <w:sectPr>
       <w:headerReference w:type="even" r:id="rId8"/>
@@ -9879,7 +11118,7 @@
 </file>
 
 <file path=customXml/itemProps1.xml><?xml version="1.0" encoding="utf-8"?>
-<ds:datastoreItem xmlns:ds="http://schemas.openxmlformats.org/officeDocument/2006/customXml" ds:itemID="{8B02FAA2-23EA-4DD1-82D9-18C961B29146}">
+<ds:datastoreItem xmlns:ds="http://schemas.openxmlformats.org/officeDocument/2006/customXml" ds:itemID="{526DFC62-EB36-4C18-B052-C8A12E990A79}">
   <ds:schemaRefs>
     <ds:schemaRef ds:uri="http://schemas.openxmlformats.org/officeDocument/2006/bibliography"/>
   </ds:schemaRefs>

</xml_diff>